<commit_message>
prototype evaluering template v.0.2
</commit_message>
<xml_diff>
--- a/Controlled Documents/Prototype Evaluation/Prototype Evaluering TEMPLATE.docx
+++ b/Controlled Documents/Prototype Evaluation/Prototype Evaluering TEMPLATE.docx
@@ -2,170 +2,329 @@
 <file path=word/document.xml><?xml version="1.0" encoding="utf-8"?>
 <w:document xmlns:wpc="http://schemas.microsoft.com/office/word/2010/wordprocessingCanvas" xmlns:cx="http://schemas.microsoft.com/office/drawing/2014/chartex" xmlns:cx1="http://schemas.microsoft.com/office/drawing/2015/9/8/chartex" xmlns:cx2="http://schemas.microsoft.com/office/drawing/2015/10/21/chartex" xmlns:cx3="http://schemas.microsoft.com/office/drawing/2016/5/9/chartex" xmlns:cx4="http://schemas.microsoft.com/office/drawing/2016/5/10/chartex" xmlns:cx5="http://schemas.microsoft.com/office/drawing/2016/5/11/chartex" xmlns:cx6="http://schemas.microsoft.com/office/drawing/2016/5/12/chartex" xmlns:cx7="http://schemas.microsoft.com/office/drawing/2016/5/13/chartex" xmlns:cx8="http://schemas.microsoft.com/office/drawing/2016/5/14/chartex" xmlns:mc="http://schemas.openxmlformats.org/markup-compatibility/2006" xmlns:aink="http://schemas.microsoft.com/office/drawing/2016/ink" xmlns:am3d="http://schemas.microsoft.com/office/drawing/2017/model3d" xmlns:o="urn:schemas-microsoft-com:office:office" xmlns:oel="http://schemas.microsoft.com/office/2019/extlst" xmlns:r="http://schemas.openxmlformats.org/officeDocument/2006/relationships" xmlns:m="http://schemas.openxmlformats.org/officeDocument/2006/math" xmlns:v="urn:schemas-microsoft-com:vml" xmlns:wp14="http://schemas.microsoft.com/office/word/2010/wordprocessingDrawing" xmlns:wp="http://schemas.openxmlformats.org/drawingml/2006/wordprocessingDrawing" xmlns:w10="urn:schemas-microsoft-com:office:word" xmlns:w="http://schemas.openxmlformats.org/wordprocessingml/2006/main" xmlns:w14="http://schemas.microsoft.com/office/word/2010/wordml" xmlns:w15="http://schemas.microsoft.com/office/word/2012/wordml" xmlns:w16cex="http://schemas.microsoft.com/office/word/2018/wordml/cex" xmlns:w16cid="http://schemas.microsoft.com/office/word/2016/wordml/cid" xmlns:w16="http://schemas.microsoft.com/office/word/2018/wordml" xmlns:w16sdtdh="http://schemas.microsoft.com/office/word/2020/wordml/sdtdatahash" xmlns:w16se="http://schemas.microsoft.com/office/word/2015/wordml/symex" xmlns:wpg="http://schemas.microsoft.com/office/word/2010/wordprocessingGroup" xmlns:wpi="http://schemas.microsoft.com/office/word/2010/wordprocessingInk" xmlns:wne="http://schemas.microsoft.com/office/word/2006/wordml" xmlns:wps="http://schemas.microsoft.com/office/word/2010/wordprocessingShape" mc:Ignorable="w14 w15 w16se w16cid w16 w16cex w16sdtdh wp14">
   <w:body>
-    <w:p/>
+    <w:p>
+      <w:pPr>
+        <w:rPr>
+          <w:rFonts w:ascii="Times New Roman" w:hAnsi="Times New Roman" w:cs="Times New Roman"/>
+        </w:rPr>
+      </w:pPr>
+    </w:p>
     <w:p>
       <w:pPr>
         <w:pStyle w:val="Overskrift1"/>
+        <w:rPr>
+          <w:rFonts w:ascii="Times New Roman" w:hAnsi="Times New Roman" w:cs="Times New Roman"/>
+        </w:rPr>
       </w:pPr>
       <w:r>
+        <w:rPr>
+          <w:rFonts w:ascii="Times New Roman" w:hAnsi="Times New Roman" w:cs="Times New Roman"/>
+        </w:rPr>
         <w:t>Introduktion til subjekt</w:t>
       </w:r>
     </w:p>
     <w:p>
       <w:pPr>
         <w:pStyle w:val="Overskrift2"/>
+        <w:rPr>
+          <w:rFonts w:ascii="Times New Roman" w:hAnsi="Times New Roman" w:cs="Times New Roman"/>
+        </w:rPr>
       </w:pPr>
       <w:r>
+        <w:rPr>
+          <w:rFonts w:ascii="Times New Roman" w:hAnsi="Times New Roman" w:cs="Times New Roman"/>
+        </w:rPr>
         <w:t>Læses af subjekt:</w:t>
       </w:r>
     </w:p>
     <w:p>
-      <w:r>
+      <w:pPr>
+        <w:rPr>
+          <w:rFonts w:ascii="Times New Roman" w:hAnsi="Times New Roman" w:cs="Times New Roman"/>
+        </w:rPr>
+      </w:pPr>
+      <w:r>
+        <w:rPr>
+          <w:rFonts w:ascii="Times New Roman" w:hAnsi="Times New Roman" w:cs="Times New Roman"/>
+        </w:rPr>
         <w:t xml:space="preserve">Vi </w:t>
       </w:r>
       <w:r>
+        <w:rPr>
+          <w:rFonts w:ascii="Times New Roman" w:hAnsi="Times New Roman" w:cs="Times New Roman"/>
+        </w:rPr>
         <w:t>er i gang med at udvikle</w:t>
       </w:r>
       <w:r>
+        <w:rPr>
+          <w:rFonts w:ascii="Times New Roman" w:hAnsi="Times New Roman" w:cs="Times New Roman"/>
+        </w:rPr>
         <w:t xml:space="preserve"> en app</w:t>
       </w:r>
       <w:r>
+        <w:rPr>
+          <w:rFonts w:ascii="Times New Roman" w:hAnsi="Times New Roman" w:cs="Times New Roman"/>
+        </w:rPr>
         <w:t>,</w:t>
       </w:r>
       <w:r>
+        <w:rPr>
+          <w:rFonts w:ascii="Times New Roman" w:hAnsi="Times New Roman" w:cs="Times New Roman"/>
+        </w:rPr>
         <w:t xml:space="preserve"> som skal anvendes i samarbejde med et medicinsk udstyr</w:t>
       </w:r>
       <w:r>
+        <w:rPr>
+          <w:rFonts w:ascii="Times New Roman" w:hAnsi="Times New Roman" w:cs="Times New Roman"/>
+        </w:rPr>
         <w:t>,</w:t>
       </w:r>
       <w:r>
+        <w:rPr>
+          <w:rFonts w:ascii="Times New Roman" w:hAnsi="Times New Roman" w:cs="Times New Roman"/>
+        </w:rPr>
         <w:t xml:space="preserve"> der hedder UCon. UCon er et apparat</w:t>
       </w:r>
       <w:r>
+        <w:rPr>
+          <w:rFonts w:ascii="Times New Roman" w:hAnsi="Times New Roman" w:cs="Times New Roman"/>
+        </w:rPr>
         <w:t>,</w:t>
       </w:r>
       <w:r>
+        <w:rPr>
+          <w:rFonts w:ascii="Times New Roman" w:hAnsi="Times New Roman" w:cs="Times New Roman"/>
+        </w:rPr>
         <w:t xml:space="preserve"> der giver behandling til patienter med urininkontinens. Når du har urininkontinens, har du svært ved at holde på vandet og du kan pludseligt føle en stor trang til at skulle på toilettet uden at din blære er fuld. UCon behandler ved at stimulere en specifik nerve på kønsdelene</w:t>
       </w:r>
       <w:r>
+        <w:rPr>
+          <w:rFonts w:ascii="Times New Roman" w:hAnsi="Times New Roman" w:cs="Times New Roman"/>
+        </w:rPr>
         <w:t>, som fjerner trangen</w:t>
       </w:r>
       <w:r>
+        <w:rPr>
+          <w:rFonts w:ascii="Times New Roman" w:hAnsi="Times New Roman" w:cs="Times New Roman"/>
+        </w:rPr>
         <w:t>. D</w:t>
       </w:r>
       <w:r>
+        <w:rPr>
+          <w:rFonts w:ascii="Times New Roman" w:hAnsi="Times New Roman" w:cs="Times New Roman"/>
+        </w:rPr>
         <w:t>evicet</w:t>
       </w:r>
       <w:r>
+        <w:rPr>
+          <w:rFonts w:ascii="Times New Roman" w:hAnsi="Times New Roman" w:cs="Times New Roman"/>
+        </w:rPr>
         <w:t xml:space="preserve"> er en fjernbetjening</w:t>
       </w:r>
       <w:r>
+        <w:rPr>
+          <w:rFonts w:ascii="Times New Roman" w:hAnsi="Times New Roman" w:cs="Times New Roman"/>
+        </w:rPr>
         <w:t xml:space="preserve"> koblet til en elektrode</w:t>
       </w:r>
       <w:r>
+        <w:rPr>
+          <w:rFonts w:ascii="Times New Roman" w:hAnsi="Times New Roman" w:cs="Times New Roman"/>
+        </w:rPr>
         <w:t xml:space="preserve"> </w:t>
       </w:r>
       <w:r>
+        <w:rPr>
+          <w:rFonts w:ascii="Times New Roman" w:hAnsi="Times New Roman" w:cs="Times New Roman"/>
+        </w:rPr>
         <w:t>med</w:t>
       </w:r>
       <w:r>
+        <w:rPr>
+          <w:rFonts w:ascii="Times New Roman" w:hAnsi="Times New Roman" w:cs="Times New Roman"/>
+        </w:rPr>
         <w:t xml:space="preserve"> overordnet 2 funktioner: On-demand stimulation, her får d</w:t>
       </w:r>
       <w:r>
-        <w:t xml:space="preserve">u </w:t>
-      </w:r>
-      <w:proofErr w:type="gramStart"/>
-      <w:r>
-        <w:t>øjeblikkelig</w:t>
-      </w:r>
-      <w:r>
+        <w:rPr>
+          <w:rFonts w:ascii="Times New Roman" w:hAnsi="Times New Roman" w:cs="Times New Roman"/>
+        </w:rPr>
+        <w:t>u øjeblikkelig</w:t>
+      </w:r>
+      <w:r>
+        <w:rPr>
+          <w:rFonts w:ascii="Times New Roman" w:hAnsi="Times New Roman" w:cs="Times New Roman"/>
+        </w:rPr>
         <w:t xml:space="preserve"> </w:t>
       </w:r>
       <w:r>
-        <w:t xml:space="preserve"> en</w:t>
-      </w:r>
-      <w:proofErr w:type="gramEnd"/>
-      <w:r>
-        <w:t xml:space="preserve"> høj </w:t>
-      </w:r>
-      <w:r>
+        <w:rPr>
+          <w:rFonts w:ascii="Times New Roman" w:hAnsi="Times New Roman" w:cs="Times New Roman"/>
+        </w:rPr>
+        <w:t xml:space="preserve"> en høj </w:t>
+      </w:r>
+      <w:r>
+        <w:rPr>
+          <w:rFonts w:ascii="Times New Roman" w:hAnsi="Times New Roman" w:cs="Times New Roman"/>
+        </w:rPr>
         <w:t>stimulering i en kort periode for at komme af med en trang. Kontinuerlig stimulation, her kan du selv bestemme</w:t>
       </w:r>
       <w:r>
+        <w:rPr>
+          <w:rFonts w:ascii="Times New Roman" w:hAnsi="Times New Roman" w:cs="Times New Roman"/>
+        </w:rPr>
         <w:t>,</w:t>
       </w:r>
       <w:r>
+        <w:rPr>
+          <w:rFonts w:ascii="Times New Roman" w:hAnsi="Times New Roman" w:cs="Times New Roman"/>
+        </w:rPr>
         <w:t xml:space="preserve"> hvor lang tid du gerne vil stimuleres</w:t>
       </w:r>
       <w:r>
+        <w:rPr>
+          <w:rFonts w:ascii="Times New Roman" w:hAnsi="Times New Roman" w:cs="Times New Roman"/>
+        </w:rPr>
         <w:t xml:space="preserve"> med en lavere strøm</w:t>
       </w:r>
       <w:r>
+        <w:rPr>
+          <w:rFonts w:ascii="Times New Roman" w:hAnsi="Times New Roman" w:cs="Times New Roman"/>
+        </w:rPr>
         <w:t xml:space="preserve">, får at komme pludselig trang i forkøbet. </w:t>
       </w:r>
     </w:p>
     <w:p>
-      <w:r>
+      <w:pPr>
+        <w:rPr>
+          <w:rFonts w:ascii="Times New Roman" w:hAnsi="Times New Roman" w:cs="Times New Roman"/>
+        </w:rPr>
+      </w:pPr>
+      <w:r>
+        <w:rPr>
+          <w:rFonts w:ascii="Times New Roman" w:hAnsi="Times New Roman" w:cs="Times New Roman"/>
+        </w:rPr>
         <w:t>Vores app er tiltænkt at støtte brugen af UCon. Appen skal motivere til brug af UCon samt guide i optimal brug af det.</w:t>
       </w:r>
       <w:r>
+        <w:rPr>
+          <w:rFonts w:ascii="Times New Roman" w:hAnsi="Times New Roman" w:cs="Times New Roman"/>
+        </w:rPr>
         <w:t xml:space="preserve"> Brugeren vil blive bedt om at registrere uheld samt give en daglig evaluering. Stimuleringsdata vil blive indsamlet fra UCon devicet. Det indsamlede data vil blive visualiseret</w:t>
       </w:r>
       <w:r>
+        <w:rPr>
+          <w:rFonts w:ascii="Times New Roman" w:hAnsi="Times New Roman" w:cs="Times New Roman"/>
+        </w:rPr>
         <w:t xml:space="preserve">. Brugeren vil have mulighed for at få tilsendt notifikationer og til sidst vil brugeren have adgang til guides </w:t>
       </w:r>
       <w:r>
+        <w:rPr>
+          <w:rFonts w:ascii="Times New Roman" w:hAnsi="Times New Roman" w:cs="Times New Roman"/>
+        </w:rPr>
         <w:t>til</w:t>
       </w:r>
       <w:r>
+        <w:rPr>
+          <w:rFonts w:ascii="Times New Roman" w:hAnsi="Times New Roman" w:cs="Times New Roman"/>
+        </w:rPr>
         <w:t xml:space="preserve"> brug af devicet i appen. </w:t>
       </w:r>
     </w:p>
-    <w:p/>
+    <w:p>
+      <w:pPr>
+        <w:rPr>
+          <w:rFonts w:ascii="Times New Roman" w:hAnsi="Times New Roman" w:cs="Times New Roman"/>
+        </w:rPr>
+      </w:pPr>
+    </w:p>
     <w:p>
       <w:pPr>
         <w:pStyle w:val="Overskrift2"/>
+        <w:rPr>
+          <w:rFonts w:ascii="Times New Roman" w:hAnsi="Times New Roman" w:cs="Times New Roman"/>
+        </w:rPr>
       </w:pPr>
       <w:r>
+        <w:rPr>
+          <w:rFonts w:ascii="Times New Roman" w:hAnsi="Times New Roman" w:cs="Times New Roman"/>
+        </w:rPr>
         <w:t>Læses op af interviewer</w:t>
       </w:r>
     </w:p>
     <w:p>
-      <w:r>
+      <w:pPr>
+        <w:rPr>
+          <w:rFonts w:ascii="Times New Roman" w:hAnsi="Times New Roman" w:cs="Times New Roman"/>
+        </w:rPr>
+      </w:pPr>
+      <w:r>
+        <w:rPr>
+          <w:rFonts w:ascii="Times New Roman" w:hAnsi="Times New Roman" w:cs="Times New Roman"/>
+        </w:rPr>
         <w:t xml:space="preserve">Vi har udviklet 2-3 </w:t>
       </w:r>
       <w:r>
+        <w:rPr>
+          <w:rFonts w:ascii="Times New Roman" w:hAnsi="Times New Roman" w:cs="Times New Roman"/>
+        </w:rPr>
         <w:t>udgaver</w:t>
       </w:r>
       <w:r>
+        <w:rPr>
+          <w:rFonts w:ascii="Times New Roman" w:hAnsi="Times New Roman" w:cs="Times New Roman"/>
+        </w:rPr>
         <w:t xml:space="preserve"> </w:t>
       </w:r>
       <w:r>
+        <w:rPr>
+          <w:rFonts w:ascii="Times New Roman" w:hAnsi="Times New Roman" w:cs="Times New Roman"/>
+        </w:rPr>
         <w:t>af</w:t>
       </w:r>
       <w:r>
+        <w:rPr>
+          <w:rFonts w:ascii="Times New Roman" w:hAnsi="Times New Roman" w:cs="Times New Roman"/>
+        </w:rPr>
         <w:t xml:space="preserve"> prototyper for 5 forskellige UI’s i vores app. Formålet med evalueringen er at gennemgå alle 2/3 </w:t>
       </w:r>
       <w:r>
+        <w:rPr>
+          <w:rFonts w:ascii="Times New Roman" w:hAnsi="Times New Roman" w:cs="Times New Roman"/>
+        </w:rPr>
         <w:t>udgaver</w:t>
       </w:r>
       <w:r>
+        <w:rPr>
+          <w:rFonts w:ascii="Times New Roman" w:hAnsi="Times New Roman" w:cs="Times New Roman"/>
+        </w:rPr>
         <w:t xml:space="preserve"> én UI ad gangen. Ved hver UI vil der være nogle specifikke ting der ønskes feedback på, ellers er meningen a</w:t>
       </w:r>
       <w:r>
+        <w:rPr>
+          <w:rFonts w:ascii="Times New Roman" w:hAnsi="Times New Roman" w:cs="Times New Roman"/>
+        </w:rPr>
         <w:t xml:space="preserve">t evaluator skal udpege elementer i udgaverne, der giver gode indtryk og gerne også en uddybelse af hvorfor. </w:t>
       </w:r>
     </w:p>
-    <w:p/>
     <w:p>
       <w:pPr>
         <w:rPr>
+          <w:rFonts w:ascii="Times New Roman" w:hAnsi="Times New Roman" w:cs="Times New Roman"/>
+        </w:rPr>
+      </w:pPr>
+    </w:p>
+    <w:p>
+      <w:pPr>
+        <w:rPr>
+          <w:rFonts w:ascii="Times New Roman" w:hAnsi="Times New Roman" w:cs="Times New Roman"/>
           <w:b/>
           <w:bCs/>
         </w:rPr>
       </w:pPr>
       <w:r>
         <w:rPr>
+          <w:rFonts w:ascii="Times New Roman" w:hAnsi="Times New Roman" w:cs="Times New Roman"/>
           <w:b/>
           <w:bCs/>
         </w:rPr>
@@ -175,32 +334,1010 @@
     <w:p>
       <w:pPr>
         <w:pStyle w:val="Overskrift1"/>
+        <w:rPr>
+          <w:rFonts w:ascii="Times New Roman" w:hAnsi="Times New Roman" w:cs="Times New Roman"/>
+        </w:rPr>
       </w:pPr>
       <w:r>
+        <w:rPr>
+          <w:rFonts w:ascii="Times New Roman" w:hAnsi="Times New Roman" w:cs="Times New Roman"/>
+        </w:rPr>
+        <w:lastRenderedPageBreak/>
         <w:t>Udfyldning til interviewer</w:t>
       </w:r>
     </w:p>
     <w:p>
       <w:pPr>
         <w:rPr>
+          <w:rFonts w:ascii="Times New Roman" w:hAnsi="Times New Roman" w:cs="Times New Roman"/>
           <w:b/>
           <w:bCs/>
         </w:rPr>
       </w:pPr>
       <w:r>
         <w:rPr>
+          <w:rFonts w:ascii="Times New Roman" w:hAnsi="Times New Roman" w:cs="Times New Roman"/>
           <w:b/>
           <w:bCs/>
         </w:rPr>
-        <w:t xml:space="preserve">Interviewers opgave er at observere mimik og indtryk som ikke bliver sagt højt, stille uddybende spørgsmål samt at notere det der bliver sagt. </w:t>
+        <w:t>Interviewers opgave er at observere mimik og indtryk</w:t>
+      </w:r>
+      <w:r>
+        <w:rPr>
+          <w:rFonts w:ascii="Times New Roman" w:hAnsi="Times New Roman" w:cs="Times New Roman"/>
+          <w:b/>
+          <w:bCs/>
+        </w:rPr>
+        <w:t xml:space="preserve">, </w:t>
+      </w:r>
+      <w:r>
+        <w:rPr>
+          <w:rFonts w:ascii="Times New Roman" w:hAnsi="Times New Roman" w:cs="Times New Roman"/>
+          <w:b/>
+          <w:bCs/>
+        </w:rPr>
+        <w:t xml:space="preserve">som ikke bliver sagt højt, stille uddybende spørgsmål samt at notere det der bliver sagt. </w:t>
       </w:r>
     </w:p>
     <w:p>
       <w:pPr>
         <w:pStyle w:val="Overskrift2"/>
+        <w:rPr>
+          <w:rFonts w:ascii="Times New Roman" w:hAnsi="Times New Roman" w:cs="Times New Roman"/>
+        </w:rPr>
       </w:pPr>
       <w:r>
+        <w:rPr>
+          <w:rFonts w:ascii="Times New Roman" w:hAnsi="Times New Roman" w:cs="Times New Roman"/>
+        </w:rPr>
         <w:t>Visualisering UI</w:t>
+      </w:r>
+    </w:p>
+    <w:tbl>
+      <w:tblPr>
+        <w:tblStyle w:val="Tabel-Gitter"/>
+        <w:tblW w:w="0" w:type="auto"/>
+        <w:tblLook w:val="04A0" w:firstRow="1" w:lastRow="0" w:firstColumn="1" w:lastColumn="0" w:noHBand="0" w:noVBand="1"/>
+      </w:tblPr>
+      <w:tblGrid>
+        <w:gridCol w:w="4390"/>
+        <w:gridCol w:w="5238"/>
+      </w:tblGrid>
+      <w:tr>
+        <w:tc>
+          <w:tcPr>
+            <w:tcW w:w="4390" w:type="dxa"/>
+            <w:shd w:val="clear" w:color="auto" w:fill="A5C9EB" w:themeFill="text2" w:themeFillTint="40"/>
+          </w:tcPr>
+          <w:p>
+            <w:pPr>
+              <w:rPr>
+                <w:rFonts w:ascii="Times New Roman" w:hAnsi="Times New Roman" w:cs="Times New Roman"/>
+                <w:b/>
+                <w:bCs/>
+                <w:sz w:val="28"/>
+                <w:szCs w:val="28"/>
+              </w:rPr>
+            </w:pPr>
+            <w:r>
+              <w:rPr>
+                <w:rFonts w:ascii="Times New Roman" w:hAnsi="Times New Roman" w:cs="Times New Roman"/>
+                <w:b/>
+                <w:bCs/>
+                <w:sz w:val="28"/>
+                <w:szCs w:val="28"/>
+              </w:rPr>
+              <w:t>Evalueringskriterie</w:t>
+            </w:r>
+          </w:p>
+        </w:tc>
+        <w:tc>
+          <w:tcPr>
+            <w:tcW w:w="5238" w:type="dxa"/>
+            <w:shd w:val="clear" w:color="auto" w:fill="A5C9EB" w:themeFill="text2" w:themeFillTint="40"/>
+          </w:tcPr>
+          <w:p>
+            <w:pPr>
+              <w:rPr>
+                <w:rFonts w:ascii="Times New Roman" w:hAnsi="Times New Roman" w:cs="Times New Roman"/>
+                <w:b/>
+                <w:bCs/>
+                <w:sz w:val="28"/>
+                <w:szCs w:val="28"/>
+              </w:rPr>
+            </w:pPr>
+            <w:r>
+              <w:rPr>
+                <w:rFonts w:ascii="Times New Roman" w:hAnsi="Times New Roman" w:cs="Times New Roman"/>
+                <w:b/>
+                <w:bCs/>
+                <w:sz w:val="28"/>
+                <w:szCs w:val="28"/>
+              </w:rPr>
+              <w:t>Evaluering</w:t>
+            </w:r>
+          </w:p>
+        </w:tc>
+      </w:tr>
+      <w:tr>
+        <w:tc>
+          <w:tcPr>
+            <w:tcW w:w="4390" w:type="dxa"/>
+          </w:tcPr>
+          <w:p>
+            <w:pPr>
+              <w:rPr>
+                <w:rFonts w:ascii="Times New Roman" w:hAnsi="Times New Roman" w:cs="Times New Roman"/>
+              </w:rPr>
+            </w:pPr>
+            <w:r>
+              <w:rPr>
+                <w:rFonts w:ascii="Times New Roman" w:hAnsi="Times New Roman" w:cs="Times New Roman"/>
+              </w:rPr>
+              <w:t>Foretrukket form for data visualisering</w:t>
+            </w:r>
+          </w:p>
+        </w:tc>
+        <w:tc>
+          <w:tcPr>
+            <w:tcW w:w="5238" w:type="dxa"/>
+          </w:tcPr>
+          <w:p>
+            <w:pPr>
+              <w:rPr>
+                <w:rFonts w:ascii="Times New Roman" w:hAnsi="Times New Roman" w:cs="Times New Roman"/>
+                <w:b/>
+                <w:bCs/>
+              </w:rPr>
+            </w:pPr>
+          </w:p>
+        </w:tc>
+      </w:tr>
+      <w:tr>
+        <w:tc>
+          <w:tcPr>
+            <w:tcW w:w="4390" w:type="dxa"/>
+          </w:tcPr>
+          <w:p>
+            <w:pPr>
+              <w:rPr>
+                <w:rFonts w:ascii="Times New Roman" w:hAnsi="Times New Roman" w:cs="Times New Roman"/>
+              </w:rPr>
+            </w:pPr>
+            <w:r>
+              <w:rPr>
+                <w:rFonts w:ascii="Times New Roman" w:hAnsi="Times New Roman" w:cs="Times New Roman"/>
+              </w:rPr>
+              <w:t>Foretrukket form for kalender</w:t>
+            </w:r>
+          </w:p>
+        </w:tc>
+        <w:tc>
+          <w:tcPr>
+            <w:tcW w:w="5238" w:type="dxa"/>
+          </w:tcPr>
+          <w:p>
+            <w:pPr>
+              <w:rPr>
+                <w:rFonts w:ascii="Times New Roman" w:hAnsi="Times New Roman" w:cs="Times New Roman"/>
+                <w:b/>
+                <w:bCs/>
+              </w:rPr>
+            </w:pPr>
+          </w:p>
+        </w:tc>
+      </w:tr>
+      <w:tr>
+        <w:tc>
+          <w:tcPr>
+            <w:tcW w:w="4390" w:type="dxa"/>
+          </w:tcPr>
+          <w:p>
+            <w:pPr>
+              <w:rPr>
+                <w:rFonts w:ascii="Times New Roman" w:hAnsi="Times New Roman" w:cs="Times New Roman"/>
+              </w:rPr>
+            </w:pPr>
+            <w:r>
+              <w:rPr>
+                <w:rFonts w:ascii="Times New Roman" w:hAnsi="Times New Roman" w:cs="Times New Roman"/>
+              </w:rPr>
+              <w:t>Foretrukket form for mål visualisering</w:t>
+            </w:r>
+          </w:p>
+        </w:tc>
+        <w:tc>
+          <w:tcPr>
+            <w:tcW w:w="5238" w:type="dxa"/>
+          </w:tcPr>
+          <w:p>
+            <w:pPr>
+              <w:rPr>
+                <w:rFonts w:ascii="Times New Roman" w:hAnsi="Times New Roman" w:cs="Times New Roman"/>
+                <w:b/>
+                <w:bCs/>
+              </w:rPr>
+            </w:pPr>
+          </w:p>
+        </w:tc>
+      </w:tr>
+      <w:tr>
+        <w:tc>
+          <w:tcPr>
+            <w:tcW w:w="4390" w:type="dxa"/>
+          </w:tcPr>
+          <w:p>
+            <w:pPr>
+              <w:rPr>
+                <w:rFonts w:ascii="Times New Roman" w:hAnsi="Times New Roman" w:cs="Times New Roman"/>
+              </w:rPr>
+            </w:pPr>
+            <w:r>
+              <w:rPr>
+                <w:rFonts w:ascii="Times New Roman" w:hAnsi="Times New Roman" w:cs="Times New Roman"/>
+              </w:rPr>
+              <w:t>Foretrukket navigering (bund eller top)</w:t>
+            </w:r>
+          </w:p>
+        </w:tc>
+        <w:tc>
+          <w:tcPr>
+            <w:tcW w:w="5238" w:type="dxa"/>
+          </w:tcPr>
+          <w:p>
+            <w:pPr>
+              <w:rPr>
+                <w:rFonts w:ascii="Times New Roman" w:hAnsi="Times New Roman" w:cs="Times New Roman"/>
+                <w:b/>
+                <w:bCs/>
+              </w:rPr>
+            </w:pPr>
+          </w:p>
+        </w:tc>
+      </w:tr>
+      <w:tr>
+        <w:tc>
+          <w:tcPr>
+            <w:tcW w:w="4390" w:type="dxa"/>
+          </w:tcPr>
+          <w:p>
+            <w:pPr>
+              <w:rPr>
+                <w:rFonts w:ascii="Times New Roman" w:hAnsi="Times New Roman" w:cs="Times New Roman"/>
+              </w:rPr>
+            </w:pPr>
+            <w:r>
+              <w:rPr>
+                <w:rFonts w:ascii="Times New Roman" w:hAnsi="Times New Roman" w:cs="Times New Roman"/>
+              </w:rPr>
+              <w:t>Foretrukket farve</w:t>
+            </w:r>
+          </w:p>
+        </w:tc>
+        <w:tc>
+          <w:tcPr>
+            <w:tcW w:w="5238" w:type="dxa"/>
+          </w:tcPr>
+          <w:p>
+            <w:pPr>
+              <w:rPr>
+                <w:rFonts w:ascii="Times New Roman" w:hAnsi="Times New Roman" w:cs="Times New Roman"/>
+                <w:b/>
+                <w:bCs/>
+              </w:rPr>
+            </w:pPr>
+          </w:p>
+        </w:tc>
+      </w:tr>
+      <w:tr>
+        <w:tc>
+          <w:tcPr>
+            <w:tcW w:w="4390" w:type="dxa"/>
+          </w:tcPr>
+          <w:p>
+            <w:pPr>
+              <w:rPr>
+                <w:rFonts w:ascii="Times New Roman" w:hAnsi="Times New Roman" w:cs="Times New Roman"/>
+              </w:rPr>
+            </w:pPr>
+            <w:r>
+              <w:rPr>
+                <w:rFonts w:ascii="Times New Roman" w:hAnsi="Times New Roman" w:cs="Times New Roman"/>
+              </w:rPr>
+              <w:t>Foretrukket skrift</w:t>
+            </w:r>
+          </w:p>
+        </w:tc>
+        <w:tc>
+          <w:tcPr>
+            <w:tcW w:w="5238" w:type="dxa"/>
+          </w:tcPr>
+          <w:p>
+            <w:pPr>
+              <w:rPr>
+                <w:rFonts w:ascii="Times New Roman" w:hAnsi="Times New Roman" w:cs="Times New Roman"/>
+                <w:b/>
+                <w:bCs/>
+              </w:rPr>
+            </w:pPr>
+          </w:p>
+        </w:tc>
+      </w:tr>
+      <w:tr>
+        <w:tc>
+          <w:tcPr>
+            <w:tcW w:w="4390" w:type="dxa"/>
+          </w:tcPr>
+          <w:p>
+            <w:pPr>
+              <w:spacing w:after="160" w:line="278" w:lineRule="auto"/>
+              <w:rPr>
+                <w:rFonts w:ascii="Times New Roman" w:hAnsi="Times New Roman" w:cs="Times New Roman"/>
+              </w:rPr>
+            </w:pPr>
+            <w:r>
+              <w:rPr>
+                <w:rFonts w:ascii="Times New Roman" w:hAnsi="Times New Roman" w:cs="Times New Roman"/>
+              </w:rPr>
+              <w:t>Yderligere kommentarer</w:t>
+            </w:r>
+          </w:p>
+        </w:tc>
+        <w:tc>
+          <w:tcPr>
+            <w:tcW w:w="5238" w:type="dxa"/>
+          </w:tcPr>
+          <w:p>
+            <w:pPr>
+              <w:rPr>
+                <w:rFonts w:ascii="Times New Roman" w:hAnsi="Times New Roman" w:cs="Times New Roman"/>
+                <w:b/>
+                <w:bCs/>
+              </w:rPr>
+            </w:pPr>
+          </w:p>
+        </w:tc>
+      </w:tr>
+    </w:tbl>
+    <w:p>
+      <w:pPr>
+        <w:rPr>
+          <w:rFonts w:ascii="Times New Roman" w:hAnsi="Times New Roman" w:cs="Times New Roman"/>
+          <w:b/>
+          <w:bCs/>
+        </w:rPr>
+      </w:pPr>
+    </w:p>
+    <w:p>
+      <w:pPr>
+        <w:pStyle w:val="Overskrift2"/>
+        <w:rPr>
+          <w:rFonts w:ascii="Times New Roman" w:hAnsi="Times New Roman" w:cs="Times New Roman"/>
+        </w:rPr>
+      </w:pPr>
+      <w:r>
+        <w:rPr>
+          <w:rFonts w:ascii="Times New Roman" w:hAnsi="Times New Roman" w:cs="Times New Roman"/>
+        </w:rPr>
+        <w:t>Daglig evaluering UI</w:t>
+      </w:r>
+    </w:p>
+    <w:tbl>
+      <w:tblPr>
+        <w:tblStyle w:val="Tabel-Gitter"/>
+        <w:tblW w:w="0" w:type="auto"/>
+        <w:tblLook w:val="04A0" w:firstRow="1" w:lastRow="0" w:firstColumn="1" w:lastColumn="0" w:noHBand="0" w:noVBand="1"/>
+      </w:tblPr>
+      <w:tblGrid>
+        <w:gridCol w:w="4390"/>
+        <w:gridCol w:w="5238"/>
+      </w:tblGrid>
+      <w:tr>
+        <w:tc>
+          <w:tcPr>
+            <w:tcW w:w="4390" w:type="dxa"/>
+            <w:shd w:val="clear" w:color="auto" w:fill="A5C9EB" w:themeFill="text2" w:themeFillTint="40"/>
+          </w:tcPr>
+          <w:p>
+            <w:pPr>
+              <w:rPr>
+                <w:rFonts w:ascii="Times New Roman" w:hAnsi="Times New Roman" w:cs="Times New Roman"/>
+                <w:b/>
+                <w:bCs/>
+                <w:sz w:val="28"/>
+                <w:szCs w:val="28"/>
+              </w:rPr>
+            </w:pPr>
+            <w:r>
+              <w:rPr>
+                <w:rFonts w:ascii="Times New Roman" w:hAnsi="Times New Roman" w:cs="Times New Roman"/>
+                <w:b/>
+                <w:bCs/>
+                <w:sz w:val="28"/>
+                <w:szCs w:val="28"/>
+              </w:rPr>
+              <w:t>Evalueringskriterie</w:t>
+            </w:r>
+          </w:p>
+        </w:tc>
+        <w:tc>
+          <w:tcPr>
+            <w:tcW w:w="5238" w:type="dxa"/>
+            <w:shd w:val="clear" w:color="auto" w:fill="A5C9EB" w:themeFill="text2" w:themeFillTint="40"/>
+          </w:tcPr>
+          <w:p>
+            <w:pPr>
+              <w:rPr>
+                <w:rFonts w:ascii="Times New Roman" w:hAnsi="Times New Roman" w:cs="Times New Roman"/>
+                <w:b/>
+                <w:bCs/>
+                <w:sz w:val="28"/>
+                <w:szCs w:val="28"/>
+              </w:rPr>
+            </w:pPr>
+            <w:r>
+              <w:rPr>
+                <w:rFonts w:ascii="Times New Roman" w:hAnsi="Times New Roman" w:cs="Times New Roman"/>
+                <w:b/>
+                <w:bCs/>
+                <w:sz w:val="28"/>
+                <w:szCs w:val="28"/>
+              </w:rPr>
+              <w:t>Evaluering</w:t>
+            </w:r>
+          </w:p>
+        </w:tc>
+      </w:tr>
+      <w:tr>
+        <w:tc>
+          <w:tcPr>
+            <w:tcW w:w="4390" w:type="dxa"/>
+          </w:tcPr>
+          <w:p>
+            <w:pPr>
+              <w:rPr>
+                <w:rFonts w:ascii="Times New Roman" w:hAnsi="Times New Roman" w:cs="Times New Roman"/>
+              </w:rPr>
+            </w:pPr>
+            <w:r>
+              <w:rPr>
+                <w:rFonts w:ascii="Times New Roman" w:hAnsi="Times New Roman" w:cs="Times New Roman"/>
+              </w:rPr>
+              <w:t>Foretrukket evalueringsform</w:t>
+            </w:r>
+          </w:p>
+        </w:tc>
+        <w:tc>
+          <w:tcPr>
+            <w:tcW w:w="5238" w:type="dxa"/>
+          </w:tcPr>
+          <w:p>
+            <w:pPr>
+              <w:rPr>
+                <w:rFonts w:ascii="Times New Roman" w:hAnsi="Times New Roman" w:cs="Times New Roman"/>
+                <w:b/>
+                <w:bCs/>
+              </w:rPr>
+            </w:pPr>
+          </w:p>
+        </w:tc>
+      </w:tr>
+      <w:tr>
+        <w:tc>
+          <w:tcPr>
+            <w:tcW w:w="4390" w:type="dxa"/>
+          </w:tcPr>
+          <w:p>
+            <w:pPr>
+              <w:rPr>
+                <w:rFonts w:ascii="Times New Roman" w:hAnsi="Times New Roman" w:cs="Times New Roman"/>
+              </w:rPr>
+            </w:pPr>
+            <w:r>
+              <w:rPr>
+                <w:rFonts w:ascii="Times New Roman" w:hAnsi="Times New Roman" w:cs="Times New Roman"/>
+              </w:rPr>
+              <w:t>Foretrukket form for note</w:t>
+            </w:r>
+          </w:p>
+        </w:tc>
+        <w:tc>
+          <w:tcPr>
+            <w:tcW w:w="5238" w:type="dxa"/>
+          </w:tcPr>
+          <w:p>
+            <w:pPr>
+              <w:rPr>
+                <w:rFonts w:ascii="Times New Roman" w:hAnsi="Times New Roman" w:cs="Times New Roman"/>
+                <w:b/>
+                <w:bCs/>
+              </w:rPr>
+            </w:pPr>
+          </w:p>
+        </w:tc>
+      </w:tr>
+      <w:tr>
+        <w:tc>
+          <w:tcPr>
+            <w:tcW w:w="4390" w:type="dxa"/>
+          </w:tcPr>
+          <w:p>
+            <w:pPr>
+              <w:rPr>
+                <w:rFonts w:ascii="Times New Roman" w:hAnsi="Times New Roman" w:cs="Times New Roman"/>
+              </w:rPr>
+            </w:pPr>
+            <w:r>
+              <w:rPr>
+                <w:rFonts w:ascii="Times New Roman" w:hAnsi="Times New Roman" w:cs="Times New Roman"/>
+              </w:rPr>
+              <w:t>Foretrukket form for farveskala</w:t>
+            </w:r>
+          </w:p>
+        </w:tc>
+        <w:tc>
+          <w:tcPr>
+            <w:tcW w:w="5238" w:type="dxa"/>
+          </w:tcPr>
+          <w:p>
+            <w:pPr>
+              <w:rPr>
+                <w:rFonts w:ascii="Times New Roman" w:hAnsi="Times New Roman" w:cs="Times New Roman"/>
+                <w:b/>
+                <w:bCs/>
+              </w:rPr>
+            </w:pPr>
+          </w:p>
+        </w:tc>
+      </w:tr>
+      <w:tr>
+        <w:tc>
+          <w:tcPr>
+            <w:tcW w:w="4390" w:type="dxa"/>
+          </w:tcPr>
+          <w:p>
+            <w:pPr>
+              <w:spacing w:after="160" w:line="278" w:lineRule="auto"/>
+              <w:rPr>
+                <w:rFonts w:ascii="Times New Roman" w:hAnsi="Times New Roman" w:cs="Times New Roman"/>
+              </w:rPr>
+            </w:pPr>
+            <w:r>
+              <w:rPr>
+                <w:rFonts w:ascii="Times New Roman" w:hAnsi="Times New Roman" w:cs="Times New Roman"/>
+              </w:rPr>
+              <w:t>Yderligere kommentarer</w:t>
+            </w:r>
+          </w:p>
+        </w:tc>
+        <w:tc>
+          <w:tcPr>
+            <w:tcW w:w="5238" w:type="dxa"/>
+          </w:tcPr>
+          <w:p>
+            <w:pPr>
+              <w:rPr>
+                <w:rFonts w:ascii="Times New Roman" w:hAnsi="Times New Roman" w:cs="Times New Roman"/>
+                <w:b/>
+                <w:bCs/>
+              </w:rPr>
+            </w:pPr>
+          </w:p>
+        </w:tc>
+      </w:tr>
+    </w:tbl>
+    <w:p>
+      <w:pPr>
+        <w:rPr>
+          <w:rFonts w:ascii="Times New Roman" w:hAnsi="Times New Roman" w:cs="Times New Roman"/>
+        </w:rPr>
+      </w:pPr>
+    </w:p>
+    <w:p>
+      <w:pPr>
+        <w:pStyle w:val="Overskrift2"/>
+        <w:rPr>
+          <w:rFonts w:ascii="Times New Roman" w:hAnsi="Times New Roman" w:cs="Times New Roman"/>
+        </w:rPr>
+      </w:pPr>
+      <w:r>
+        <w:rPr>
+          <w:rFonts w:ascii="Times New Roman" w:hAnsi="Times New Roman" w:cs="Times New Roman"/>
+        </w:rPr>
+        <w:t>Guide UI</w:t>
+      </w:r>
+    </w:p>
+    <w:tbl>
+      <w:tblPr>
+        <w:tblStyle w:val="Tabel-Gitter"/>
+        <w:tblW w:w="0" w:type="auto"/>
+        <w:tblLook w:val="04A0" w:firstRow="1" w:lastRow="0" w:firstColumn="1" w:lastColumn="0" w:noHBand="0" w:noVBand="1"/>
+      </w:tblPr>
+      <w:tblGrid>
+        <w:gridCol w:w="4390"/>
+        <w:gridCol w:w="5238"/>
+      </w:tblGrid>
+      <w:tr>
+        <w:tc>
+          <w:tcPr>
+            <w:tcW w:w="4390" w:type="dxa"/>
+            <w:shd w:val="clear" w:color="auto" w:fill="A5C9EB" w:themeFill="text2" w:themeFillTint="40"/>
+          </w:tcPr>
+          <w:p>
+            <w:pPr>
+              <w:rPr>
+                <w:rFonts w:ascii="Times New Roman" w:hAnsi="Times New Roman" w:cs="Times New Roman"/>
+                <w:b/>
+                <w:bCs/>
+                <w:sz w:val="28"/>
+                <w:szCs w:val="28"/>
+              </w:rPr>
+            </w:pPr>
+            <w:r>
+              <w:rPr>
+                <w:rFonts w:ascii="Times New Roman" w:hAnsi="Times New Roman" w:cs="Times New Roman"/>
+                <w:b/>
+                <w:bCs/>
+                <w:sz w:val="28"/>
+                <w:szCs w:val="28"/>
+              </w:rPr>
+              <w:t>Evalueringskriterie</w:t>
+            </w:r>
+          </w:p>
+        </w:tc>
+        <w:tc>
+          <w:tcPr>
+            <w:tcW w:w="5238" w:type="dxa"/>
+            <w:shd w:val="clear" w:color="auto" w:fill="A5C9EB" w:themeFill="text2" w:themeFillTint="40"/>
+          </w:tcPr>
+          <w:p>
+            <w:pPr>
+              <w:rPr>
+                <w:rFonts w:ascii="Times New Roman" w:hAnsi="Times New Roman" w:cs="Times New Roman"/>
+                <w:b/>
+                <w:bCs/>
+                <w:sz w:val="28"/>
+                <w:szCs w:val="28"/>
+              </w:rPr>
+            </w:pPr>
+            <w:r>
+              <w:rPr>
+                <w:rFonts w:ascii="Times New Roman" w:hAnsi="Times New Roman" w:cs="Times New Roman"/>
+                <w:b/>
+                <w:bCs/>
+                <w:sz w:val="28"/>
+                <w:szCs w:val="28"/>
+              </w:rPr>
+              <w:t>Evaluering</w:t>
+            </w:r>
+          </w:p>
+        </w:tc>
+      </w:tr>
+      <w:tr>
+        <w:tc>
+          <w:tcPr>
+            <w:tcW w:w="4390" w:type="dxa"/>
+          </w:tcPr>
+          <w:p>
+            <w:pPr>
+              <w:rPr>
+                <w:rFonts w:ascii="Times New Roman" w:hAnsi="Times New Roman" w:cs="Times New Roman"/>
+              </w:rPr>
+            </w:pPr>
+            <w:r>
+              <w:rPr>
+                <w:rFonts w:ascii="Times New Roman" w:hAnsi="Times New Roman" w:cs="Times New Roman"/>
+              </w:rPr>
+              <w:t>Foretrukket guide</w:t>
+            </w:r>
+          </w:p>
+        </w:tc>
+        <w:tc>
+          <w:tcPr>
+            <w:tcW w:w="5238" w:type="dxa"/>
+          </w:tcPr>
+          <w:p>
+            <w:pPr>
+              <w:rPr>
+                <w:rFonts w:ascii="Times New Roman" w:hAnsi="Times New Roman" w:cs="Times New Roman"/>
+                <w:b/>
+                <w:bCs/>
+              </w:rPr>
+            </w:pPr>
+          </w:p>
+        </w:tc>
+      </w:tr>
+      <w:tr>
+        <w:tc>
+          <w:tcPr>
+            <w:tcW w:w="4390" w:type="dxa"/>
+          </w:tcPr>
+          <w:p>
+            <w:pPr>
+              <w:rPr>
+                <w:rFonts w:ascii="Times New Roman" w:hAnsi="Times New Roman" w:cs="Times New Roman"/>
+              </w:rPr>
+            </w:pPr>
+            <w:r>
+              <w:rPr>
+                <w:rFonts w:ascii="Times New Roman" w:hAnsi="Times New Roman" w:cs="Times New Roman"/>
+              </w:rPr>
+              <w:t xml:space="preserve">Foretrukket </w:t>
+            </w:r>
+            <w:r>
+              <w:rPr>
+                <w:rFonts w:ascii="Times New Roman" w:hAnsi="Times New Roman" w:cs="Times New Roman"/>
+              </w:rPr>
+              <w:t>opbygning af ”underguides”</w:t>
+            </w:r>
+          </w:p>
+        </w:tc>
+        <w:tc>
+          <w:tcPr>
+            <w:tcW w:w="5238" w:type="dxa"/>
+          </w:tcPr>
+          <w:p>
+            <w:pPr>
+              <w:rPr>
+                <w:rFonts w:ascii="Times New Roman" w:hAnsi="Times New Roman" w:cs="Times New Roman"/>
+                <w:b/>
+                <w:bCs/>
+              </w:rPr>
+            </w:pPr>
+          </w:p>
+        </w:tc>
+      </w:tr>
+      <w:tr>
+        <w:tc>
+          <w:tcPr>
+            <w:tcW w:w="4390" w:type="dxa"/>
+          </w:tcPr>
+          <w:p>
+            <w:pPr>
+              <w:spacing w:after="160" w:line="278" w:lineRule="auto"/>
+              <w:rPr>
+                <w:rFonts w:ascii="Times New Roman" w:hAnsi="Times New Roman" w:cs="Times New Roman"/>
+              </w:rPr>
+            </w:pPr>
+            <w:r>
+              <w:rPr>
+                <w:rFonts w:ascii="Times New Roman" w:hAnsi="Times New Roman" w:cs="Times New Roman"/>
+              </w:rPr>
+              <w:t>Yderligere kommentarer</w:t>
+            </w:r>
+          </w:p>
+        </w:tc>
+        <w:tc>
+          <w:tcPr>
+            <w:tcW w:w="5238" w:type="dxa"/>
+          </w:tcPr>
+          <w:p>
+            <w:pPr>
+              <w:rPr>
+                <w:rFonts w:ascii="Times New Roman" w:hAnsi="Times New Roman" w:cs="Times New Roman"/>
+                <w:b/>
+                <w:bCs/>
+              </w:rPr>
+            </w:pPr>
+          </w:p>
+        </w:tc>
+      </w:tr>
+    </w:tbl>
+    <w:p>
+      <w:pPr>
+        <w:rPr>
+          <w:rFonts w:ascii="Times New Roman" w:hAnsi="Times New Roman" w:cs="Times New Roman"/>
+          <w:b/>
+          <w:bCs/>
+        </w:rPr>
+      </w:pPr>
+    </w:p>
+    <w:p>
+      <w:pPr>
+        <w:pStyle w:val="Overskrift2"/>
+        <w:rPr>
+          <w:rFonts w:ascii="Times New Roman" w:hAnsi="Times New Roman" w:cs="Times New Roman"/>
+        </w:rPr>
+      </w:pPr>
+      <w:r>
+        <w:rPr>
+          <w:rFonts w:ascii="Times New Roman" w:hAnsi="Times New Roman" w:cs="Times New Roman"/>
+        </w:rPr>
+        <w:t>Log In UI</w:t>
+      </w:r>
+    </w:p>
+    <w:tbl>
+      <w:tblPr>
+        <w:tblStyle w:val="Tabel-Gitter"/>
+        <w:tblW w:w="0" w:type="auto"/>
+        <w:tblLook w:val="04A0" w:firstRow="1" w:lastRow="0" w:firstColumn="1" w:lastColumn="0" w:noHBand="0" w:noVBand="1"/>
+      </w:tblPr>
+      <w:tblGrid>
+        <w:gridCol w:w="4390"/>
+        <w:gridCol w:w="5238"/>
+      </w:tblGrid>
+      <w:tr>
+        <w:tc>
+          <w:tcPr>
+            <w:tcW w:w="4390" w:type="dxa"/>
+            <w:shd w:val="clear" w:color="auto" w:fill="A5C9EB" w:themeFill="text2" w:themeFillTint="40"/>
+          </w:tcPr>
+          <w:p>
+            <w:pPr>
+              <w:rPr>
+                <w:rFonts w:ascii="Times New Roman" w:hAnsi="Times New Roman" w:cs="Times New Roman"/>
+                <w:b/>
+                <w:bCs/>
+                <w:sz w:val="28"/>
+                <w:szCs w:val="28"/>
+              </w:rPr>
+            </w:pPr>
+            <w:r>
+              <w:rPr>
+                <w:rFonts w:ascii="Times New Roman" w:hAnsi="Times New Roman" w:cs="Times New Roman"/>
+                <w:b/>
+                <w:bCs/>
+                <w:sz w:val="28"/>
+                <w:szCs w:val="28"/>
+              </w:rPr>
+              <w:t>Evalueringskriterie</w:t>
+            </w:r>
+          </w:p>
+        </w:tc>
+        <w:tc>
+          <w:tcPr>
+            <w:tcW w:w="5238" w:type="dxa"/>
+            <w:shd w:val="clear" w:color="auto" w:fill="A5C9EB" w:themeFill="text2" w:themeFillTint="40"/>
+          </w:tcPr>
+          <w:p>
+            <w:pPr>
+              <w:rPr>
+                <w:rFonts w:ascii="Times New Roman" w:hAnsi="Times New Roman" w:cs="Times New Roman"/>
+                <w:b/>
+                <w:bCs/>
+                <w:sz w:val="28"/>
+                <w:szCs w:val="28"/>
+              </w:rPr>
+            </w:pPr>
+            <w:r>
+              <w:rPr>
+                <w:rFonts w:ascii="Times New Roman" w:hAnsi="Times New Roman" w:cs="Times New Roman"/>
+                <w:b/>
+                <w:bCs/>
+                <w:sz w:val="28"/>
+                <w:szCs w:val="28"/>
+              </w:rPr>
+              <w:t>Evaluering</w:t>
+            </w:r>
+          </w:p>
+        </w:tc>
+      </w:tr>
+      <w:tr>
+        <w:tc>
+          <w:tcPr>
+            <w:tcW w:w="4390" w:type="dxa"/>
+          </w:tcPr>
+          <w:p>
+            <w:pPr>
+              <w:rPr>
+                <w:rFonts w:ascii="Times New Roman" w:hAnsi="Times New Roman" w:cs="Times New Roman"/>
+              </w:rPr>
+            </w:pPr>
+            <w:r>
+              <w:rPr>
+                <w:rFonts w:ascii="Times New Roman" w:hAnsi="Times New Roman" w:cs="Times New Roman"/>
+              </w:rPr>
+              <w:t>Foretrukket login</w:t>
+            </w:r>
+          </w:p>
+        </w:tc>
+        <w:tc>
+          <w:tcPr>
+            <w:tcW w:w="5238" w:type="dxa"/>
+          </w:tcPr>
+          <w:p>
+            <w:pPr>
+              <w:rPr>
+                <w:rFonts w:ascii="Times New Roman" w:hAnsi="Times New Roman" w:cs="Times New Roman"/>
+                <w:b/>
+                <w:bCs/>
+              </w:rPr>
+            </w:pPr>
+          </w:p>
+        </w:tc>
+      </w:tr>
+      <w:tr>
+        <w:tc>
+          <w:tcPr>
+            <w:tcW w:w="4390" w:type="dxa"/>
+          </w:tcPr>
+          <w:p>
+            <w:pPr>
+              <w:rPr>
+                <w:rFonts w:ascii="Times New Roman" w:hAnsi="Times New Roman" w:cs="Times New Roman"/>
+              </w:rPr>
+            </w:pPr>
+            <w:r>
+              <w:rPr>
+                <w:rFonts w:ascii="Times New Roman" w:hAnsi="Times New Roman" w:cs="Times New Roman"/>
+              </w:rPr>
+              <w:t>Foretrukket udseende</w:t>
+            </w:r>
+          </w:p>
+        </w:tc>
+        <w:tc>
+          <w:tcPr>
+            <w:tcW w:w="5238" w:type="dxa"/>
+          </w:tcPr>
+          <w:p>
+            <w:pPr>
+              <w:rPr>
+                <w:rFonts w:ascii="Times New Roman" w:hAnsi="Times New Roman" w:cs="Times New Roman"/>
+                <w:b/>
+                <w:bCs/>
+              </w:rPr>
+            </w:pPr>
+          </w:p>
+        </w:tc>
+      </w:tr>
+      <w:tr>
+        <w:tc>
+          <w:tcPr>
+            <w:tcW w:w="4390" w:type="dxa"/>
+          </w:tcPr>
+          <w:p>
+            <w:pPr>
+              <w:spacing w:after="160" w:line="278" w:lineRule="auto"/>
+              <w:rPr>
+                <w:rFonts w:ascii="Times New Roman" w:hAnsi="Times New Roman" w:cs="Times New Roman"/>
+              </w:rPr>
+            </w:pPr>
+            <w:r>
+              <w:rPr>
+                <w:rFonts w:ascii="Times New Roman" w:hAnsi="Times New Roman" w:cs="Times New Roman"/>
+              </w:rPr>
+              <w:t>Yderligere kommentarer</w:t>
+            </w:r>
+          </w:p>
+        </w:tc>
+        <w:tc>
+          <w:tcPr>
+            <w:tcW w:w="5238" w:type="dxa"/>
+          </w:tcPr>
+          <w:p>
+            <w:pPr>
+              <w:rPr>
+                <w:rFonts w:ascii="Times New Roman" w:hAnsi="Times New Roman" w:cs="Times New Roman"/>
+                <w:b/>
+                <w:bCs/>
+              </w:rPr>
+            </w:pPr>
+          </w:p>
+        </w:tc>
+      </w:tr>
+    </w:tbl>
+    <w:p>
+      <w:pPr>
+        <w:rPr>
+          <w:rFonts w:ascii="Times New Roman" w:hAnsi="Times New Roman" w:cs="Times New Roman"/>
+          <w:b/>
+          <w:bCs/>
+        </w:rPr>
+      </w:pPr>
+    </w:p>
+    <w:p>
+      <w:pPr>
+        <w:pStyle w:val="Overskrift2"/>
+        <w:rPr>
+          <w:rFonts w:ascii="Times New Roman" w:hAnsi="Times New Roman" w:cs="Times New Roman"/>
+        </w:rPr>
+      </w:pPr>
+      <w:r>
+        <w:rPr>
+          <w:rFonts w:ascii="Times New Roman" w:hAnsi="Times New Roman" w:cs="Times New Roman"/>
+        </w:rPr>
+        <w:lastRenderedPageBreak/>
+        <w:t>Notifikation UI</w:t>
       </w:r>
     </w:p>
     <w:tbl>
@@ -217,34 +1354,55 @@
         <w:tc>
           <w:tcPr>
             <w:tcW w:w="4531" w:type="dxa"/>
-          </w:tcPr>
-          <w:p>
-            <w:pPr>
-              <w:rPr>
-                <w:b/>
-                <w:bCs/>
-              </w:rPr>
-            </w:pPr>
-            <w:r>
-              <w:rPr>
-                <w:b/>
-                <w:bCs/>
-              </w:rPr>
-              <w:t>Foretrukket form for data visualisering</w:t>
+            <w:shd w:val="clear" w:color="auto" w:fill="A5C9EB" w:themeFill="text2" w:themeFillTint="40"/>
+          </w:tcPr>
+          <w:p>
+            <w:pPr>
+              <w:rPr>
+                <w:rFonts w:ascii="Times New Roman" w:hAnsi="Times New Roman" w:cs="Times New Roman"/>
+                <w:b/>
+                <w:bCs/>
+                <w:sz w:val="28"/>
+                <w:szCs w:val="28"/>
+              </w:rPr>
+            </w:pPr>
+            <w:r>
+              <w:rPr>
+                <w:rFonts w:ascii="Times New Roman" w:hAnsi="Times New Roman" w:cs="Times New Roman"/>
+                <w:b/>
+                <w:bCs/>
+                <w:sz w:val="28"/>
+                <w:szCs w:val="28"/>
+              </w:rPr>
+              <w:t>Evalueringskriterie</w:t>
             </w:r>
           </w:p>
         </w:tc>
         <w:tc>
           <w:tcPr>
             <w:tcW w:w="5097" w:type="dxa"/>
-          </w:tcPr>
-          <w:p>
-            <w:pPr>
-              <w:rPr>
-                <w:b/>
-                <w:bCs/>
-              </w:rPr>
-            </w:pPr>
+            <w:shd w:val="clear" w:color="auto" w:fill="A5C9EB" w:themeFill="text2" w:themeFillTint="40"/>
+          </w:tcPr>
+          <w:p>
+            <w:pPr>
+              <w:rPr>
+                <w:rFonts w:ascii="Times New Roman" w:hAnsi="Times New Roman" w:cs="Times New Roman"/>
+                <w:b/>
+                <w:bCs/>
+                <w:sz w:val="28"/>
+                <w:szCs w:val="28"/>
+              </w:rPr>
+            </w:pPr>
+            <w:r>
+              <w:rPr>
+                <w:rFonts w:ascii="Times New Roman" w:hAnsi="Times New Roman" w:cs="Times New Roman"/>
+                <w:b/>
+                <w:bCs/>
+                <w:sz w:val="28"/>
+                <w:szCs w:val="28"/>
+              </w:rPr>
+              <w:t>Evaluering</w:t>
+            </w:r>
           </w:p>
         </w:tc>
       </w:tr>
@@ -256,16 +1414,14 @@
           <w:p>
             <w:pPr>
               <w:rPr>
-                <w:b/>
-                <w:bCs/>
-              </w:rPr>
-            </w:pPr>
-            <w:r>
-              <w:rPr>
-                <w:b/>
-                <w:bCs/>
-              </w:rPr>
-              <w:t>Foretrukket form for kalender</w:t>
+                <w:rFonts w:ascii="Times New Roman" w:hAnsi="Times New Roman" w:cs="Times New Roman"/>
+              </w:rPr>
+            </w:pPr>
+            <w:r>
+              <w:rPr>
+                <w:rFonts w:ascii="Times New Roman" w:hAnsi="Times New Roman" w:cs="Times New Roman"/>
+              </w:rPr>
+              <w:t>Foretrukket x</w:t>
             </w:r>
           </w:p>
         </w:tc>
@@ -276,6 +1432,7 @@
           <w:p>
             <w:pPr>
               <w:rPr>
+                <w:rFonts w:ascii="Times New Roman" w:hAnsi="Times New Roman" w:cs="Times New Roman"/>
                 <w:b/>
                 <w:bCs/>
               </w:rPr>
@@ -291,16 +1448,14 @@
           <w:p>
             <w:pPr>
               <w:rPr>
-                <w:b/>
-                <w:bCs/>
-              </w:rPr>
-            </w:pPr>
-            <w:r>
-              <w:rPr>
-                <w:b/>
-                <w:bCs/>
-              </w:rPr>
-              <w:t>Foretrukket form for mål visualisering</w:t>
+                <w:rFonts w:ascii="Times New Roman" w:hAnsi="Times New Roman" w:cs="Times New Roman"/>
+              </w:rPr>
+            </w:pPr>
+            <w:r>
+              <w:rPr>
+                <w:rFonts w:ascii="Times New Roman" w:hAnsi="Times New Roman" w:cs="Times New Roman"/>
+              </w:rPr>
+              <w:t>Foretrukket x</w:t>
             </w:r>
           </w:p>
         </w:tc>
@@ -311,6 +1466,7 @@
           <w:p>
             <w:pPr>
               <w:rPr>
+                <w:rFonts w:ascii="Times New Roman" w:hAnsi="Times New Roman" w:cs="Times New Roman"/>
                 <w:b/>
                 <w:bCs/>
               </w:rPr>
@@ -325,17 +1481,16 @@
           </w:tcPr>
           <w:p>
             <w:pPr>
-              <w:rPr>
-                <w:b/>
-                <w:bCs/>
-              </w:rPr>
-            </w:pPr>
-            <w:r>
-              <w:rPr>
-                <w:b/>
-                <w:bCs/>
-              </w:rPr>
-              <w:t>Foretrukket navigering (bund eller top)</w:t>
+              <w:spacing w:after="160" w:line="278" w:lineRule="auto"/>
+              <w:rPr>
+                <w:rFonts w:ascii="Times New Roman" w:hAnsi="Times New Roman" w:cs="Times New Roman"/>
+              </w:rPr>
+            </w:pPr>
+            <w:r>
+              <w:rPr>
+                <w:rFonts w:ascii="Times New Roman" w:hAnsi="Times New Roman" w:cs="Times New Roman"/>
+              </w:rPr>
+              <w:t>Yderligere kommentarer</w:t>
             </w:r>
           </w:p>
         </w:tc>
@@ -346,112 +1501,7 @@
           <w:p>
             <w:pPr>
               <w:rPr>
-                <w:b/>
-                <w:bCs/>
-              </w:rPr>
-            </w:pPr>
-          </w:p>
-        </w:tc>
-      </w:tr>
-      <w:tr>
-        <w:tc>
-          <w:tcPr>
-            <w:tcW w:w="4531" w:type="dxa"/>
-          </w:tcPr>
-          <w:p>
-            <w:pPr>
-              <w:rPr>
-                <w:b/>
-                <w:bCs/>
-              </w:rPr>
-            </w:pPr>
-            <w:r>
-              <w:rPr>
-                <w:b/>
-                <w:bCs/>
-              </w:rPr>
-              <w:t>Foretrukket farve</w:t>
-            </w:r>
-          </w:p>
-        </w:tc>
-        <w:tc>
-          <w:tcPr>
-            <w:tcW w:w="5097" w:type="dxa"/>
-          </w:tcPr>
-          <w:p>
-            <w:pPr>
-              <w:rPr>
-                <w:b/>
-                <w:bCs/>
-              </w:rPr>
-            </w:pPr>
-          </w:p>
-        </w:tc>
-      </w:tr>
-      <w:tr>
-        <w:tc>
-          <w:tcPr>
-            <w:tcW w:w="4531" w:type="dxa"/>
-          </w:tcPr>
-          <w:p>
-            <w:pPr>
-              <w:rPr>
-                <w:b/>
-                <w:bCs/>
-              </w:rPr>
-            </w:pPr>
-            <w:r>
-              <w:rPr>
-                <w:b/>
-                <w:bCs/>
-              </w:rPr>
-              <w:t>Foretrukket skrift</w:t>
-            </w:r>
-          </w:p>
-        </w:tc>
-        <w:tc>
-          <w:tcPr>
-            <w:tcW w:w="5097" w:type="dxa"/>
-          </w:tcPr>
-          <w:p>
-            <w:pPr>
-              <w:rPr>
-                <w:b/>
-                <w:bCs/>
-              </w:rPr>
-            </w:pPr>
-          </w:p>
-        </w:tc>
-      </w:tr>
-      <w:tr>
-        <w:tc>
-          <w:tcPr>
-            <w:tcW w:w="4531" w:type="dxa"/>
-          </w:tcPr>
-          <w:p>
-            <w:pPr>
-              <w:spacing w:after="160" w:line="278" w:lineRule="auto"/>
-              <w:rPr>
-                <w:b/>
-                <w:bCs/>
-              </w:rPr>
-            </w:pPr>
-            <w:r>
-              <w:rPr>
-                <w:b/>
-                <w:bCs/>
-              </w:rPr>
-              <w:t>Yderligere kommentarer</w:t>
-            </w:r>
-          </w:p>
-        </w:tc>
-        <w:tc>
-          <w:tcPr>
-            <w:tcW w:w="5097" w:type="dxa"/>
-          </w:tcPr>
-          <w:p>
-            <w:pPr>
-              <w:rPr>
+                <w:rFonts w:ascii="Times New Roman" w:hAnsi="Times New Roman" w:cs="Times New Roman"/>
                 <w:b/>
                 <w:bCs/>
               </w:rPr>
@@ -463,6 +1513,7 @@
     <w:p>
       <w:pPr>
         <w:rPr>
+          <w:rFonts w:ascii="Times New Roman" w:hAnsi="Times New Roman" w:cs="Times New Roman"/>
           <w:b/>
           <w:bCs/>
         </w:rPr>
@@ -470,666 +1521,8 @@
     </w:p>
     <w:p>
       <w:pPr>
-        <w:pStyle w:val="Overskrift2"/>
-      </w:pPr>
-      <w:r>
-        <w:t>Daglig evaluering</w:t>
-      </w:r>
-      <w:r>
-        <w:t xml:space="preserve"> UI</w:t>
-      </w:r>
-    </w:p>
-    <w:tbl>
-      <w:tblPr>
-        <w:tblStyle w:val="Tabel-Gitter"/>
-        <w:tblW w:w="0" w:type="auto"/>
-        <w:tblLook w:val="04A0" w:firstRow="1" w:lastRow="0" w:firstColumn="1" w:lastColumn="0" w:noHBand="0" w:noVBand="1"/>
-      </w:tblPr>
-      <w:tblGrid>
-        <w:gridCol w:w="4531"/>
-        <w:gridCol w:w="5097"/>
-      </w:tblGrid>
-      <w:tr>
-        <w:tc>
-          <w:tcPr>
-            <w:tcW w:w="4531" w:type="dxa"/>
-          </w:tcPr>
-          <w:p>
-            <w:pPr>
-              <w:rPr>
-                <w:b/>
-                <w:bCs/>
-              </w:rPr>
-            </w:pPr>
-            <w:r>
-              <w:rPr>
-                <w:b/>
-                <w:bCs/>
-              </w:rPr>
-              <w:t xml:space="preserve">Foretrukket </w:t>
-            </w:r>
-            <w:r>
-              <w:rPr>
-                <w:b/>
-                <w:bCs/>
-              </w:rPr>
-              <w:t>evalueringsform</w:t>
-            </w:r>
-          </w:p>
-        </w:tc>
-        <w:tc>
-          <w:tcPr>
-            <w:tcW w:w="5097" w:type="dxa"/>
-          </w:tcPr>
-          <w:p>
-            <w:pPr>
-              <w:rPr>
-                <w:b/>
-                <w:bCs/>
-              </w:rPr>
-            </w:pPr>
-          </w:p>
-        </w:tc>
-      </w:tr>
-      <w:tr>
-        <w:tc>
-          <w:tcPr>
-            <w:tcW w:w="4531" w:type="dxa"/>
-          </w:tcPr>
-          <w:p>
-            <w:pPr>
-              <w:rPr>
-                <w:b/>
-                <w:bCs/>
-              </w:rPr>
-            </w:pPr>
-            <w:r>
-              <w:rPr>
-                <w:b/>
-                <w:bCs/>
-              </w:rPr>
-              <w:t xml:space="preserve">Foretrukket form </w:t>
-            </w:r>
-            <w:r>
-              <w:rPr>
-                <w:b/>
-                <w:bCs/>
-              </w:rPr>
-              <w:t>for note</w:t>
-            </w:r>
-          </w:p>
-        </w:tc>
-        <w:tc>
-          <w:tcPr>
-            <w:tcW w:w="5097" w:type="dxa"/>
-          </w:tcPr>
-          <w:p>
-            <w:pPr>
-              <w:rPr>
-                <w:b/>
-                <w:bCs/>
-              </w:rPr>
-            </w:pPr>
-          </w:p>
-        </w:tc>
-      </w:tr>
-      <w:tr>
-        <w:tc>
-          <w:tcPr>
-            <w:tcW w:w="4531" w:type="dxa"/>
-          </w:tcPr>
-          <w:p>
-            <w:pPr>
-              <w:rPr>
-                <w:b/>
-                <w:bCs/>
-              </w:rPr>
-            </w:pPr>
-            <w:r>
-              <w:rPr>
-                <w:b/>
-                <w:bCs/>
-              </w:rPr>
-              <w:t xml:space="preserve">Foretrukket form </w:t>
-            </w:r>
-            <w:r>
-              <w:rPr>
-                <w:b/>
-                <w:bCs/>
-              </w:rPr>
-              <w:t xml:space="preserve">for </w:t>
-            </w:r>
-            <w:proofErr w:type="spellStart"/>
-            <w:r>
-              <w:rPr>
-                <w:b/>
-                <w:bCs/>
-              </w:rPr>
-              <w:t>farvegivning</w:t>
-            </w:r>
-            <w:proofErr w:type="spellEnd"/>
-          </w:p>
-        </w:tc>
-        <w:tc>
-          <w:tcPr>
-            <w:tcW w:w="5097" w:type="dxa"/>
-          </w:tcPr>
-          <w:p>
-            <w:pPr>
-              <w:rPr>
-                <w:b/>
-                <w:bCs/>
-              </w:rPr>
-            </w:pPr>
-          </w:p>
-        </w:tc>
-      </w:tr>
-      <w:tr>
-        <w:tc>
-          <w:tcPr>
-            <w:tcW w:w="4531" w:type="dxa"/>
-          </w:tcPr>
-          <w:p>
-            <w:pPr>
-              <w:spacing w:after="160" w:line="278" w:lineRule="auto"/>
-              <w:rPr>
-                <w:b/>
-                <w:bCs/>
-              </w:rPr>
-            </w:pPr>
-            <w:r>
-              <w:rPr>
-                <w:b/>
-                <w:bCs/>
-              </w:rPr>
-              <w:t>Yderligere kommentarer</w:t>
-            </w:r>
-          </w:p>
-        </w:tc>
-        <w:tc>
-          <w:tcPr>
-            <w:tcW w:w="5097" w:type="dxa"/>
-          </w:tcPr>
-          <w:p>
-            <w:pPr>
-              <w:rPr>
-                <w:b/>
-                <w:bCs/>
-              </w:rPr>
-            </w:pPr>
-          </w:p>
-        </w:tc>
-      </w:tr>
-    </w:tbl>
-    <w:p/>
-    <w:p>
-      <w:pPr>
-        <w:pStyle w:val="Overskrift2"/>
-      </w:pPr>
-      <w:r>
-        <w:t>Guide</w:t>
-      </w:r>
-      <w:r>
-        <w:t xml:space="preserve"> UI</w:t>
-      </w:r>
-    </w:p>
-    <w:tbl>
-      <w:tblPr>
-        <w:tblStyle w:val="Tabel-Gitter"/>
-        <w:tblW w:w="0" w:type="auto"/>
-        <w:tblLook w:val="04A0" w:firstRow="1" w:lastRow="0" w:firstColumn="1" w:lastColumn="0" w:noHBand="0" w:noVBand="1"/>
-      </w:tblPr>
-      <w:tblGrid>
-        <w:gridCol w:w="4531"/>
-        <w:gridCol w:w="5097"/>
-      </w:tblGrid>
-      <w:tr>
-        <w:tc>
-          <w:tcPr>
-            <w:tcW w:w="4531" w:type="dxa"/>
-          </w:tcPr>
-          <w:p>
-            <w:pPr>
-              <w:rPr>
-                <w:b/>
-                <w:bCs/>
-              </w:rPr>
-            </w:pPr>
-            <w:r>
-              <w:rPr>
-                <w:b/>
-                <w:bCs/>
-              </w:rPr>
-              <w:t xml:space="preserve">Foretrukket </w:t>
-            </w:r>
-            <w:r>
-              <w:rPr>
-                <w:b/>
-                <w:bCs/>
-              </w:rPr>
-              <w:t>guide</w:t>
-            </w:r>
-          </w:p>
-        </w:tc>
-        <w:tc>
-          <w:tcPr>
-            <w:tcW w:w="5097" w:type="dxa"/>
-          </w:tcPr>
-          <w:p>
-            <w:pPr>
-              <w:rPr>
-                <w:b/>
-                <w:bCs/>
-              </w:rPr>
-            </w:pPr>
-          </w:p>
-        </w:tc>
-      </w:tr>
-      <w:tr>
-        <w:tc>
-          <w:tcPr>
-            <w:tcW w:w="4531" w:type="dxa"/>
-          </w:tcPr>
-          <w:p>
-            <w:pPr>
-              <w:rPr>
-                <w:b/>
-                <w:bCs/>
-              </w:rPr>
-            </w:pPr>
-            <w:r>
-              <w:rPr>
-                <w:b/>
-                <w:bCs/>
-              </w:rPr>
-              <w:t xml:space="preserve">Foretrukket </w:t>
-            </w:r>
-            <w:r>
-              <w:rPr>
-                <w:b/>
-                <w:bCs/>
-              </w:rPr>
-              <w:t>opbygning af ”underguides”</w:t>
-            </w:r>
-          </w:p>
-        </w:tc>
-        <w:tc>
-          <w:tcPr>
-            <w:tcW w:w="5097" w:type="dxa"/>
-          </w:tcPr>
-          <w:p>
-            <w:pPr>
-              <w:rPr>
-                <w:b/>
-                <w:bCs/>
-              </w:rPr>
-            </w:pPr>
-          </w:p>
-        </w:tc>
-      </w:tr>
-      <w:tr>
-        <w:tc>
-          <w:tcPr>
-            <w:tcW w:w="4531" w:type="dxa"/>
-          </w:tcPr>
-          <w:p>
-            <w:pPr>
-              <w:spacing w:after="160" w:line="278" w:lineRule="auto"/>
-              <w:rPr>
-                <w:b/>
-                <w:bCs/>
-              </w:rPr>
-            </w:pPr>
-            <w:r>
-              <w:rPr>
-                <w:b/>
-                <w:bCs/>
-              </w:rPr>
-              <w:t>Yderligere kommentarer</w:t>
-            </w:r>
-          </w:p>
-        </w:tc>
-        <w:tc>
-          <w:tcPr>
-            <w:tcW w:w="5097" w:type="dxa"/>
-          </w:tcPr>
-          <w:p>
-            <w:pPr>
-              <w:rPr>
-                <w:b/>
-                <w:bCs/>
-              </w:rPr>
-            </w:pPr>
-          </w:p>
-        </w:tc>
-      </w:tr>
-    </w:tbl>
-    <w:p>
-      <w:pPr>
-        <w:rPr>
-          <w:b/>
-          <w:bCs/>
-        </w:rPr>
-      </w:pPr>
-    </w:p>
-    <w:p>
-      <w:pPr>
-        <w:pStyle w:val="Overskrift2"/>
-      </w:pPr>
-      <w:r>
-        <w:t>Log In</w:t>
-      </w:r>
-      <w:r>
-        <w:t xml:space="preserve"> UI</w:t>
-      </w:r>
-    </w:p>
-    <w:tbl>
-      <w:tblPr>
-        <w:tblStyle w:val="Tabel-Gitter"/>
-        <w:tblW w:w="0" w:type="auto"/>
-        <w:tblLook w:val="04A0" w:firstRow="1" w:lastRow="0" w:firstColumn="1" w:lastColumn="0" w:noHBand="0" w:noVBand="1"/>
-      </w:tblPr>
-      <w:tblGrid>
-        <w:gridCol w:w="4531"/>
-        <w:gridCol w:w="5097"/>
-      </w:tblGrid>
-      <w:tr>
-        <w:tc>
-          <w:tcPr>
-            <w:tcW w:w="4531" w:type="dxa"/>
-          </w:tcPr>
-          <w:p>
-            <w:pPr>
-              <w:rPr>
-                <w:b/>
-                <w:bCs/>
-              </w:rPr>
-            </w:pPr>
-            <w:r>
-              <w:rPr>
-                <w:b/>
-                <w:bCs/>
-              </w:rPr>
-              <w:t xml:space="preserve">Foretrukket </w:t>
-            </w:r>
-            <w:r>
-              <w:rPr>
-                <w:b/>
-                <w:bCs/>
-              </w:rPr>
-              <w:t>login</w:t>
-            </w:r>
-          </w:p>
-        </w:tc>
-        <w:tc>
-          <w:tcPr>
-            <w:tcW w:w="5097" w:type="dxa"/>
-          </w:tcPr>
-          <w:p>
-            <w:pPr>
-              <w:rPr>
-                <w:b/>
-                <w:bCs/>
-              </w:rPr>
-            </w:pPr>
-          </w:p>
-        </w:tc>
-      </w:tr>
-      <w:tr>
-        <w:tc>
-          <w:tcPr>
-            <w:tcW w:w="4531" w:type="dxa"/>
-          </w:tcPr>
-          <w:p>
-            <w:pPr>
-              <w:rPr>
-                <w:b/>
-                <w:bCs/>
-              </w:rPr>
-            </w:pPr>
-            <w:r>
-              <w:rPr>
-                <w:b/>
-                <w:bCs/>
-              </w:rPr>
-              <w:t xml:space="preserve">Foretrukket </w:t>
-            </w:r>
-            <w:r>
-              <w:rPr>
-                <w:b/>
-                <w:bCs/>
-              </w:rPr>
-              <w:t>udseende</w:t>
-            </w:r>
-          </w:p>
-        </w:tc>
-        <w:tc>
-          <w:tcPr>
-            <w:tcW w:w="5097" w:type="dxa"/>
-          </w:tcPr>
-          <w:p>
-            <w:pPr>
-              <w:rPr>
-                <w:b/>
-                <w:bCs/>
-              </w:rPr>
-            </w:pPr>
-          </w:p>
-        </w:tc>
-      </w:tr>
-      <w:tr>
-        <w:tc>
-          <w:tcPr>
-            <w:tcW w:w="4531" w:type="dxa"/>
-          </w:tcPr>
-          <w:p>
-            <w:pPr>
-              <w:spacing w:after="160" w:line="278" w:lineRule="auto"/>
-              <w:rPr>
-                <w:b/>
-                <w:bCs/>
-              </w:rPr>
-            </w:pPr>
-            <w:r>
-              <w:rPr>
-                <w:b/>
-                <w:bCs/>
-              </w:rPr>
-              <w:t>Yderligere kommentarer</w:t>
-            </w:r>
-          </w:p>
-        </w:tc>
-        <w:tc>
-          <w:tcPr>
-            <w:tcW w:w="5097" w:type="dxa"/>
-          </w:tcPr>
-          <w:p>
-            <w:pPr>
-              <w:rPr>
-                <w:b/>
-                <w:bCs/>
-              </w:rPr>
-            </w:pPr>
-          </w:p>
-        </w:tc>
-      </w:tr>
-    </w:tbl>
-    <w:p>
-      <w:pPr>
-        <w:rPr>
-          <w:b/>
-          <w:bCs/>
-        </w:rPr>
-      </w:pPr>
-    </w:p>
-    <w:p>
-      <w:pPr>
-        <w:rPr>
-          <w:b/>
-          <w:bCs/>
-        </w:rPr>
-      </w:pPr>
-      <w:r>
-        <w:rPr>
-          <w:b/>
-          <w:bCs/>
-        </w:rPr>
-        <w:br w:type="page"/>
-      </w:r>
-    </w:p>
-    <w:p>
-      <w:pPr>
-        <w:pStyle w:val="Overskrift2"/>
-      </w:pPr>
-      <w:r>
-        <w:t>Notifikation</w:t>
-      </w:r>
-      <w:r>
-        <w:t xml:space="preserve"> UI</w:t>
-      </w:r>
-    </w:p>
-    <w:tbl>
-      <w:tblPr>
-        <w:tblStyle w:val="Tabel-Gitter"/>
-        <w:tblW w:w="0" w:type="auto"/>
-        <w:tblLook w:val="04A0" w:firstRow="1" w:lastRow="0" w:firstColumn="1" w:lastColumn="0" w:noHBand="0" w:noVBand="1"/>
-      </w:tblPr>
-      <w:tblGrid>
-        <w:gridCol w:w="4531"/>
-        <w:gridCol w:w="5097"/>
-      </w:tblGrid>
-      <w:tr>
-        <w:tc>
-          <w:tcPr>
-            <w:tcW w:w="4531" w:type="dxa"/>
-          </w:tcPr>
-          <w:p>
-            <w:pPr>
-              <w:rPr>
-                <w:b/>
-                <w:bCs/>
-              </w:rPr>
-            </w:pPr>
-            <w:r>
-              <w:rPr>
-                <w:b/>
-                <w:bCs/>
-              </w:rPr>
-              <w:t xml:space="preserve">Foretrukket </w:t>
-            </w:r>
-            <w:r>
-              <w:rPr>
-                <w:b/>
-                <w:bCs/>
-              </w:rPr>
-              <w:t>x</w:t>
-            </w:r>
-          </w:p>
-        </w:tc>
-        <w:tc>
-          <w:tcPr>
-            <w:tcW w:w="5097" w:type="dxa"/>
-          </w:tcPr>
-          <w:p>
-            <w:pPr>
-              <w:rPr>
-                <w:b/>
-                <w:bCs/>
-              </w:rPr>
-            </w:pPr>
-          </w:p>
-        </w:tc>
-      </w:tr>
-      <w:tr>
-        <w:tc>
-          <w:tcPr>
-            <w:tcW w:w="4531" w:type="dxa"/>
-          </w:tcPr>
-          <w:p>
-            <w:pPr>
-              <w:rPr>
-                <w:b/>
-                <w:bCs/>
-              </w:rPr>
-            </w:pPr>
-            <w:r>
-              <w:rPr>
-                <w:b/>
-                <w:bCs/>
-              </w:rPr>
-              <w:t xml:space="preserve">Foretrukket </w:t>
-            </w:r>
-            <w:r>
-              <w:rPr>
-                <w:b/>
-                <w:bCs/>
-              </w:rPr>
-              <w:t>x</w:t>
-            </w:r>
-          </w:p>
-        </w:tc>
-        <w:tc>
-          <w:tcPr>
-            <w:tcW w:w="5097" w:type="dxa"/>
-          </w:tcPr>
-          <w:p>
-            <w:pPr>
-              <w:rPr>
-                <w:b/>
-                <w:bCs/>
-              </w:rPr>
-            </w:pPr>
-          </w:p>
-        </w:tc>
-      </w:tr>
-      <w:tr>
-        <w:tc>
-          <w:tcPr>
-            <w:tcW w:w="4531" w:type="dxa"/>
-          </w:tcPr>
-          <w:p>
-            <w:pPr>
-              <w:spacing w:after="160" w:line="278" w:lineRule="auto"/>
-              <w:rPr>
-                <w:b/>
-                <w:bCs/>
-              </w:rPr>
-            </w:pPr>
-            <w:r>
-              <w:rPr>
-                <w:b/>
-                <w:bCs/>
-              </w:rPr>
-              <w:t>Yderligere kommentarer</w:t>
-            </w:r>
-          </w:p>
-        </w:tc>
-        <w:tc>
-          <w:tcPr>
-            <w:tcW w:w="5097" w:type="dxa"/>
-          </w:tcPr>
-          <w:p>
-            <w:pPr>
-              <w:rPr>
-                <w:b/>
-                <w:bCs/>
-              </w:rPr>
-            </w:pPr>
-          </w:p>
-        </w:tc>
-      </w:tr>
-    </w:tbl>
-    <w:p>
-      <w:pPr>
-        <w:rPr>
-          <w:b/>
-          <w:bCs/>
-        </w:rPr>
-      </w:pPr>
-    </w:p>
-    <w:p>
-      <w:pPr>
-        <w:rPr>
+        <w:rPr>
+          <w:rFonts w:ascii="Times New Roman" w:hAnsi="Times New Roman" w:cs="Times New Roman"/>
           <w:b/>
           <w:bCs/>
         </w:rPr>
@@ -1211,14 +1604,7 @@
         <w:rFonts w:ascii="Cambria" w:hAnsi="Cambria" w:cs="Times New Roman"/>
         <w:lang w:val="en-US"/>
       </w:rPr>
-      <w:t xml:space="preserve">Type: </w:t>
-    </w:r>
-    <w:r>
-      <w:rPr>
-        <w:rFonts w:ascii="Cambria" w:hAnsi="Cambria" w:cs="Times New Roman"/>
-        <w:lang w:val="en-US"/>
-      </w:rPr>
-      <w:t>Prototype evaluation</w:t>
+      <w:t>Type: Prototype evaluation</w:t>
     </w:r>
   </w:p>
   <w:p>
@@ -1234,14 +1620,7 @@
         <w:rFonts w:ascii="Cambria" w:hAnsi="Cambria" w:cs="Times New Roman"/>
         <w:lang w:val="en-US"/>
       </w:rPr>
-      <w:t>Subject ID: 0</w:t>
-    </w:r>
-    <w:r>
-      <w:rPr>
-        <w:rFonts w:ascii="Cambria" w:hAnsi="Cambria" w:cs="Times New Roman"/>
-        <w:lang w:val="en-US"/>
-      </w:rPr>
-      <w:t xml:space="preserve"> </w:t>
+      <w:t xml:space="preserve">Subject ID: 0 </w:t>
     </w:r>
   </w:p>
   <w:p>
@@ -1257,14 +1636,7 @@
         <w:rFonts w:ascii="Cambria" w:hAnsi="Cambria" w:cs="Times New Roman"/>
         <w:lang w:val="en-US"/>
       </w:rPr>
-      <w:t>Date for evaluation</w:t>
-    </w:r>
-    <w:r>
-      <w:rPr>
-        <w:rFonts w:ascii="Cambria" w:hAnsi="Cambria" w:cs="Times New Roman"/>
-        <w:lang w:val="en-US"/>
-      </w:rPr>
-      <w:t>: “</w:t>
+      <w:t>Date for evaluation: “</w:t>
     </w:r>
     <w:r>
       <w:rPr>
@@ -1272,16 +1644,7 @@
         <w:highlight w:val="yellow"/>
         <w:lang w:val="en-US"/>
       </w:rPr>
-      <w:t>DD/MM/</w:t>
-    </w:r>
-    <w:proofErr w:type="gramStart"/>
-    <w:r>
-      <w:rPr>
-        <w:rFonts w:ascii="Cambria" w:hAnsi="Cambria" w:cs="Times New Roman"/>
-        <w:highlight w:val="yellow"/>
-        <w:lang w:val="en-US"/>
-      </w:rPr>
-      <w:t>YYYY</w:t>
+      <w:t>DD/MM/YYYY</w:t>
     </w:r>
     <w:r>
       <w:rPr>
@@ -1290,7 +1653,6 @@
       </w:rPr>
       <w:t>”</w:t>
     </w:r>
-    <w:proofErr w:type="gramEnd"/>
   </w:p>
   <w:p>
     <w:pPr>
@@ -1305,31 +1667,8 @@
         <w:rFonts w:ascii="Cambria" w:hAnsi="Cambria" w:cs="Times New Roman"/>
         <w:lang w:val="en-US"/>
       </w:rPr>
-      <w:t>Document name: “</w:t>
+      <w:t>Document name: “PE_SubID_0”</w:t>
     </w:r>
-    <w:r>
-      <w:rPr>
-        <w:rFonts w:ascii="Cambria" w:hAnsi="Cambria" w:cs="Times New Roman"/>
-        <w:lang w:val="en-US"/>
-      </w:rPr>
-      <w:t>PE_SubID_</w:t>
-    </w:r>
-    <w:proofErr w:type="gramStart"/>
-    <w:r>
-      <w:rPr>
-        <w:rFonts w:ascii="Cambria" w:hAnsi="Cambria" w:cs="Times New Roman"/>
-        <w:lang w:val="en-US"/>
-      </w:rPr>
-      <w:t>0</w:t>
-    </w:r>
-    <w:r>
-      <w:rPr>
-        <w:rFonts w:ascii="Cambria" w:hAnsi="Cambria" w:cs="Times New Roman"/>
-        <w:lang w:val="en-US"/>
-      </w:rPr>
-      <w:t>”</w:t>
-    </w:r>
-    <w:proofErr w:type="gramEnd"/>
   </w:p>
   <w:p>
     <w:pPr>

</xml_diff>

<commit_message>
Update Prototype Evaluering TEMPLATE.docx
Prototype evaluering template v.0.3
</commit_message>
<xml_diff>
--- a/Controlled Documents/Prototype Evaluation/Prototype Evaluering TEMPLATE.docx
+++ b/Controlled Documents/Prototype Evaluation/Prototype Evaluering TEMPLATE.docx
@@ -149,7 +149,14 @@
         <w:rPr>
           <w:rFonts w:ascii="Times New Roman" w:hAnsi="Times New Roman" w:cs="Times New Roman"/>
         </w:rPr>
-        <w:t>u øjeblikkelig</w:t>
+        <w:t xml:space="preserve">u </w:t>
+      </w:r>
+      <w:proofErr w:type="gramStart"/>
+      <w:r>
+        <w:rPr>
+          <w:rFonts w:ascii="Times New Roman" w:hAnsi="Times New Roman" w:cs="Times New Roman"/>
+        </w:rPr>
+        <w:t>øjeblikkelig</w:t>
       </w:r>
       <w:r>
         <w:rPr>
@@ -161,7 +168,14 @@
         <w:rPr>
           <w:rFonts w:ascii="Times New Roman" w:hAnsi="Times New Roman" w:cs="Times New Roman"/>
         </w:rPr>
-        <w:t xml:space="preserve"> en høj </w:t>
+        <w:t xml:space="preserve"> en</w:t>
+      </w:r>
+      <w:proofErr w:type="gramEnd"/>
+      <w:r>
+        <w:rPr>
+          <w:rFonts w:ascii="Times New Roman" w:hAnsi="Times New Roman" w:cs="Times New Roman"/>
+        </w:rPr>
+        <w:t xml:space="preserve"> høj </w:t>
       </w:r>
       <w:r>
         <w:rPr>
@@ -1421,7 +1435,13 @@
               <w:rPr>
                 <w:rFonts w:ascii="Times New Roman" w:hAnsi="Times New Roman" w:cs="Times New Roman"/>
               </w:rPr>
-              <w:t>Foretrukket x</w:t>
+              <w:t xml:space="preserve">Foretrukket </w:t>
+            </w:r>
+            <w:r>
+              <w:rPr>
+                <w:rFonts w:ascii="Times New Roman" w:hAnsi="Times New Roman" w:cs="Times New Roman"/>
+              </w:rPr>
+              <w:t>notifikationsside</w:t>
             </w:r>
           </w:p>
         </w:tc>
@@ -1455,7 +1475,47 @@
               <w:rPr>
                 <w:rFonts w:ascii="Times New Roman" w:hAnsi="Times New Roman" w:cs="Times New Roman"/>
               </w:rPr>
-              <w:t>Foretrukket x</w:t>
+              <w:t xml:space="preserve">Foretrukket </w:t>
+            </w:r>
+            <w:r>
+              <w:rPr>
+                <w:rFonts w:ascii="Times New Roman" w:hAnsi="Times New Roman" w:cs="Times New Roman"/>
+              </w:rPr>
+              <w:t>tjekknap</w:t>
+            </w:r>
+          </w:p>
+        </w:tc>
+        <w:tc>
+          <w:tcPr>
+            <w:tcW w:w="5097" w:type="dxa"/>
+          </w:tcPr>
+          <w:p>
+            <w:pPr>
+              <w:rPr>
+                <w:rFonts w:ascii="Times New Roman" w:hAnsi="Times New Roman" w:cs="Times New Roman"/>
+                <w:b/>
+                <w:bCs/>
+              </w:rPr>
+            </w:pPr>
+          </w:p>
+        </w:tc>
+      </w:tr>
+      <w:tr>
+        <w:tc>
+          <w:tcPr>
+            <w:tcW w:w="4531" w:type="dxa"/>
+          </w:tcPr>
+          <w:p>
+            <w:pPr>
+              <w:rPr>
+                <w:rFonts w:ascii="Times New Roman" w:hAnsi="Times New Roman" w:cs="Times New Roman"/>
+              </w:rPr>
+            </w:pPr>
+            <w:r>
+              <w:rPr>
+                <w:rFonts w:ascii="Times New Roman" w:hAnsi="Times New Roman" w:cs="Times New Roman"/>
+              </w:rPr>
+              <w:t>Fortrukket mængde information</w:t>
             </w:r>
           </w:p>
         </w:tc>
@@ -1644,7 +1704,16 @@
         <w:highlight w:val="yellow"/>
         <w:lang w:val="en-US"/>
       </w:rPr>
-      <w:t>DD/MM/YYYY</w:t>
+      <w:t>DD/MM/</w:t>
+    </w:r>
+    <w:proofErr w:type="gramStart"/>
+    <w:r>
+      <w:rPr>
+        <w:rFonts w:ascii="Cambria" w:hAnsi="Cambria" w:cs="Times New Roman"/>
+        <w:highlight w:val="yellow"/>
+        <w:lang w:val="en-US"/>
+      </w:rPr>
+      <w:t>YYYY</w:t>
     </w:r>
     <w:r>
       <w:rPr>
@@ -1653,6 +1722,7 @@
       </w:rPr>
       <w:t>”</w:t>
     </w:r>
+    <w:proofErr w:type="gramEnd"/>
   </w:p>
   <w:p>
     <w:pPr>
@@ -1667,8 +1737,17 @@
         <w:rFonts w:ascii="Cambria" w:hAnsi="Cambria" w:cs="Times New Roman"/>
         <w:lang w:val="en-US"/>
       </w:rPr>
-      <w:t>Document name: “PE_SubID_0”</w:t>
+      <w:t>Document name: “PE_SubID_</w:t>
     </w:r>
+    <w:proofErr w:type="gramStart"/>
+    <w:r>
+      <w:rPr>
+        <w:rFonts w:ascii="Cambria" w:hAnsi="Cambria" w:cs="Times New Roman"/>
+        <w:lang w:val="en-US"/>
+      </w:rPr>
+      <w:t>0”</w:t>
+    </w:r>
+    <w:proofErr w:type="gramEnd"/>
   </w:p>
   <w:p>
     <w:pPr>

</xml_diff>

<commit_message>
few updates to template
</commit_message>
<xml_diff>
--- a/Controlled Documents/Prototype Evaluation/Prototype Evaluering TEMPLATE.docx
+++ b/Controlled Documents/Prototype Evaluation/Prototype Evaluering TEMPLATE.docx
@@ -149,33 +149,7 @@
         <w:rPr>
           <w:rFonts w:ascii="Times New Roman" w:hAnsi="Times New Roman" w:cs="Times New Roman"/>
         </w:rPr>
-        <w:t xml:space="preserve">u </w:t>
-      </w:r>
-      <w:proofErr w:type="gramStart"/>
-      <w:r>
-        <w:rPr>
-          <w:rFonts w:ascii="Times New Roman" w:hAnsi="Times New Roman" w:cs="Times New Roman"/>
-        </w:rPr>
-        <w:t>øjeblikkelig</w:t>
-      </w:r>
-      <w:r>
-        <w:rPr>
-          <w:rFonts w:ascii="Times New Roman" w:hAnsi="Times New Roman" w:cs="Times New Roman"/>
-        </w:rPr>
-        <w:t xml:space="preserve"> </w:t>
-      </w:r>
-      <w:r>
-        <w:rPr>
-          <w:rFonts w:ascii="Times New Roman" w:hAnsi="Times New Roman" w:cs="Times New Roman"/>
-        </w:rPr>
-        <w:t xml:space="preserve"> en</w:t>
-      </w:r>
-      <w:proofErr w:type="gramEnd"/>
-      <w:r>
-        <w:rPr>
-          <w:rFonts w:ascii="Times New Roman" w:hAnsi="Times New Roman" w:cs="Times New Roman"/>
-        </w:rPr>
-        <w:t xml:space="preserve"> høj </w:t>
+        <w:t xml:space="preserve">u øjeblikkelig en høj </w:t>
       </w:r>
       <w:r>
         <w:rPr>
@@ -392,6 +366,222 @@
         </w:rPr>
         <w:t xml:space="preserve">som ikke bliver sagt højt, stille uddybende spørgsmål samt at notere det der bliver sagt. </w:t>
       </w:r>
+    </w:p>
+    <w:p>
+      <w:pPr>
+        <w:rPr>
+          <w:rFonts w:ascii="Times New Roman" w:hAnsi="Times New Roman" w:cs="Times New Roman"/>
+          <w:b/>
+          <w:bCs/>
+        </w:rPr>
+      </w:pPr>
+    </w:p>
+    <w:tbl>
+      <w:tblPr>
+        <w:tblStyle w:val="Tabel-Gitter"/>
+        <w:tblW w:w="0" w:type="auto"/>
+        <w:tblLook w:val="04A0" w:firstRow="1" w:lastRow="0" w:firstColumn="1" w:lastColumn="0" w:noHBand="0" w:noVBand="1"/>
+      </w:tblPr>
+      <w:tblGrid>
+        <w:gridCol w:w="2882"/>
+        <w:gridCol w:w="3460"/>
+      </w:tblGrid>
+      <w:tr>
+        <w:trPr>
+          <w:trHeight w:val="365"/>
+        </w:trPr>
+        <w:tc>
+          <w:tcPr>
+            <w:tcW w:w="6185" w:type="dxa"/>
+            <w:gridSpan w:val="2"/>
+          </w:tcPr>
+          <w:p>
+            <w:pPr>
+              <w:rPr>
+                <w:rFonts w:ascii="Times New Roman" w:hAnsi="Times New Roman" w:cs="Times New Roman"/>
+                <w:b/>
+                <w:bCs/>
+              </w:rPr>
+            </w:pPr>
+            <w:r>
+              <w:rPr>
+                <w:rFonts w:ascii="Times New Roman" w:hAnsi="Times New Roman" w:cs="Times New Roman"/>
+                <w:b/>
+                <w:bCs/>
+                <w:sz w:val="28"/>
+                <w:szCs w:val="28"/>
+              </w:rPr>
+              <w:t>Personlig information</w:t>
+            </w:r>
+          </w:p>
+        </w:tc>
+      </w:tr>
+      <w:tr>
+        <w:trPr>
+          <w:trHeight w:val="352"/>
+        </w:trPr>
+        <w:tc>
+          <w:tcPr>
+            <w:tcW w:w="2725" w:type="dxa"/>
+          </w:tcPr>
+          <w:p>
+            <w:pPr>
+              <w:rPr>
+                <w:rFonts w:ascii="Times New Roman" w:hAnsi="Times New Roman" w:cs="Times New Roman"/>
+              </w:rPr>
+            </w:pPr>
+            <w:r>
+              <w:rPr>
+                <w:rFonts w:ascii="Times New Roman" w:hAnsi="Times New Roman" w:cs="Times New Roman"/>
+              </w:rPr>
+              <w:t>ID</w:t>
+            </w:r>
+          </w:p>
+        </w:tc>
+        <w:tc>
+          <w:tcPr>
+            <w:tcW w:w="3460" w:type="dxa"/>
+          </w:tcPr>
+          <w:p>
+            <w:pPr>
+              <w:rPr>
+                <w:rFonts w:ascii="Times New Roman" w:hAnsi="Times New Roman" w:cs="Times New Roman"/>
+                <w:b/>
+                <w:bCs/>
+              </w:rPr>
+            </w:pPr>
+          </w:p>
+        </w:tc>
+      </w:tr>
+      <w:tr>
+        <w:trPr>
+          <w:trHeight w:val="352"/>
+        </w:trPr>
+        <w:tc>
+          <w:tcPr>
+            <w:tcW w:w="2725" w:type="dxa"/>
+          </w:tcPr>
+          <w:p>
+            <w:pPr>
+              <w:rPr>
+                <w:rFonts w:ascii="Times New Roman" w:hAnsi="Times New Roman" w:cs="Times New Roman"/>
+              </w:rPr>
+            </w:pPr>
+            <w:r>
+              <w:rPr>
+                <w:rFonts w:ascii="Times New Roman" w:hAnsi="Times New Roman" w:cs="Times New Roman"/>
+              </w:rPr>
+              <w:t>Alder</w:t>
+            </w:r>
+          </w:p>
+        </w:tc>
+        <w:tc>
+          <w:tcPr>
+            <w:tcW w:w="3460" w:type="dxa"/>
+          </w:tcPr>
+          <w:p>
+            <w:pPr>
+              <w:rPr>
+                <w:rFonts w:ascii="Times New Roman" w:hAnsi="Times New Roman" w:cs="Times New Roman"/>
+                <w:b/>
+                <w:bCs/>
+              </w:rPr>
+            </w:pPr>
+          </w:p>
+        </w:tc>
+      </w:tr>
+      <w:tr>
+        <w:trPr>
+          <w:trHeight w:val="365"/>
+        </w:trPr>
+        <w:tc>
+          <w:tcPr>
+            <w:tcW w:w="2725" w:type="dxa"/>
+          </w:tcPr>
+          <w:p>
+            <w:pPr>
+              <w:rPr>
+                <w:rFonts w:ascii="Times New Roman" w:hAnsi="Times New Roman" w:cs="Times New Roman"/>
+              </w:rPr>
+            </w:pPr>
+            <w:r>
+              <w:rPr>
+                <w:rFonts w:ascii="Times New Roman" w:hAnsi="Times New Roman" w:cs="Times New Roman"/>
+              </w:rPr>
+              <w:t>Køn</w:t>
+            </w:r>
+          </w:p>
+        </w:tc>
+        <w:tc>
+          <w:tcPr>
+            <w:tcW w:w="3460" w:type="dxa"/>
+          </w:tcPr>
+          <w:p>
+            <w:pPr>
+              <w:rPr>
+                <w:rFonts w:ascii="Times New Roman" w:hAnsi="Times New Roman" w:cs="Times New Roman"/>
+                <w:b/>
+                <w:bCs/>
+              </w:rPr>
+            </w:pPr>
+          </w:p>
+        </w:tc>
+      </w:tr>
+      <w:tr>
+        <w:trPr>
+          <w:trHeight w:val="352"/>
+        </w:trPr>
+        <w:tc>
+          <w:tcPr>
+            <w:tcW w:w="2725" w:type="dxa"/>
+          </w:tcPr>
+          <w:p>
+            <w:pPr>
+              <w:rPr>
+                <w:rFonts w:ascii="Times New Roman" w:hAnsi="Times New Roman" w:cs="Times New Roman"/>
+              </w:rPr>
+            </w:pPr>
+            <w:r>
+              <w:rPr>
+                <w:rFonts w:ascii="Times New Roman" w:hAnsi="Times New Roman" w:cs="Times New Roman"/>
+              </w:rPr>
+              <w:t>Uddannelsesniveau/erhverv</w:t>
+            </w:r>
+          </w:p>
+        </w:tc>
+        <w:tc>
+          <w:tcPr>
+            <w:tcW w:w="3460" w:type="dxa"/>
+          </w:tcPr>
+          <w:p>
+            <w:pPr>
+              <w:rPr>
+                <w:rFonts w:ascii="Times New Roman" w:hAnsi="Times New Roman" w:cs="Times New Roman"/>
+                <w:b/>
+                <w:bCs/>
+              </w:rPr>
+            </w:pPr>
+          </w:p>
+        </w:tc>
+      </w:tr>
+    </w:tbl>
+    <w:p>
+      <w:pPr>
+        <w:rPr>
+          <w:rFonts w:ascii="Times New Roman" w:hAnsi="Times New Roman" w:cs="Times New Roman"/>
+          <w:b/>
+          <w:bCs/>
+        </w:rPr>
+      </w:pPr>
+    </w:p>
+    <w:p>
+      <w:pPr>
+        <w:rPr>
+          <w:rFonts w:ascii="Times New Roman" w:hAnsi="Times New Roman" w:cs="Times New Roman"/>
+          <w:b/>
+          <w:bCs/>
+        </w:rPr>
+      </w:pPr>
     </w:p>
     <w:p>
       <w:pPr>
@@ -1350,7 +1540,6 @@
         <w:rPr>
           <w:rFonts w:ascii="Times New Roman" w:hAnsi="Times New Roman" w:cs="Times New Roman"/>
         </w:rPr>
-        <w:lastRenderedPageBreak/>
         <w:t>Notifikation UI</w:t>
       </w:r>
     </w:p>

</xml_diff>

<commit_message>
Prototype evaluering TEMPLATE v.0.4
Updated order of questions and meta text.
</commit_message>
<xml_diff>
--- a/Controlled Documents/Prototype Evaluation/Prototype Evaluering TEMPLATE.docx
+++ b/Controlled Documents/Prototype Evaluation/Prototype Evaluering TEMPLATE.docx
@@ -1,6 +1,6 @@
 
 <file path=word/document.xml><?xml version="1.0" encoding="utf-8"?>
-<w:document xmlns:wpc="http://schemas.microsoft.com/office/word/2010/wordprocessingCanvas" xmlns:cx="http://schemas.microsoft.com/office/drawing/2014/chartex" xmlns:cx1="http://schemas.microsoft.com/office/drawing/2015/9/8/chartex" xmlns:cx2="http://schemas.microsoft.com/office/drawing/2015/10/21/chartex" xmlns:cx3="http://schemas.microsoft.com/office/drawing/2016/5/9/chartex" xmlns:cx4="http://schemas.microsoft.com/office/drawing/2016/5/10/chartex" xmlns:cx5="http://schemas.microsoft.com/office/drawing/2016/5/11/chartex" xmlns:cx6="http://schemas.microsoft.com/office/drawing/2016/5/12/chartex" xmlns:cx7="http://schemas.microsoft.com/office/drawing/2016/5/13/chartex" xmlns:cx8="http://schemas.microsoft.com/office/drawing/2016/5/14/chartex" xmlns:mc="http://schemas.openxmlformats.org/markup-compatibility/2006" xmlns:aink="http://schemas.microsoft.com/office/drawing/2016/ink" xmlns:am3d="http://schemas.microsoft.com/office/drawing/2017/model3d" xmlns:o="urn:schemas-microsoft-com:office:office" xmlns:oel="http://schemas.microsoft.com/office/2019/extlst" xmlns:r="http://schemas.openxmlformats.org/officeDocument/2006/relationships" xmlns:m="http://schemas.openxmlformats.org/officeDocument/2006/math" xmlns:v="urn:schemas-microsoft-com:vml" xmlns:wp14="http://schemas.microsoft.com/office/word/2010/wordprocessingDrawing" xmlns:wp="http://schemas.openxmlformats.org/drawingml/2006/wordprocessingDrawing" xmlns:w10="urn:schemas-microsoft-com:office:word" xmlns:w="http://schemas.openxmlformats.org/wordprocessingml/2006/main" xmlns:w14="http://schemas.microsoft.com/office/word/2010/wordml" xmlns:w15="http://schemas.microsoft.com/office/word/2012/wordml" xmlns:w16cex="http://schemas.microsoft.com/office/word/2018/wordml/cex" xmlns:w16cid="http://schemas.microsoft.com/office/word/2016/wordml/cid" xmlns:w16="http://schemas.microsoft.com/office/word/2018/wordml" xmlns:w16sdtdh="http://schemas.microsoft.com/office/word/2020/wordml/sdtdatahash" xmlns:w16se="http://schemas.microsoft.com/office/word/2015/wordml/symex" xmlns:wpg="http://schemas.microsoft.com/office/word/2010/wordprocessingGroup" xmlns:wpi="http://schemas.microsoft.com/office/word/2010/wordprocessingInk" xmlns:wne="http://schemas.microsoft.com/office/word/2006/wordml" xmlns:wps="http://schemas.microsoft.com/office/word/2010/wordprocessingShape" mc:Ignorable="w14 w15 w16se w16cid w16 w16cex w16sdtdh wp14">
+<w:document xmlns:wpc="http://schemas.microsoft.com/office/word/2010/wordprocessingCanvas" xmlns:cx="http://schemas.microsoft.com/office/drawing/2014/chartex" xmlns:cx1="http://schemas.microsoft.com/office/drawing/2015/9/8/chartex" xmlns:cx2="http://schemas.microsoft.com/office/drawing/2015/10/21/chartex" xmlns:cx3="http://schemas.microsoft.com/office/drawing/2016/5/9/chartex" xmlns:cx4="http://schemas.microsoft.com/office/drawing/2016/5/10/chartex" xmlns:cx5="http://schemas.microsoft.com/office/drawing/2016/5/11/chartex" xmlns:cx6="http://schemas.microsoft.com/office/drawing/2016/5/12/chartex" xmlns:cx7="http://schemas.microsoft.com/office/drawing/2016/5/13/chartex" xmlns:cx8="http://schemas.microsoft.com/office/drawing/2016/5/14/chartex" xmlns:mc="http://schemas.openxmlformats.org/markup-compatibility/2006" xmlns:aink="http://schemas.microsoft.com/office/drawing/2016/ink" xmlns:am3d="http://schemas.microsoft.com/office/drawing/2017/model3d" xmlns:o="urn:schemas-microsoft-com:office:office" xmlns:oel="http://schemas.microsoft.com/office/2019/extlst" xmlns:r="http://schemas.openxmlformats.org/officeDocument/2006/relationships" xmlns:m="http://schemas.openxmlformats.org/officeDocument/2006/math" xmlns:v="urn:schemas-microsoft-com:vml" xmlns:wp14="http://schemas.microsoft.com/office/word/2010/wordprocessingDrawing" xmlns:wp="http://schemas.openxmlformats.org/drawingml/2006/wordprocessingDrawing" xmlns:w10="urn:schemas-microsoft-com:office:word" xmlns:w="http://schemas.openxmlformats.org/wordprocessingml/2006/main" xmlns:w14="http://schemas.microsoft.com/office/word/2010/wordml" xmlns:w15="http://schemas.microsoft.com/office/word/2012/wordml" xmlns:w16cex="http://schemas.microsoft.com/office/word/2018/wordml/cex" xmlns:w16cid="http://schemas.microsoft.com/office/word/2016/wordml/cid" xmlns:w16="http://schemas.microsoft.com/office/word/2018/wordml" xmlns:w16du="http://schemas.microsoft.com/office/word/2023/wordml/word16du" xmlns:w16sdtdh="http://schemas.microsoft.com/office/word/2020/wordml/sdtdatahash" xmlns:w16se="http://schemas.microsoft.com/office/word/2015/wordml/symex" xmlns:wpg="http://schemas.microsoft.com/office/word/2010/wordprocessingGroup" xmlns:wpi="http://schemas.microsoft.com/office/word/2010/wordprocessingInk" xmlns:wne="http://schemas.microsoft.com/office/word/2006/wordml" xmlns:wps="http://schemas.microsoft.com/office/word/2010/wordprocessingShape" mc:Ignorable="w14 w15 w16se w16cid w16 w16cex w16sdtdh w16du wp14">
   <w:body>
     <w:p>
       <w:pPr>
@@ -365,6 +365,30 @@
           <w:bCs/>
         </w:rPr>
         <w:t xml:space="preserve">som ikke bliver sagt højt, stille uddybende spørgsmål samt at notere det der bliver sagt. </w:t>
+      </w:r>
+      <w:r>
+        <w:rPr>
+          <w:rFonts w:ascii="Times New Roman" w:hAnsi="Times New Roman" w:cs="Times New Roman"/>
+          <w:b/>
+          <w:bCs/>
+        </w:rPr>
+        <w:t xml:space="preserve">Ved hver </w:t>
+      </w:r>
+      <w:r>
+        <w:rPr>
+          <w:rFonts w:ascii="Times New Roman" w:hAnsi="Times New Roman" w:cs="Times New Roman"/>
+          <w:b/>
+          <w:bCs/>
+        </w:rPr>
+        <w:t>UI</w:t>
+      </w:r>
+      <w:r>
+        <w:rPr>
+          <w:rFonts w:ascii="Times New Roman" w:hAnsi="Times New Roman" w:cs="Times New Roman"/>
+          <w:b/>
+          <w:bCs/>
+        </w:rPr>
+        <w:t xml:space="preserve"> skal intervieweren læse metateksten højt for subjektet, således den nødvendige baggrundsviden bliver opnået. </w:t>
       </w:r>
     </w:p>
     <w:p>
@@ -576,25 +600,33 @@
     </w:p>
     <w:p>
       <w:pPr>
-        <w:rPr>
-          <w:rFonts w:ascii="Times New Roman" w:hAnsi="Times New Roman" w:cs="Times New Roman"/>
-          <w:b/>
-          <w:bCs/>
+        <w:pStyle w:val="Overskrift2"/>
+        <w:rPr>
+          <w:rFonts w:ascii="Times New Roman" w:hAnsi="Times New Roman" w:cs="Times New Roman"/>
         </w:rPr>
       </w:pPr>
+      <w:r>
+        <w:rPr>
+          <w:rFonts w:ascii="Times New Roman" w:hAnsi="Times New Roman" w:cs="Times New Roman"/>
+        </w:rPr>
+        <w:t>Log In UI</w:t>
+      </w:r>
     </w:p>
     <w:p>
       <w:pPr>
-        <w:pStyle w:val="Overskrift2"/>
-        <w:rPr>
-          <w:rFonts w:ascii="Times New Roman" w:hAnsi="Times New Roman" w:cs="Times New Roman"/>
+        <w:rPr>
+          <w:rFonts w:ascii="Times New Roman" w:hAnsi="Times New Roman" w:cs="Times New Roman"/>
+          <w:b/>
+          <w:bCs/>
         </w:rPr>
       </w:pPr>
       <w:r>
         <w:rPr>
           <w:rFonts w:ascii="Times New Roman" w:hAnsi="Times New Roman" w:cs="Times New Roman"/>
-        </w:rPr>
-        <w:t>Visualisering UI</w:t>
+          <w:b/>
+          <w:bCs/>
+        </w:rPr>
+        <w:t xml:space="preserve">Du vil nu blive præsenteret for 3 forskellige protyper af login skærme, til appen. Disse er tiltænkt til når brugeren åbner appen og skal tilgå appen. </w:t>
       </w:r>
     </w:p>
     <w:tbl>
@@ -604,13 +636,14 @@
         <w:tblLook w:val="04A0" w:firstRow="1" w:lastRow="0" w:firstColumn="1" w:lastColumn="0" w:noHBand="0" w:noVBand="1"/>
       </w:tblPr>
       <w:tblGrid>
-        <w:gridCol w:w="4390"/>
-        <w:gridCol w:w="5238"/>
+        <w:gridCol w:w="2939"/>
+        <w:gridCol w:w="3700"/>
+        <w:gridCol w:w="2989"/>
       </w:tblGrid>
       <w:tr>
         <w:tc>
           <w:tcPr>
-            <w:tcW w:w="4390" w:type="dxa"/>
+            <w:tcW w:w="2939" w:type="dxa"/>
             <w:shd w:val="clear" w:color="auto" w:fill="A5C9EB" w:themeFill="text2" w:themeFillTint="40"/>
           </w:tcPr>
           <w:p>
@@ -637,7 +670,7 @@
         </w:tc>
         <w:tc>
           <w:tcPr>
-            <w:tcW w:w="5238" w:type="dxa"/>
+            <w:tcW w:w="3700" w:type="dxa"/>
             <w:shd w:val="clear" w:color="auto" w:fill="A5C9EB" w:themeFill="text2" w:themeFillTint="40"/>
           </w:tcPr>
           <w:p>
@@ -662,29 +695,70 @@
             </w:r>
           </w:p>
         </w:tc>
+        <w:tc>
+          <w:tcPr>
+            <w:tcW w:w="2989" w:type="dxa"/>
+            <w:shd w:val="clear" w:color="auto" w:fill="A5C9EB" w:themeFill="text2" w:themeFillTint="40"/>
+          </w:tcPr>
+          <w:p>
+            <w:pPr>
+              <w:rPr>
+                <w:rFonts w:ascii="Times New Roman" w:hAnsi="Times New Roman" w:cs="Times New Roman"/>
+                <w:b/>
+                <w:bCs/>
+                <w:sz w:val="28"/>
+                <w:szCs w:val="28"/>
+              </w:rPr>
+            </w:pPr>
+            <w:r>
+              <w:rPr>
+                <w:rFonts w:ascii="Times New Roman" w:hAnsi="Times New Roman" w:cs="Times New Roman"/>
+                <w:b/>
+                <w:bCs/>
+                <w:sz w:val="28"/>
+                <w:szCs w:val="28"/>
+              </w:rPr>
+              <w:t>Mimik</w:t>
+            </w:r>
+          </w:p>
+        </w:tc>
       </w:tr>
       <w:tr>
         <w:tc>
           <w:tcPr>
-            <w:tcW w:w="4390" w:type="dxa"/>
-          </w:tcPr>
-          <w:p>
-            <w:pPr>
-              <w:rPr>
-                <w:rFonts w:ascii="Times New Roman" w:hAnsi="Times New Roman" w:cs="Times New Roman"/>
-              </w:rPr>
-            </w:pPr>
-            <w:r>
-              <w:rPr>
-                <w:rFonts w:ascii="Times New Roman" w:hAnsi="Times New Roman" w:cs="Times New Roman"/>
-              </w:rPr>
-              <w:t>Foretrukket form for data visualisering</w:t>
-            </w:r>
-          </w:p>
-        </w:tc>
-        <w:tc>
-          <w:tcPr>
-            <w:tcW w:w="5238" w:type="dxa"/>
+            <w:tcW w:w="2939" w:type="dxa"/>
+          </w:tcPr>
+          <w:p>
+            <w:pPr>
+              <w:rPr>
+                <w:rFonts w:ascii="Times New Roman" w:hAnsi="Times New Roman" w:cs="Times New Roman"/>
+              </w:rPr>
+            </w:pPr>
+            <w:r>
+              <w:rPr>
+                <w:rFonts w:ascii="Times New Roman" w:hAnsi="Times New Roman" w:cs="Times New Roman"/>
+              </w:rPr>
+              <w:t>Forståelse af side</w:t>
+            </w:r>
+          </w:p>
+        </w:tc>
+        <w:tc>
+          <w:tcPr>
+            <w:tcW w:w="3700" w:type="dxa"/>
+          </w:tcPr>
+          <w:p>
+            <w:pPr>
+              <w:rPr>
+                <w:rFonts w:ascii="Times New Roman" w:hAnsi="Times New Roman" w:cs="Times New Roman"/>
+                <w:b/>
+                <w:bCs/>
+              </w:rPr>
+            </w:pPr>
+          </w:p>
+        </w:tc>
+        <w:tc>
+          <w:tcPr>
+            <w:tcW w:w="2989" w:type="dxa"/>
           </w:tcPr>
           <w:p>
             <w:pPr>
@@ -700,25 +774,39 @@
       <w:tr>
         <w:tc>
           <w:tcPr>
-            <w:tcW w:w="4390" w:type="dxa"/>
-          </w:tcPr>
-          <w:p>
-            <w:pPr>
-              <w:rPr>
-                <w:rFonts w:ascii="Times New Roman" w:hAnsi="Times New Roman" w:cs="Times New Roman"/>
-              </w:rPr>
-            </w:pPr>
-            <w:r>
-              <w:rPr>
-                <w:rFonts w:ascii="Times New Roman" w:hAnsi="Times New Roman" w:cs="Times New Roman"/>
-              </w:rPr>
-              <w:t>Foretrukket form for kalender</w:t>
-            </w:r>
-          </w:p>
-        </w:tc>
-        <w:tc>
-          <w:tcPr>
-            <w:tcW w:w="5238" w:type="dxa"/>
+            <w:tcW w:w="2939" w:type="dxa"/>
+          </w:tcPr>
+          <w:p>
+            <w:pPr>
+              <w:rPr>
+                <w:rFonts w:ascii="Times New Roman" w:hAnsi="Times New Roman" w:cs="Times New Roman"/>
+              </w:rPr>
+            </w:pPr>
+            <w:r>
+              <w:rPr>
+                <w:rFonts w:ascii="Times New Roman" w:hAnsi="Times New Roman" w:cs="Times New Roman"/>
+              </w:rPr>
+              <w:t>Foretrukket login</w:t>
+            </w:r>
+          </w:p>
+        </w:tc>
+        <w:tc>
+          <w:tcPr>
+            <w:tcW w:w="3700" w:type="dxa"/>
+          </w:tcPr>
+          <w:p>
+            <w:pPr>
+              <w:rPr>
+                <w:rFonts w:ascii="Times New Roman" w:hAnsi="Times New Roman" w:cs="Times New Roman"/>
+                <w:b/>
+                <w:bCs/>
+              </w:rPr>
+            </w:pPr>
+          </w:p>
+        </w:tc>
+        <w:tc>
+          <w:tcPr>
+            <w:tcW w:w="2989" w:type="dxa"/>
           </w:tcPr>
           <w:p>
             <w:pPr>
@@ -734,25 +822,39 @@
       <w:tr>
         <w:tc>
           <w:tcPr>
-            <w:tcW w:w="4390" w:type="dxa"/>
-          </w:tcPr>
-          <w:p>
-            <w:pPr>
-              <w:rPr>
-                <w:rFonts w:ascii="Times New Roman" w:hAnsi="Times New Roman" w:cs="Times New Roman"/>
-              </w:rPr>
-            </w:pPr>
-            <w:r>
-              <w:rPr>
-                <w:rFonts w:ascii="Times New Roman" w:hAnsi="Times New Roman" w:cs="Times New Roman"/>
-              </w:rPr>
-              <w:t>Foretrukket form for mål visualisering</w:t>
-            </w:r>
-          </w:p>
-        </w:tc>
-        <w:tc>
-          <w:tcPr>
-            <w:tcW w:w="5238" w:type="dxa"/>
+            <w:tcW w:w="2939" w:type="dxa"/>
+          </w:tcPr>
+          <w:p>
+            <w:pPr>
+              <w:rPr>
+                <w:rFonts w:ascii="Times New Roman" w:hAnsi="Times New Roman" w:cs="Times New Roman"/>
+              </w:rPr>
+            </w:pPr>
+            <w:r>
+              <w:rPr>
+                <w:rFonts w:ascii="Times New Roman" w:hAnsi="Times New Roman" w:cs="Times New Roman"/>
+              </w:rPr>
+              <w:t>Foretrukket udseende</w:t>
+            </w:r>
+          </w:p>
+        </w:tc>
+        <w:tc>
+          <w:tcPr>
+            <w:tcW w:w="3700" w:type="dxa"/>
+          </w:tcPr>
+          <w:p>
+            <w:pPr>
+              <w:rPr>
+                <w:rFonts w:ascii="Times New Roman" w:hAnsi="Times New Roman" w:cs="Times New Roman"/>
+                <w:b/>
+                <w:bCs/>
+              </w:rPr>
+            </w:pPr>
+          </w:p>
+        </w:tc>
+        <w:tc>
+          <w:tcPr>
+            <w:tcW w:w="2989" w:type="dxa"/>
           </w:tcPr>
           <w:p>
             <w:pPr>
@@ -768,109 +870,7 @@
       <w:tr>
         <w:tc>
           <w:tcPr>
-            <w:tcW w:w="4390" w:type="dxa"/>
-          </w:tcPr>
-          <w:p>
-            <w:pPr>
-              <w:rPr>
-                <w:rFonts w:ascii="Times New Roman" w:hAnsi="Times New Roman" w:cs="Times New Roman"/>
-              </w:rPr>
-            </w:pPr>
-            <w:r>
-              <w:rPr>
-                <w:rFonts w:ascii="Times New Roman" w:hAnsi="Times New Roman" w:cs="Times New Roman"/>
-              </w:rPr>
-              <w:t>Foretrukket navigering (bund eller top)</w:t>
-            </w:r>
-          </w:p>
-        </w:tc>
-        <w:tc>
-          <w:tcPr>
-            <w:tcW w:w="5238" w:type="dxa"/>
-          </w:tcPr>
-          <w:p>
-            <w:pPr>
-              <w:rPr>
-                <w:rFonts w:ascii="Times New Roman" w:hAnsi="Times New Roman" w:cs="Times New Roman"/>
-                <w:b/>
-                <w:bCs/>
-              </w:rPr>
-            </w:pPr>
-          </w:p>
-        </w:tc>
-      </w:tr>
-      <w:tr>
-        <w:tc>
-          <w:tcPr>
-            <w:tcW w:w="4390" w:type="dxa"/>
-          </w:tcPr>
-          <w:p>
-            <w:pPr>
-              <w:rPr>
-                <w:rFonts w:ascii="Times New Roman" w:hAnsi="Times New Roman" w:cs="Times New Roman"/>
-              </w:rPr>
-            </w:pPr>
-            <w:r>
-              <w:rPr>
-                <w:rFonts w:ascii="Times New Roman" w:hAnsi="Times New Roman" w:cs="Times New Roman"/>
-              </w:rPr>
-              <w:t>Foretrukket farve</w:t>
-            </w:r>
-          </w:p>
-        </w:tc>
-        <w:tc>
-          <w:tcPr>
-            <w:tcW w:w="5238" w:type="dxa"/>
-          </w:tcPr>
-          <w:p>
-            <w:pPr>
-              <w:rPr>
-                <w:rFonts w:ascii="Times New Roman" w:hAnsi="Times New Roman" w:cs="Times New Roman"/>
-                <w:b/>
-                <w:bCs/>
-              </w:rPr>
-            </w:pPr>
-          </w:p>
-        </w:tc>
-      </w:tr>
-      <w:tr>
-        <w:tc>
-          <w:tcPr>
-            <w:tcW w:w="4390" w:type="dxa"/>
-          </w:tcPr>
-          <w:p>
-            <w:pPr>
-              <w:rPr>
-                <w:rFonts w:ascii="Times New Roman" w:hAnsi="Times New Roman" w:cs="Times New Roman"/>
-              </w:rPr>
-            </w:pPr>
-            <w:r>
-              <w:rPr>
-                <w:rFonts w:ascii="Times New Roman" w:hAnsi="Times New Roman" w:cs="Times New Roman"/>
-              </w:rPr>
-              <w:t>Foretrukket skrift</w:t>
-            </w:r>
-          </w:p>
-        </w:tc>
-        <w:tc>
-          <w:tcPr>
-            <w:tcW w:w="5238" w:type="dxa"/>
-          </w:tcPr>
-          <w:p>
-            <w:pPr>
-              <w:rPr>
-                <w:rFonts w:ascii="Times New Roman" w:hAnsi="Times New Roman" w:cs="Times New Roman"/>
-                <w:b/>
-                <w:bCs/>
-              </w:rPr>
-            </w:pPr>
-          </w:p>
-        </w:tc>
-      </w:tr>
-      <w:tr>
-        <w:tc>
-          <w:tcPr>
-            <w:tcW w:w="4390" w:type="dxa"/>
+            <w:tcW w:w="2939" w:type="dxa"/>
           </w:tcPr>
           <w:p>
             <w:pPr>
@@ -889,7 +889,21 @@
         </w:tc>
         <w:tc>
           <w:tcPr>
-            <w:tcW w:w="5238" w:type="dxa"/>
+            <w:tcW w:w="3700" w:type="dxa"/>
+          </w:tcPr>
+          <w:p>
+            <w:pPr>
+              <w:rPr>
+                <w:rFonts w:ascii="Times New Roman" w:hAnsi="Times New Roman" w:cs="Times New Roman"/>
+                <w:b/>
+                <w:bCs/>
+              </w:rPr>
+            </w:pPr>
+          </w:p>
+        </w:tc>
+        <w:tc>
+          <w:tcPr>
+            <w:tcW w:w="2989" w:type="dxa"/>
           </w:tcPr>
           <w:p>
             <w:pPr>
@@ -923,7 +937,42 @@
         <w:rPr>
           <w:rFonts w:ascii="Times New Roman" w:hAnsi="Times New Roman" w:cs="Times New Roman"/>
         </w:rPr>
-        <w:t>Daglig evaluering UI</w:t>
+        <w:t>Guide UI</w:t>
+      </w:r>
+    </w:p>
+    <w:p>
+      <w:pPr>
+        <w:rPr>
+          <w:rFonts w:ascii="Times New Roman" w:hAnsi="Times New Roman" w:cs="Times New Roman"/>
+          <w:b/>
+          <w:bCs/>
+        </w:rPr>
+      </w:pPr>
+      <w:r>
+        <w:rPr>
+          <w:rFonts w:ascii="Times New Roman" w:hAnsi="Times New Roman" w:cs="Times New Roman"/>
+          <w:b/>
+          <w:bCs/>
+        </w:rPr>
+        <w:t xml:space="preserve">Du vil nu blive præsenteret for 3 forskellige prototyper af guide brugergrænseflader til appen. Denne guide side er tiltænkt som en side brugeren altid kan tilgå for at få svar på ofte stillede spørgsmål og hjælp til brug af </w:t>
+      </w:r>
+      <w:proofErr w:type="spellStart"/>
+      <w:r>
+        <w:rPr>
+          <w:rFonts w:ascii="Times New Roman" w:hAnsi="Times New Roman" w:cs="Times New Roman"/>
+          <w:b/>
+          <w:bCs/>
+        </w:rPr>
+        <w:t>UCon</w:t>
+      </w:r>
+      <w:proofErr w:type="spellEnd"/>
+      <w:r>
+        <w:rPr>
+          <w:rFonts w:ascii="Times New Roman" w:hAnsi="Times New Roman" w:cs="Times New Roman"/>
+          <w:b/>
+          <w:bCs/>
+        </w:rPr>
+        <w:t xml:space="preserve"> og appen. </w:t>
       </w:r>
     </w:p>
     <w:tbl>
@@ -933,13 +982,14 @@
         <w:tblLook w:val="04A0" w:firstRow="1" w:lastRow="0" w:firstColumn="1" w:lastColumn="0" w:noHBand="0" w:noVBand="1"/>
       </w:tblPr>
       <w:tblGrid>
-        <w:gridCol w:w="4390"/>
-        <w:gridCol w:w="5238"/>
+        <w:gridCol w:w="2939"/>
+        <w:gridCol w:w="3700"/>
+        <w:gridCol w:w="2989"/>
       </w:tblGrid>
       <w:tr>
         <w:tc>
           <w:tcPr>
-            <w:tcW w:w="4390" w:type="dxa"/>
+            <w:tcW w:w="2939" w:type="dxa"/>
             <w:shd w:val="clear" w:color="auto" w:fill="A5C9EB" w:themeFill="text2" w:themeFillTint="40"/>
           </w:tcPr>
           <w:p>
@@ -966,7 +1016,7 @@
         </w:tc>
         <w:tc>
           <w:tcPr>
-            <w:tcW w:w="5238" w:type="dxa"/>
+            <w:tcW w:w="3700" w:type="dxa"/>
             <w:shd w:val="clear" w:color="auto" w:fill="A5C9EB" w:themeFill="text2" w:themeFillTint="40"/>
           </w:tcPr>
           <w:p>
@@ -991,29 +1041,70 @@
             </w:r>
           </w:p>
         </w:tc>
+        <w:tc>
+          <w:tcPr>
+            <w:tcW w:w="2989" w:type="dxa"/>
+            <w:shd w:val="clear" w:color="auto" w:fill="A5C9EB" w:themeFill="text2" w:themeFillTint="40"/>
+          </w:tcPr>
+          <w:p>
+            <w:pPr>
+              <w:rPr>
+                <w:rFonts w:ascii="Times New Roman" w:hAnsi="Times New Roman" w:cs="Times New Roman"/>
+                <w:b/>
+                <w:bCs/>
+                <w:sz w:val="28"/>
+                <w:szCs w:val="28"/>
+              </w:rPr>
+            </w:pPr>
+            <w:r>
+              <w:rPr>
+                <w:rFonts w:ascii="Times New Roman" w:hAnsi="Times New Roman" w:cs="Times New Roman"/>
+                <w:b/>
+                <w:bCs/>
+                <w:sz w:val="28"/>
+                <w:szCs w:val="28"/>
+              </w:rPr>
+              <w:t>Mimik</w:t>
+            </w:r>
+          </w:p>
+        </w:tc>
       </w:tr>
       <w:tr>
         <w:tc>
           <w:tcPr>
-            <w:tcW w:w="4390" w:type="dxa"/>
-          </w:tcPr>
-          <w:p>
-            <w:pPr>
-              <w:rPr>
-                <w:rFonts w:ascii="Times New Roman" w:hAnsi="Times New Roman" w:cs="Times New Roman"/>
-              </w:rPr>
-            </w:pPr>
-            <w:r>
-              <w:rPr>
-                <w:rFonts w:ascii="Times New Roman" w:hAnsi="Times New Roman" w:cs="Times New Roman"/>
-              </w:rPr>
-              <w:t>Foretrukket evalueringsform</w:t>
-            </w:r>
-          </w:p>
-        </w:tc>
-        <w:tc>
-          <w:tcPr>
-            <w:tcW w:w="5238" w:type="dxa"/>
+            <w:tcW w:w="2939" w:type="dxa"/>
+          </w:tcPr>
+          <w:p>
+            <w:pPr>
+              <w:rPr>
+                <w:rFonts w:ascii="Times New Roman" w:hAnsi="Times New Roman" w:cs="Times New Roman"/>
+              </w:rPr>
+            </w:pPr>
+            <w:r>
+              <w:rPr>
+                <w:rFonts w:ascii="Times New Roman" w:hAnsi="Times New Roman" w:cs="Times New Roman"/>
+              </w:rPr>
+              <w:t>Forståelse af side</w:t>
+            </w:r>
+          </w:p>
+        </w:tc>
+        <w:tc>
+          <w:tcPr>
+            <w:tcW w:w="3700" w:type="dxa"/>
+          </w:tcPr>
+          <w:p>
+            <w:pPr>
+              <w:rPr>
+                <w:rFonts w:ascii="Times New Roman" w:hAnsi="Times New Roman" w:cs="Times New Roman"/>
+                <w:b/>
+                <w:bCs/>
+              </w:rPr>
+            </w:pPr>
+          </w:p>
+        </w:tc>
+        <w:tc>
+          <w:tcPr>
+            <w:tcW w:w="2989" w:type="dxa"/>
           </w:tcPr>
           <w:p>
             <w:pPr>
@@ -1029,25 +1120,39 @@
       <w:tr>
         <w:tc>
           <w:tcPr>
-            <w:tcW w:w="4390" w:type="dxa"/>
-          </w:tcPr>
-          <w:p>
-            <w:pPr>
-              <w:rPr>
-                <w:rFonts w:ascii="Times New Roman" w:hAnsi="Times New Roman" w:cs="Times New Roman"/>
-              </w:rPr>
-            </w:pPr>
-            <w:r>
-              <w:rPr>
-                <w:rFonts w:ascii="Times New Roman" w:hAnsi="Times New Roman" w:cs="Times New Roman"/>
-              </w:rPr>
-              <w:t>Foretrukket form for note</w:t>
-            </w:r>
-          </w:p>
-        </w:tc>
-        <w:tc>
-          <w:tcPr>
-            <w:tcW w:w="5238" w:type="dxa"/>
+            <w:tcW w:w="2939" w:type="dxa"/>
+          </w:tcPr>
+          <w:p>
+            <w:pPr>
+              <w:rPr>
+                <w:rFonts w:ascii="Times New Roman" w:hAnsi="Times New Roman" w:cs="Times New Roman"/>
+              </w:rPr>
+            </w:pPr>
+            <w:r>
+              <w:rPr>
+                <w:rFonts w:ascii="Times New Roman" w:hAnsi="Times New Roman" w:cs="Times New Roman"/>
+              </w:rPr>
+              <w:t>Foretrukket guide</w:t>
+            </w:r>
+          </w:p>
+        </w:tc>
+        <w:tc>
+          <w:tcPr>
+            <w:tcW w:w="3700" w:type="dxa"/>
+          </w:tcPr>
+          <w:p>
+            <w:pPr>
+              <w:rPr>
+                <w:rFonts w:ascii="Times New Roman" w:hAnsi="Times New Roman" w:cs="Times New Roman"/>
+                <w:b/>
+                <w:bCs/>
+              </w:rPr>
+            </w:pPr>
+          </w:p>
+        </w:tc>
+        <w:tc>
+          <w:tcPr>
+            <w:tcW w:w="2989" w:type="dxa"/>
           </w:tcPr>
           <w:p>
             <w:pPr>
@@ -1063,25 +1168,39 @@
       <w:tr>
         <w:tc>
           <w:tcPr>
-            <w:tcW w:w="4390" w:type="dxa"/>
-          </w:tcPr>
-          <w:p>
-            <w:pPr>
-              <w:rPr>
-                <w:rFonts w:ascii="Times New Roman" w:hAnsi="Times New Roman" w:cs="Times New Roman"/>
-              </w:rPr>
-            </w:pPr>
-            <w:r>
-              <w:rPr>
-                <w:rFonts w:ascii="Times New Roman" w:hAnsi="Times New Roman" w:cs="Times New Roman"/>
-              </w:rPr>
-              <w:t>Foretrukket form for farveskala</w:t>
-            </w:r>
-          </w:p>
-        </w:tc>
-        <w:tc>
-          <w:tcPr>
-            <w:tcW w:w="5238" w:type="dxa"/>
+            <w:tcW w:w="2939" w:type="dxa"/>
+          </w:tcPr>
+          <w:p>
+            <w:pPr>
+              <w:rPr>
+                <w:rFonts w:ascii="Times New Roman" w:hAnsi="Times New Roman" w:cs="Times New Roman"/>
+              </w:rPr>
+            </w:pPr>
+            <w:r>
+              <w:rPr>
+                <w:rFonts w:ascii="Times New Roman" w:hAnsi="Times New Roman" w:cs="Times New Roman"/>
+              </w:rPr>
+              <w:t>Foretrukket opbygning af ”underguides”</w:t>
+            </w:r>
+          </w:p>
+        </w:tc>
+        <w:tc>
+          <w:tcPr>
+            <w:tcW w:w="3700" w:type="dxa"/>
+          </w:tcPr>
+          <w:p>
+            <w:pPr>
+              <w:rPr>
+                <w:rFonts w:ascii="Times New Roman" w:hAnsi="Times New Roman" w:cs="Times New Roman"/>
+                <w:b/>
+                <w:bCs/>
+              </w:rPr>
+            </w:pPr>
+          </w:p>
+        </w:tc>
+        <w:tc>
+          <w:tcPr>
+            <w:tcW w:w="2989" w:type="dxa"/>
           </w:tcPr>
           <w:p>
             <w:pPr>
@@ -1097,7 +1216,7 @@
       <w:tr>
         <w:tc>
           <w:tcPr>
-            <w:tcW w:w="4390" w:type="dxa"/>
+            <w:tcW w:w="2939" w:type="dxa"/>
           </w:tcPr>
           <w:p>
             <w:pPr>
@@ -1116,7 +1235,21 @@
         </w:tc>
         <w:tc>
           <w:tcPr>
-            <w:tcW w:w="5238" w:type="dxa"/>
+            <w:tcW w:w="3700" w:type="dxa"/>
+          </w:tcPr>
+          <w:p>
+            <w:pPr>
+              <w:rPr>
+                <w:rFonts w:ascii="Times New Roman" w:hAnsi="Times New Roman" w:cs="Times New Roman"/>
+                <w:b/>
+                <w:bCs/>
+              </w:rPr>
+            </w:pPr>
+          </w:p>
+        </w:tc>
+        <w:tc>
+          <w:tcPr>
+            <w:tcW w:w="2989" w:type="dxa"/>
           </w:tcPr>
           <w:p>
             <w:pPr>
@@ -1134,6 +1267,17 @@
       <w:pPr>
         <w:rPr>
           <w:rFonts w:ascii="Times New Roman" w:hAnsi="Times New Roman" w:cs="Times New Roman"/>
+          <w:b/>
+          <w:bCs/>
+        </w:rPr>
+      </w:pPr>
+    </w:p>
+    <w:p>
+      <w:pPr>
+        <w:rPr>
+          <w:rFonts w:ascii="Times New Roman" w:hAnsi="Times New Roman" w:cs="Times New Roman"/>
+          <w:b/>
+          <w:bCs/>
         </w:rPr>
       </w:pPr>
     </w:p>
@@ -1148,7 +1292,43 @@
         <w:rPr>
           <w:rFonts w:ascii="Times New Roman" w:hAnsi="Times New Roman" w:cs="Times New Roman"/>
         </w:rPr>
-        <w:t>Guide UI</w:t>
+        <w:lastRenderedPageBreak/>
+        <w:t>Daglig evaluering UI</w:t>
+      </w:r>
+    </w:p>
+    <w:p>
+      <w:pPr>
+        <w:rPr>
+          <w:rFonts w:ascii="Times New Roman" w:hAnsi="Times New Roman" w:cs="Times New Roman"/>
+          <w:b/>
+          <w:bCs/>
+        </w:rPr>
+      </w:pPr>
+      <w:r>
+        <w:rPr>
+          <w:rFonts w:ascii="Times New Roman" w:hAnsi="Times New Roman" w:cs="Times New Roman"/>
+          <w:b/>
+          <w:bCs/>
+        </w:rPr>
+        <w:t xml:space="preserve">Du vil nu blive præsenteret for 3 prototyper for en daglig evaluering. Den daglige evaluering skal foretages én gang dagligt, og skal foretages med henblik på brugen af </w:t>
+      </w:r>
+      <w:proofErr w:type="spellStart"/>
+      <w:r>
+        <w:rPr>
+          <w:rFonts w:ascii="Times New Roman" w:hAnsi="Times New Roman" w:cs="Times New Roman"/>
+          <w:b/>
+          <w:bCs/>
+        </w:rPr>
+        <w:t>UCon</w:t>
+      </w:r>
+      <w:proofErr w:type="spellEnd"/>
+      <w:r>
+        <w:rPr>
+          <w:rFonts w:ascii="Times New Roman" w:hAnsi="Times New Roman" w:cs="Times New Roman"/>
+          <w:b/>
+          <w:bCs/>
+        </w:rPr>
+        <w:t xml:space="preserve"> og appen. </w:t>
       </w:r>
     </w:p>
     <w:tbl>
@@ -1158,13 +1338,14 @@
         <w:tblLook w:val="04A0" w:firstRow="1" w:lastRow="0" w:firstColumn="1" w:lastColumn="0" w:noHBand="0" w:noVBand="1"/>
       </w:tblPr>
       <w:tblGrid>
-        <w:gridCol w:w="4390"/>
-        <w:gridCol w:w="5238"/>
+        <w:gridCol w:w="2939"/>
+        <w:gridCol w:w="3700"/>
+        <w:gridCol w:w="2989"/>
       </w:tblGrid>
       <w:tr>
         <w:tc>
           <w:tcPr>
-            <w:tcW w:w="4390" w:type="dxa"/>
+            <w:tcW w:w="2939" w:type="dxa"/>
             <w:shd w:val="clear" w:color="auto" w:fill="A5C9EB" w:themeFill="text2" w:themeFillTint="40"/>
           </w:tcPr>
           <w:p>
@@ -1191,7 +1372,7 @@
         </w:tc>
         <w:tc>
           <w:tcPr>
-            <w:tcW w:w="5238" w:type="dxa"/>
+            <w:tcW w:w="3700" w:type="dxa"/>
             <w:shd w:val="clear" w:color="auto" w:fill="A5C9EB" w:themeFill="text2" w:themeFillTint="40"/>
           </w:tcPr>
           <w:p>
@@ -1216,29 +1397,70 @@
             </w:r>
           </w:p>
         </w:tc>
+        <w:tc>
+          <w:tcPr>
+            <w:tcW w:w="2989" w:type="dxa"/>
+            <w:shd w:val="clear" w:color="auto" w:fill="A5C9EB" w:themeFill="text2" w:themeFillTint="40"/>
+          </w:tcPr>
+          <w:p>
+            <w:pPr>
+              <w:rPr>
+                <w:rFonts w:ascii="Times New Roman" w:hAnsi="Times New Roman" w:cs="Times New Roman"/>
+                <w:b/>
+                <w:bCs/>
+                <w:sz w:val="28"/>
+                <w:szCs w:val="28"/>
+              </w:rPr>
+            </w:pPr>
+            <w:r>
+              <w:rPr>
+                <w:rFonts w:ascii="Times New Roman" w:hAnsi="Times New Roman" w:cs="Times New Roman"/>
+                <w:b/>
+                <w:bCs/>
+                <w:sz w:val="28"/>
+                <w:szCs w:val="28"/>
+              </w:rPr>
+              <w:t>Mimik</w:t>
+            </w:r>
+          </w:p>
+        </w:tc>
       </w:tr>
       <w:tr>
         <w:tc>
           <w:tcPr>
-            <w:tcW w:w="4390" w:type="dxa"/>
-          </w:tcPr>
-          <w:p>
-            <w:pPr>
-              <w:rPr>
-                <w:rFonts w:ascii="Times New Roman" w:hAnsi="Times New Roman" w:cs="Times New Roman"/>
-              </w:rPr>
-            </w:pPr>
-            <w:r>
-              <w:rPr>
-                <w:rFonts w:ascii="Times New Roman" w:hAnsi="Times New Roman" w:cs="Times New Roman"/>
-              </w:rPr>
-              <w:t>Foretrukket guide</w:t>
-            </w:r>
-          </w:p>
-        </w:tc>
-        <w:tc>
-          <w:tcPr>
-            <w:tcW w:w="5238" w:type="dxa"/>
+            <w:tcW w:w="2939" w:type="dxa"/>
+          </w:tcPr>
+          <w:p>
+            <w:pPr>
+              <w:rPr>
+                <w:rFonts w:ascii="Times New Roman" w:hAnsi="Times New Roman" w:cs="Times New Roman"/>
+              </w:rPr>
+            </w:pPr>
+            <w:r>
+              <w:rPr>
+                <w:rFonts w:ascii="Times New Roman" w:hAnsi="Times New Roman" w:cs="Times New Roman"/>
+              </w:rPr>
+              <w:t>Forståelse af side</w:t>
+            </w:r>
+          </w:p>
+        </w:tc>
+        <w:tc>
+          <w:tcPr>
+            <w:tcW w:w="3700" w:type="dxa"/>
+          </w:tcPr>
+          <w:p>
+            <w:pPr>
+              <w:rPr>
+                <w:rFonts w:ascii="Times New Roman" w:hAnsi="Times New Roman" w:cs="Times New Roman"/>
+                <w:b/>
+                <w:bCs/>
+              </w:rPr>
+            </w:pPr>
+          </w:p>
+        </w:tc>
+        <w:tc>
+          <w:tcPr>
+            <w:tcW w:w="2989" w:type="dxa"/>
           </w:tcPr>
           <w:p>
             <w:pPr>
@@ -1254,31 +1476,39 @@
       <w:tr>
         <w:tc>
           <w:tcPr>
-            <w:tcW w:w="4390" w:type="dxa"/>
-          </w:tcPr>
-          <w:p>
-            <w:pPr>
-              <w:rPr>
-                <w:rFonts w:ascii="Times New Roman" w:hAnsi="Times New Roman" w:cs="Times New Roman"/>
-              </w:rPr>
-            </w:pPr>
-            <w:r>
-              <w:rPr>
-                <w:rFonts w:ascii="Times New Roman" w:hAnsi="Times New Roman" w:cs="Times New Roman"/>
-              </w:rPr>
-              <w:t xml:space="preserve">Foretrukket </w:t>
-            </w:r>
-            <w:r>
-              <w:rPr>
-                <w:rFonts w:ascii="Times New Roman" w:hAnsi="Times New Roman" w:cs="Times New Roman"/>
-              </w:rPr>
-              <w:t>opbygning af ”underguides”</w:t>
-            </w:r>
-          </w:p>
-        </w:tc>
-        <w:tc>
-          <w:tcPr>
-            <w:tcW w:w="5238" w:type="dxa"/>
+            <w:tcW w:w="2939" w:type="dxa"/>
+          </w:tcPr>
+          <w:p>
+            <w:pPr>
+              <w:rPr>
+                <w:rFonts w:ascii="Times New Roman" w:hAnsi="Times New Roman" w:cs="Times New Roman"/>
+              </w:rPr>
+            </w:pPr>
+            <w:r>
+              <w:rPr>
+                <w:rFonts w:ascii="Times New Roman" w:hAnsi="Times New Roman" w:cs="Times New Roman"/>
+              </w:rPr>
+              <w:t>Foretrukket evalueringsform</w:t>
+            </w:r>
+          </w:p>
+        </w:tc>
+        <w:tc>
+          <w:tcPr>
+            <w:tcW w:w="3700" w:type="dxa"/>
+          </w:tcPr>
+          <w:p>
+            <w:pPr>
+              <w:rPr>
+                <w:rFonts w:ascii="Times New Roman" w:hAnsi="Times New Roman" w:cs="Times New Roman"/>
+                <w:b/>
+                <w:bCs/>
+              </w:rPr>
+            </w:pPr>
+          </w:p>
+        </w:tc>
+        <w:tc>
+          <w:tcPr>
+            <w:tcW w:w="2989" w:type="dxa"/>
           </w:tcPr>
           <w:p>
             <w:pPr>
@@ -1294,7 +1524,103 @@
       <w:tr>
         <w:tc>
           <w:tcPr>
-            <w:tcW w:w="4390" w:type="dxa"/>
+            <w:tcW w:w="2939" w:type="dxa"/>
+          </w:tcPr>
+          <w:p>
+            <w:pPr>
+              <w:rPr>
+                <w:rFonts w:ascii="Times New Roman" w:hAnsi="Times New Roman" w:cs="Times New Roman"/>
+              </w:rPr>
+            </w:pPr>
+            <w:r>
+              <w:rPr>
+                <w:rFonts w:ascii="Times New Roman" w:hAnsi="Times New Roman" w:cs="Times New Roman"/>
+              </w:rPr>
+              <w:t>Foretrukket form for note</w:t>
+            </w:r>
+          </w:p>
+        </w:tc>
+        <w:tc>
+          <w:tcPr>
+            <w:tcW w:w="3700" w:type="dxa"/>
+          </w:tcPr>
+          <w:p>
+            <w:pPr>
+              <w:rPr>
+                <w:rFonts w:ascii="Times New Roman" w:hAnsi="Times New Roman" w:cs="Times New Roman"/>
+                <w:b/>
+                <w:bCs/>
+              </w:rPr>
+            </w:pPr>
+          </w:p>
+        </w:tc>
+        <w:tc>
+          <w:tcPr>
+            <w:tcW w:w="2989" w:type="dxa"/>
+          </w:tcPr>
+          <w:p>
+            <w:pPr>
+              <w:rPr>
+                <w:rFonts w:ascii="Times New Roman" w:hAnsi="Times New Roman" w:cs="Times New Roman"/>
+                <w:b/>
+                <w:bCs/>
+              </w:rPr>
+            </w:pPr>
+          </w:p>
+        </w:tc>
+      </w:tr>
+      <w:tr>
+        <w:tc>
+          <w:tcPr>
+            <w:tcW w:w="2939" w:type="dxa"/>
+          </w:tcPr>
+          <w:p>
+            <w:pPr>
+              <w:rPr>
+                <w:rFonts w:ascii="Times New Roman" w:hAnsi="Times New Roman" w:cs="Times New Roman"/>
+              </w:rPr>
+            </w:pPr>
+            <w:r>
+              <w:rPr>
+                <w:rFonts w:ascii="Times New Roman" w:hAnsi="Times New Roman" w:cs="Times New Roman"/>
+              </w:rPr>
+              <w:t>Foretrukket form for farveskala</w:t>
+            </w:r>
+          </w:p>
+        </w:tc>
+        <w:tc>
+          <w:tcPr>
+            <w:tcW w:w="3700" w:type="dxa"/>
+          </w:tcPr>
+          <w:p>
+            <w:pPr>
+              <w:rPr>
+                <w:rFonts w:ascii="Times New Roman" w:hAnsi="Times New Roman" w:cs="Times New Roman"/>
+                <w:b/>
+                <w:bCs/>
+              </w:rPr>
+            </w:pPr>
+          </w:p>
+        </w:tc>
+        <w:tc>
+          <w:tcPr>
+            <w:tcW w:w="2989" w:type="dxa"/>
+          </w:tcPr>
+          <w:p>
+            <w:pPr>
+              <w:rPr>
+                <w:rFonts w:ascii="Times New Roman" w:hAnsi="Times New Roman" w:cs="Times New Roman"/>
+                <w:b/>
+                <w:bCs/>
+              </w:rPr>
+            </w:pPr>
+          </w:p>
+        </w:tc>
+      </w:tr>
+      <w:tr>
+        <w:tc>
+          <w:tcPr>
+            <w:tcW w:w="2939" w:type="dxa"/>
           </w:tcPr>
           <w:p>
             <w:pPr>
@@ -1313,7 +1639,21 @@
         </w:tc>
         <w:tc>
           <w:tcPr>
-            <w:tcW w:w="5238" w:type="dxa"/>
+            <w:tcW w:w="3700" w:type="dxa"/>
+          </w:tcPr>
+          <w:p>
+            <w:pPr>
+              <w:rPr>
+                <w:rFonts w:ascii="Times New Roman" w:hAnsi="Times New Roman" w:cs="Times New Roman"/>
+                <w:b/>
+                <w:bCs/>
+              </w:rPr>
+            </w:pPr>
+          </w:p>
+        </w:tc>
+        <w:tc>
+          <w:tcPr>
+            <w:tcW w:w="2989" w:type="dxa"/>
           </w:tcPr>
           <w:p>
             <w:pPr>
@@ -1347,7 +1687,32 @@
         <w:rPr>
           <w:rFonts w:ascii="Times New Roman" w:hAnsi="Times New Roman" w:cs="Times New Roman"/>
         </w:rPr>
-        <w:t>Log In UI</w:t>
+        <w:t>Visualisering UI</w:t>
+      </w:r>
+    </w:p>
+    <w:p>
+      <w:pPr>
+        <w:rPr>
+          <w:rFonts w:ascii="Times New Roman" w:hAnsi="Times New Roman" w:cs="Times New Roman"/>
+          <w:b/>
+          <w:bCs/>
+        </w:rPr>
+      </w:pPr>
+      <w:r>
+        <w:rPr>
+          <w:rFonts w:ascii="Times New Roman" w:hAnsi="Times New Roman" w:cs="Times New Roman"/>
+          <w:b/>
+          <w:bCs/>
+        </w:rPr>
+        <w:t>Du vil nu blive præsenteret for 3 prototyper for visualisering af data</w:t>
+      </w:r>
+      <w:r>
+        <w:rPr>
+          <w:rFonts w:ascii="Times New Roman" w:hAnsi="Times New Roman" w:cs="Times New Roman"/>
+          <w:b/>
+          <w:bCs/>
+        </w:rPr>
+        <w:t xml:space="preserve"> brugergrænsefladen. Denne visualisering er på henblik af uheld og brugen af appen over en tidsperiode. </w:t>
       </w:r>
     </w:p>
     <w:tbl>
@@ -1357,13 +1722,14 @@
         <w:tblLook w:val="04A0" w:firstRow="1" w:lastRow="0" w:firstColumn="1" w:lastColumn="0" w:noHBand="0" w:noVBand="1"/>
       </w:tblPr>
       <w:tblGrid>
-        <w:gridCol w:w="4390"/>
-        <w:gridCol w:w="5238"/>
+        <w:gridCol w:w="2939"/>
+        <w:gridCol w:w="3700"/>
+        <w:gridCol w:w="2989"/>
       </w:tblGrid>
       <w:tr>
         <w:tc>
           <w:tcPr>
-            <w:tcW w:w="4390" w:type="dxa"/>
+            <w:tcW w:w="2939" w:type="dxa"/>
             <w:shd w:val="clear" w:color="auto" w:fill="A5C9EB" w:themeFill="text2" w:themeFillTint="40"/>
           </w:tcPr>
           <w:p>
@@ -1390,7 +1756,7 @@
         </w:tc>
         <w:tc>
           <w:tcPr>
-            <w:tcW w:w="5238" w:type="dxa"/>
+            <w:tcW w:w="3700" w:type="dxa"/>
             <w:shd w:val="clear" w:color="auto" w:fill="A5C9EB" w:themeFill="text2" w:themeFillTint="40"/>
           </w:tcPr>
           <w:p>
@@ -1415,29 +1781,70 @@
             </w:r>
           </w:p>
         </w:tc>
+        <w:tc>
+          <w:tcPr>
+            <w:tcW w:w="2989" w:type="dxa"/>
+            <w:shd w:val="clear" w:color="auto" w:fill="A5C9EB" w:themeFill="text2" w:themeFillTint="40"/>
+          </w:tcPr>
+          <w:p>
+            <w:pPr>
+              <w:rPr>
+                <w:rFonts w:ascii="Times New Roman" w:hAnsi="Times New Roman" w:cs="Times New Roman"/>
+                <w:b/>
+                <w:bCs/>
+                <w:sz w:val="28"/>
+                <w:szCs w:val="28"/>
+              </w:rPr>
+            </w:pPr>
+            <w:r>
+              <w:rPr>
+                <w:rFonts w:ascii="Times New Roman" w:hAnsi="Times New Roman" w:cs="Times New Roman"/>
+                <w:b/>
+                <w:bCs/>
+                <w:sz w:val="28"/>
+                <w:szCs w:val="28"/>
+              </w:rPr>
+              <w:t>Mimik</w:t>
+            </w:r>
+          </w:p>
+        </w:tc>
       </w:tr>
       <w:tr>
         <w:tc>
           <w:tcPr>
-            <w:tcW w:w="4390" w:type="dxa"/>
-          </w:tcPr>
-          <w:p>
-            <w:pPr>
-              <w:rPr>
-                <w:rFonts w:ascii="Times New Roman" w:hAnsi="Times New Roman" w:cs="Times New Roman"/>
-              </w:rPr>
-            </w:pPr>
-            <w:r>
-              <w:rPr>
-                <w:rFonts w:ascii="Times New Roman" w:hAnsi="Times New Roman" w:cs="Times New Roman"/>
-              </w:rPr>
-              <w:t>Foretrukket login</w:t>
-            </w:r>
-          </w:p>
-        </w:tc>
-        <w:tc>
-          <w:tcPr>
-            <w:tcW w:w="5238" w:type="dxa"/>
+            <w:tcW w:w="2939" w:type="dxa"/>
+          </w:tcPr>
+          <w:p>
+            <w:pPr>
+              <w:rPr>
+                <w:rFonts w:ascii="Times New Roman" w:hAnsi="Times New Roman" w:cs="Times New Roman"/>
+              </w:rPr>
+            </w:pPr>
+            <w:r>
+              <w:rPr>
+                <w:rFonts w:ascii="Times New Roman" w:hAnsi="Times New Roman" w:cs="Times New Roman"/>
+              </w:rPr>
+              <w:t>Forståelse af side</w:t>
+            </w:r>
+          </w:p>
+        </w:tc>
+        <w:tc>
+          <w:tcPr>
+            <w:tcW w:w="3700" w:type="dxa"/>
+          </w:tcPr>
+          <w:p>
+            <w:pPr>
+              <w:rPr>
+                <w:rFonts w:ascii="Times New Roman" w:hAnsi="Times New Roman" w:cs="Times New Roman"/>
+                <w:b/>
+                <w:bCs/>
+              </w:rPr>
+            </w:pPr>
+          </w:p>
+        </w:tc>
+        <w:tc>
+          <w:tcPr>
+            <w:tcW w:w="2989" w:type="dxa"/>
           </w:tcPr>
           <w:p>
             <w:pPr>
@@ -1453,25 +1860,39 @@
       <w:tr>
         <w:tc>
           <w:tcPr>
-            <w:tcW w:w="4390" w:type="dxa"/>
-          </w:tcPr>
-          <w:p>
-            <w:pPr>
-              <w:rPr>
-                <w:rFonts w:ascii="Times New Roman" w:hAnsi="Times New Roman" w:cs="Times New Roman"/>
-              </w:rPr>
-            </w:pPr>
-            <w:r>
-              <w:rPr>
-                <w:rFonts w:ascii="Times New Roman" w:hAnsi="Times New Roman" w:cs="Times New Roman"/>
-              </w:rPr>
-              <w:t>Foretrukket udseende</w:t>
-            </w:r>
-          </w:p>
-        </w:tc>
-        <w:tc>
-          <w:tcPr>
-            <w:tcW w:w="5238" w:type="dxa"/>
+            <w:tcW w:w="2939" w:type="dxa"/>
+          </w:tcPr>
+          <w:p>
+            <w:pPr>
+              <w:rPr>
+                <w:rFonts w:ascii="Times New Roman" w:hAnsi="Times New Roman" w:cs="Times New Roman"/>
+              </w:rPr>
+            </w:pPr>
+            <w:r>
+              <w:rPr>
+                <w:rFonts w:ascii="Times New Roman" w:hAnsi="Times New Roman" w:cs="Times New Roman"/>
+              </w:rPr>
+              <w:t>Foretrukket skrift</w:t>
+            </w:r>
+          </w:p>
+        </w:tc>
+        <w:tc>
+          <w:tcPr>
+            <w:tcW w:w="3700" w:type="dxa"/>
+          </w:tcPr>
+          <w:p>
+            <w:pPr>
+              <w:rPr>
+                <w:rFonts w:ascii="Times New Roman" w:hAnsi="Times New Roman" w:cs="Times New Roman"/>
+                <w:b/>
+                <w:bCs/>
+              </w:rPr>
+            </w:pPr>
+          </w:p>
+        </w:tc>
+        <w:tc>
+          <w:tcPr>
+            <w:tcW w:w="2989" w:type="dxa"/>
           </w:tcPr>
           <w:p>
             <w:pPr>
@@ -1487,7 +1908,247 @@
       <w:tr>
         <w:tc>
           <w:tcPr>
-            <w:tcW w:w="4390" w:type="dxa"/>
+            <w:tcW w:w="2939" w:type="dxa"/>
+          </w:tcPr>
+          <w:p>
+            <w:pPr>
+              <w:rPr>
+                <w:rFonts w:ascii="Times New Roman" w:hAnsi="Times New Roman" w:cs="Times New Roman"/>
+              </w:rPr>
+            </w:pPr>
+            <w:r>
+              <w:rPr>
+                <w:rFonts w:ascii="Times New Roman" w:hAnsi="Times New Roman" w:cs="Times New Roman"/>
+              </w:rPr>
+              <w:t>Foretrukket farve</w:t>
+            </w:r>
+          </w:p>
+        </w:tc>
+        <w:tc>
+          <w:tcPr>
+            <w:tcW w:w="3700" w:type="dxa"/>
+          </w:tcPr>
+          <w:p>
+            <w:pPr>
+              <w:rPr>
+                <w:rFonts w:ascii="Times New Roman" w:hAnsi="Times New Roman" w:cs="Times New Roman"/>
+                <w:b/>
+                <w:bCs/>
+              </w:rPr>
+            </w:pPr>
+          </w:p>
+        </w:tc>
+        <w:tc>
+          <w:tcPr>
+            <w:tcW w:w="2989" w:type="dxa"/>
+          </w:tcPr>
+          <w:p>
+            <w:pPr>
+              <w:rPr>
+                <w:rFonts w:ascii="Times New Roman" w:hAnsi="Times New Roman" w:cs="Times New Roman"/>
+                <w:b/>
+                <w:bCs/>
+              </w:rPr>
+            </w:pPr>
+          </w:p>
+        </w:tc>
+      </w:tr>
+      <w:tr>
+        <w:tc>
+          <w:tcPr>
+            <w:tcW w:w="2939" w:type="dxa"/>
+          </w:tcPr>
+          <w:p>
+            <w:pPr>
+              <w:rPr>
+                <w:rFonts w:ascii="Times New Roman" w:hAnsi="Times New Roman" w:cs="Times New Roman"/>
+              </w:rPr>
+            </w:pPr>
+            <w:r>
+              <w:rPr>
+                <w:rFonts w:ascii="Times New Roman" w:hAnsi="Times New Roman" w:cs="Times New Roman"/>
+              </w:rPr>
+              <w:t>Foretrukket form for data visualisering</w:t>
+            </w:r>
+          </w:p>
+        </w:tc>
+        <w:tc>
+          <w:tcPr>
+            <w:tcW w:w="3700" w:type="dxa"/>
+          </w:tcPr>
+          <w:p>
+            <w:pPr>
+              <w:rPr>
+                <w:rFonts w:ascii="Times New Roman" w:hAnsi="Times New Roman" w:cs="Times New Roman"/>
+                <w:b/>
+                <w:bCs/>
+              </w:rPr>
+            </w:pPr>
+          </w:p>
+        </w:tc>
+        <w:tc>
+          <w:tcPr>
+            <w:tcW w:w="2989" w:type="dxa"/>
+          </w:tcPr>
+          <w:p>
+            <w:pPr>
+              <w:rPr>
+                <w:rFonts w:ascii="Times New Roman" w:hAnsi="Times New Roman" w:cs="Times New Roman"/>
+                <w:b/>
+                <w:bCs/>
+              </w:rPr>
+            </w:pPr>
+          </w:p>
+        </w:tc>
+      </w:tr>
+      <w:tr>
+        <w:tc>
+          <w:tcPr>
+            <w:tcW w:w="2939" w:type="dxa"/>
+          </w:tcPr>
+          <w:p>
+            <w:pPr>
+              <w:rPr>
+                <w:rFonts w:ascii="Times New Roman" w:hAnsi="Times New Roman" w:cs="Times New Roman"/>
+              </w:rPr>
+            </w:pPr>
+            <w:r>
+              <w:rPr>
+                <w:rFonts w:ascii="Times New Roman" w:hAnsi="Times New Roman" w:cs="Times New Roman"/>
+              </w:rPr>
+              <w:t>Foretrukket form for kalender</w:t>
+            </w:r>
+          </w:p>
+        </w:tc>
+        <w:tc>
+          <w:tcPr>
+            <w:tcW w:w="3700" w:type="dxa"/>
+          </w:tcPr>
+          <w:p>
+            <w:pPr>
+              <w:rPr>
+                <w:rFonts w:ascii="Times New Roman" w:hAnsi="Times New Roman" w:cs="Times New Roman"/>
+                <w:b/>
+                <w:bCs/>
+              </w:rPr>
+            </w:pPr>
+          </w:p>
+        </w:tc>
+        <w:tc>
+          <w:tcPr>
+            <w:tcW w:w="2989" w:type="dxa"/>
+          </w:tcPr>
+          <w:p>
+            <w:pPr>
+              <w:rPr>
+                <w:rFonts w:ascii="Times New Roman" w:hAnsi="Times New Roman" w:cs="Times New Roman"/>
+                <w:b/>
+                <w:bCs/>
+              </w:rPr>
+            </w:pPr>
+          </w:p>
+        </w:tc>
+      </w:tr>
+      <w:tr>
+        <w:tc>
+          <w:tcPr>
+            <w:tcW w:w="2939" w:type="dxa"/>
+          </w:tcPr>
+          <w:p>
+            <w:pPr>
+              <w:rPr>
+                <w:rFonts w:ascii="Times New Roman" w:hAnsi="Times New Roman" w:cs="Times New Roman"/>
+              </w:rPr>
+            </w:pPr>
+            <w:r>
+              <w:rPr>
+                <w:rFonts w:ascii="Times New Roman" w:hAnsi="Times New Roman" w:cs="Times New Roman"/>
+              </w:rPr>
+              <w:t>Foretrukket form for mål visualisering</w:t>
+            </w:r>
+          </w:p>
+        </w:tc>
+        <w:tc>
+          <w:tcPr>
+            <w:tcW w:w="3700" w:type="dxa"/>
+          </w:tcPr>
+          <w:p>
+            <w:pPr>
+              <w:rPr>
+                <w:rFonts w:ascii="Times New Roman" w:hAnsi="Times New Roman" w:cs="Times New Roman"/>
+                <w:b/>
+                <w:bCs/>
+              </w:rPr>
+            </w:pPr>
+          </w:p>
+        </w:tc>
+        <w:tc>
+          <w:tcPr>
+            <w:tcW w:w="2989" w:type="dxa"/>
+          </w:tcPr>
+          <w:p>
+            <w:pPr>
+              <w:rPr>
+                <w:rFonts w:ascii="Times New Roman" w:hAnsi="Times New Roman" w:cs="Times New Roman"/>
+                <w:b/>
+                <w:bCs/>
+              </w:rPr>
+            </w:pPr>
+          </w:p>
+        </w:tc>
+      </w:tr>
+      <w:tr>
+        <w:tc>
+          <w:tcPr>
+            <w:tcW w:w="2939" w:type="dxa"/>
+          </w:tcPr>
+          <w:p>
+            <w:pPr>
+              <w:rPr>
+                <w:rFonts w:ascii="Times New Roman" w:hAnsi="Times New Roman" w:cs="Times New Roman"/>
+              </w:rPr>
+            </w:pPr>
+            <w:r>
+              <w:rPr>
+                <w:rFonts w:ascii="Times New Roman" w:hAnsi="Times New Roman" w:cs="Times New Roman"/>
+              </w:rPr>
+              <w:t>Foretrukket navigering (bund eller top)</w:t>
+            </w:r>
+          </w:p>
+        </w:tc>
+        <w:tc>
+          <w:tcPr>
+            <w:tcW w:w="3700" w:type="dxa"/>
+          </w:tcPr>
+          <w:p>
+            <w:pPr>
+              <w:rPr>
+                <w:rFonts w:ascii="Times New Roman" w:hAnsi="Times New Roman" w:cs="Times New Roman"/>
+                <w:b/>
+                <w:bCs/>
+              </w:rPr>
+            </w:pPr>
+          </w:p>
+        </w:tc>
+        <w:tc>
+          <w:tcPr>
+            <w:tcW w:w="2989" w:type="dxa"/>
+          </w:tcPr>
+          <w:p>
+            <w:pPr>
+              <w:rPr>
+                <w:rFonts w:ascii="Times New Roman" w:hAnsi="Times New Roman" w:cs="Times New Roman"/>
+                <w:b/>
+                <w:bCs/>
+              </w:rPr>
+            </w:pPr>
+          </w:p>
+        </w:tc>
+      </w:tr>
+      <w:tr>
+        <w:tc>
+          <w:tcPr>
+            <w:tcW w:w="2939" w:type="dxa"/>
           </w:tcPr>
           <w:p>
             <w:pPr>
@@ -1506,7 +2167,21 @@
         </w:tc>
         <w:tc>
           <w:tcPr>
-            <w:tcW w:w="5238" w:type="dxa"/>
+            <w:tcW w:w="3700" w:type="dxa"/>
+          </w:tcPr>
+          <w:p>
+            <w:pPr>
+              <w:rPr>
+                <w:rFonts w:ascii="Times New Roman" w:hAnsi="Times New Roman" w:cs="Times New Roman"/>
+                <w:b/>
+                <w:bCs/>
+              </w:rPr>
+            </w:pPr>
+          </w:p>
+        </w:tc>
+        <w:tc>
+          <w:tcPr>
+            <w:tcW w:w="2989" w:type="dxa"/>
           </w:tcPr>
           <w:p>
             <w:pPr>
@@ -1520,6 +2195,42 @@
         </w:tc>
       </w:tr>
     </w:tbl>
+    <w:p>
+      <w:pPr>
+        <w:rPr>
+          <w:rFonts w:ascii="Times New Roman" w:hAnsi="Times New Roman" w:cs="Times New Roman"/>
+          <w:b/>
+          <w:bCs/>
+        </w:rPr>
+      </w:pPr>
+    </w:p>
+    <w:p>
+      <w:pPr>
+        <w:rPr>
+          <w:rFonts w:ascii="Times New Roman" w:hAnsi="Times New Roman" w:cs="Times New Roman"/>
+          <w:b/>
+          <w:bCs/>
+        </w:rPr>
+      </w:pPr>
+    </w:p>
+    <w:p>
+      <w:pPr>
+        <w:rPr>
+          <w:rFonts w:ascii="Times New Roman" w:hAnsi="Times New Roman" w:cs="Times New Roman"/>
+          <w:b/>
+          <w:bCs/>
+        </w:rPr>
+      </w:pPr>
+    </w:p>
+    <w:p>
+      <w:pPr>
+        <w:rPr>
+          <w:rFonts w:ascii="Times New Roman" w:hAnsi="Times New Roman" w:cs="Times New Roman"/>
+          <w:b/>
+          <w:bCs/>
+        </w:rPr>
+      </w:pPr>
+    </w:p>
     <w:p>
       <w:pPr>
         <w:rPr>
@@ -1540,7 +2251,25 @@
         <w:rPr>
           <w:rFonts w:ascii="Times New Roman" w:hAnsi="Times New Roman" w:cs="Times New Roman"/>
         </w:rPr>
+        <w:lastRenderedPageBreak/>
         <w:t>Notifikation UI</w:t>
+      </w:r>
+    </w:p>
+    <w:p>
+      <w:pPr>
+        <w:rPr>
+          <w:rFonts w:ascii="Times New Roman" w:hAnsi="Times New Roman" w:cs="Times New Roman"/>
+          <w:b/>
+          <w:bCs/>
+        </w:rPr>
+      </w:pPr>
+      <w:r>
+        <w:rPr>
+          <w:rFonts w:ascii="Times New Roman" w:hAnsi="Times New Roman" w:cs="Times New Roman"/>
+          <w:b/>
+          <w:bCs/>
+        </w:rPr>
+        <w:t xml:space="preserve">Du vil nu blive præsenteret for 3 notifikations brugergrænseflader. Appen er tiltænkt til at have notifikationer i form af påmindelse ved uheld og daglig evaluering. </w:t>
       </w:r>
     </w:p>
     <w:tbl>
@@ -1550,13 +2279,14 @@
         <w:tblLook w:val="04A0" w:firstRow="1" w:lastRow="0" w:firstColumn="1" w:lastColumn="0" w:noHBand="0" w:noVBand="1"/>
       </w:tblPr>
       <w:tblGrid>
-        <w:gridCol w:w="4531"/>
-        <w:gridCol w:w="5097"/>
+        <w:gridCol w:w="2939"/>
+        <w:gridCol w:w="3700"/>
+        <w:gridCol w:w="2989"/>
       </w:tblGrid>
       <w:tr>
         <w:tc>
           <w:tcPr>
-            <w:tcW w:w="4531" w:type="dxa"/>
+            <w:tcW w:w="2939" w:type="dxa"/>
             <w:shd w:val="clear" w:color="auto" w:fill="A5C9EB" w:themeFill="text2" w:themeFillTint="40"/>
           </w:tcPr>
           <w:p>
@@ -1583,7 +2313,7 @@
         </w:tc>
         <w:tc>
           <w:tcPr>
-            <w:tcW w:w="5097" w:type="dxa"/>
+            <w:tcW w:w="3700" w:type="dxa"/>
             <w:shd w:val="clear" w:color="auto" w:fill="A5C9EB" w:themeFill="text2" w:themeFillTint="40"/>
           </w:tcPr>
           <w:p>
@@ -1608,35 +2338,70 @@
             </w:r>
           </w:p>
         </w:tc>
+        <w:tc>
+          <w:tcPr>
+            <w:tcW w:w="2989" w:type="dxa"/>
+            <w:shd w:val="clear" w:color="auto" w:fill="A5C9EB" w:themeFill="text2" w:themeFillTint="40"/>
+          </w:tcPr>
+          <w:p>
+            <w:pPr>
+              <w:rPr>
+                <w:rFonts w:ascii="Times New Roman" w:hAnsi="Times New Roman" w:cs="Times New Roman"/>
+                <w:b/>
+                <w:bCs/>
+                <w:sz w:val="28"/>
+                <w:szCs w:val="28"/>
+              </w:rPr>
+            </w:pPr>
+            <w:r>
+              <w:rPr>
+                <w:rFonts w:ascii="Times New Roman" w:hAnsi="Times New Roman" w:cs="Times New Roman"/>
+                <w:b/>
+                <w:bCs/>
+                <w:sz w:val="28"/>
+                <w:szCs w:val="28"/>
+              </w:rPr>
+              <w:t>Mimik</w:t>
+            </w:r>
+          </w:p>
+        </w:tc>
       </w:tr>
       <w:tr>
         <w:tc>
           <w:tcPr>
-            <w:tcW w:w="4531" w:type="dxa"/>
-          </w:tcPr>
-          <w:p>
-            <w:pPr>
-              <w:rPr>
-                <w:rFonts w:ascii="Times New Roman" w:hAnsi="Times New Roman" w:cs="Times New Roman"/>
-              </w:rPr>
-            </w:pPr>
-            <w:r>
-              <w:rPr>
-                <w:rFonts w:ascii="Times New Roman" w:hAnsi="Times New Roman" w:cs="Times New Roman"/>
-              </w:rPr>
-              <w:t xml:space="preserve">Foretrukket </w:t>
-            </w:r>
-            <w:r>
-              <w:rPr>
-                <w:rFonts w:ascii="Times New Roman" w:hAnsi="Times New Roman" w:cs="Times New Roman"/>
-              </w:rPr>
-              <w:t>notifikationsside</w:t>
-            </w:r>
-          </w:p>
-        </w:tc>
-        <w:tc>
-          <w:tcPr>
-            <w:tcW w:w="5097" w:type="dxa"/>
+            <w:tcW w:w="2939" w:type="dxa"/>
+          </w:tcPr>
+          <w:p>
+            <w:pPr>
+              <w:rPr>
+                <w:rFonts w:ascii="Times New Roman" w:hAnsi="Times New Roman" w:cs="Times New Roman"/>
+              </w:rPr>
+            </w:pPr>
+            <w:r>
+              <w:rPr>
+                <w:rFonts w:ascii="Times New Roman" w:hAnsi="Times New Roman" w:cs="Times New Roman"/>
+              </w:rPr>
+              <w:t>Forståelse af side</w:t>
+            </w:r>
+          </w:p>
+        </w:tc>
+        <w:tc>
+          <w:tcPr>
+            <w:tcW w:w="3700" w:type="dxa"/>
+          </w:tcPr>
+          <w:p>
+            <w:pPr>
+              <w:rPr>
+                <w:rFonts w:ascii="Times New Roman" w:hAnsi="Times New Roman" w:cs="Times New Roman"/>
+                <w:b/>
+                <w:bCs/>
+              </w:rPr>
+            </w:pPr>
+          </w:p>
+        </w:tc>
+        <w:tc>
+          <w:tcPr>
+            <w:tcW w:w="2989" w:type="dxa"/>
           </w:tcPr>
           <w:p>
             <w:pPr>
@@ -1652,7 +2417,7 @@
       <w:tr>
         <w:tc>
           <w:tcPr>
-            <w:tcW w:w="4531" w:type="dxa"/>
+            <w:tcW w:w="2939" w:type="dxa"/>
           </w:tcPr>
           <w:p>
             <w:pPr>
@@ -1670,13 +2435,27 @@
               <w:rPr>
                 <w:rFonts w:ascii="Times New Roman" w:hAnsi="Times New Roman" w:cs="Times New Roman"/>
               </w:rPr>
-              <w:t>tjekknap</w:t>
-            </w:r>
-          </w:p>
-        </w:tc>
-        <w:tc>
-          <w:tcPr>
-            <w:tcW w:w="5097" w:type="dxa"/>
+              <w:t>notifikationsside</w:t>
+            </w:r>
+          </w:p>
+        </w:tc>
+        <w:tc>
+          <w:tcPr>
+            <w:tcW w:w="3700" w:type="dxa"/>
+          </w:tcPr>
+          <w:p>
+            <w:pPr>
+              <w:rPr>
+                <w:rFonts w:ascii="Times New Roman" w:hAnsi="Times New Roman" w:cs="Times New Roman"/>
+                <w:b/>
+                <w:bCs/>
+              </w:rPr>
+            </w:pPr>
+          </w:p>
+        </w:tc>
+        <w:tc>
+          <w:tcPr>
+            <w:tcW w:w="2989" w:type="dxa"/>
           </w:tcPr>
           <w:p>
             <w:pPr>
@@ -1692,25 +2471,45 @@
       <w:tr>
         <w:tc>
           <w:tcPr>
-            <w:tcW w:w="4531" w:type="dxa"/>
-          </w:tcPr>
-          <w:p>
-            <w:pPr>
-              <w:rPr>
-                <w:rFonts w:ascii="Times New Roman" w:hAnsi="Times New Roman" w:cs="Times New Roman"/>
-              </w:rPr>
-            </w:pPr>
-            <w:r>
-              <w:rPr>
-                <w:rFonts w:ascii="Times New Roman" w:hAnsi="Times New Roman" w:cs="Times New Roman"/>
-              </w:rPr>
-              <w:t>Fortrukket mængde information</w:t>
-            </w:r>
-          </w:p>
-        </w:tc>
-        <w:tc>
-          <w:tcPr>
-            <w:tcW w:w="5097" w:type="dxa"/>
+            <w:tcW w:w="2939" w:type="dxa"/>
+          </w:tcPr>
+          <w:p>
+            <w:pPr>
+              <w:rPr>
+                <w:rFonts w:ascii="Times New Roman" w:hAnsi="Times New Roman" w:cs="Times New Roman"/>
+              </w:rPr>
+            </w:pPr>
+            <w:r>
+              <w:rPr>
+                <w:rFonts w:ascii="Times New Roman" w:hAnsi="Times New Roman" w:cs="Times New Roman"/>
+              </w:rPr>
+              <w:t xml:space="preserve">Foretrukket </w:t>
+            </w:r>
+            <w:r>
+              <w:rPr>
+                <w:rFonts w:ascii="Times New Roman" w:hAnsi="Times New Roman" w:cs="Times New Roman"/>
+              </w:rPr>
+              <w:t>tjekknap</w:t>
+            </w:r>
+          </w:p>
+        </w:tc>
+        <w:tc>
+          <w:tcPr>
+            <w:tcW w:w="3700" w:type="dxa"/>
+          </w:tcPr>
+          <w:p>
+            <w:pPr>
+              <w:rPr>
+                <w:rFonts w:ascii="Times New Roman" w:hAnsi="Times New Roman" w:cs="Times New Roman"/>
+                <w:b/>
+                <w:bCs/>
+              </w:rPr>
+            </w:pPr>
+          </w:p>
+        </w:tc>
+        <w:tc>
+          <w:tcPr>
+            <w:tcW w:w="2989" w:type="dxa"/>
           </w:tcPr>
           <w:p>
             <w:pPr>
@@ -1726,7 +2525,103 @@
       <w:tr>
         <w:tc>
           <w:tcPr>
-            <w:tcW w:w="4531" w:type="dxa"/>
+            <w:tcW w:w="2939" w:type="dxa"/>
+          </w:tcPr>
+          <w:p>
+            <w:pPr>
+              <w:rPr>
+                <w:rFonts w:ascii="Times New Roman" w:hAnsi="Times New Roman" w:cs="Times New Roman"/>
+              </w:rPr>
+            </w:pPr>
+            <w:r>
+              <w:rPr>
+                <w:rFonts w:ascii="Times New Roman" w:hAnsi="Times New Roman" w:cs="Times New Roman"/>
+              </w:rPr>
+              <w:t>Fortrukket farve</w:t>
+            </w:r>
+          </w:p>
+        </w:tc>
+        <w:tc>
+          <w:tcPr>
+            <w:tcW w:w="3700" w:type="dxa"/>
+          </w:tcPr>
+          <w:p>
+            <w:pPr>
+              <w:rPr>
+                <w:rFonts w:ascii="Times New Roman" w:hAnsi="Times New Roman" w:cs="Times New Roman"/>
+                <w:b/>
+                <w:bCs/>
+              </w:rPr>
+            </w:pPr>
+          </w:p>
+        </w:tc>
+        <w:tc>
+          <w:tcPr>
+            <w:tcW w:w="2989" w:type="dxa"/>
+          </w:tcPr>
+          <w:p>
+            <w:pPr>
+              <w:rPr>
+                <w:rFonts w:ascii="Times New Roman" w:hAnsi="Times New Roman" w:cs="Times New Roman"/>
+                <w:b/>
+                <w:bCs/>
+              </w:rPr>
+            </w:pPr>
+          </w:p>
+        </w:tc>
+      </w:tr>
+      <w:tr>
+        <w:tc>
+          <w:tcPr>
+            <w:tcW w:w="2939" w:type="dxa"/>
+          </w:tcPr>
+          <w:p>
+            <w:pPr>
+              <w:rPr>
+                <w:rFonts w:ascii="Times New Roman" w:hAnsi="Times New Roman" w:cs="Times New Roman"/>
+              </w:rPr>
+            </w:pPr>
+            <w:r>
+              <w:rPr>
+                <w:rFonts w:ascii="Times New Roman" w:hAnsi="Times New Roman" w:cs="Times New Roman"/>
+              </w:rPr>
+              <w:t>Fortrukket mængde information</w:t>
+            </w:r>
+          </w:p>
+        </w:tc>
+        <w:tc>
+          <w:tcPr>
+            <w:tcW w:w="3700" w:type="dxa"/>
+          </w:tcPr>
+          <w:p>
+            <w:pPr>
+              <w:rPr>
+                <w:rFonts w:ascii="Times New Roman" w:hAnsi="Times New Roman" w:cs="Times New Roman"/>
+                <w:b/>
+                <w:bCs/>
+              </w:rPr>
+            </w:pPr>
+          </w:p>
+        </w:tc>
+        <w:tc>
+          <w:tcPr>
+            <w:tcW w:w="2989" w:type="dxa"/>
+          </w:tcPr>
+          <w:p>
+            <w:pPr>
+              <w:rPr>
+                <w:rFonts w:ascii="Times New Roman" w:hAnsi="Times New Roman" w:cs="Times New Roman"/>
+                <w:b/>
+                <w:bCs/>
+              </w:rPr>
+            </w:pPr>
+          </w:p>
+        </w:tc>
+      </w:tr>
+      <w:tr>
+        <w:tc>
+          <w:tcPr>
+            <w:tcW w:w="2939" w:type="dxa"/>
           </w:tcPr>
           <w:p>
             <w:pPr>
@@ -1745,7 +2640,21 @@
         </w:tc>
         <w:tc>
           <w:tcPr>
-            <w:tcW w:w="5097" w:type="dxa"/>
+            <w:tcW w:w="3700" w:type="dxa"/>
+          </w:tcPr>
+          <w:p>
+            <w:pPr>
+              <w:rPr>
+                <w:rFonts w:ascii="Times New Roman" w:hAnsi="Times New Roman" w:cs="Times New Roman"/>
+                <w:b/>
+                <w:bCs/>
+              </w:rPr>
+            </w:pPr>
+          </w:p>
+        </w:tc>
+        <w:tc>
+          <w:tcPr>
+            <w:tcW w:w="2989" w:type="dxa"/>
           </w:tcPr>
           <w:p>
             <w:pPr>
@@ -1779,6 +2688,7 @@
     </w:p>
     <w:sectPr>
       <w:headerReference w:type="default" r:id="rId6"/>
+      <w:footerReference w:type="default" r:id="rId7"/>
       <w:pgSz w:w="11906" w:h="16838"/>
       <w:pgMar w:top="1701" w:right="1134" w:bottom="1701" w:left="1134" w:header="708" w:footer="708" w:gutter="0"/>
       <w:cols w:space="708"/>
@@ -1789,7 +2699,7 @@
 </file>
 
 <file path=word/endnotes.xml><?xml version="1.0" encoding="utf-8"?>
-<w:endnotes xmlns:wpc="http://schemas.microsoft.com/office/word/2010/wordprocessingCanvas" xmlns:cx="http://schemas.microsoft.com/office/drawing/2014/chartex" xmlns:cx1="http://schemas.microsoft.com/office/drawing/2015/9/8/chartex" xmlns:cx2="http://schemas.microsoft.com/office/drawing/2015/10/21/chartex" xmlns:cx3="http://schemas.microsoft.com/office/drawing/2016/5/9/chartex" xmlns:cx4="http://schemas.microsoft.com/office/drawing/2016/5/10/chartex" xmlns:cx5="http://schemas.microsoft.com/office/drawing/2016/5/11/chartex" xmlns:cx6="http://schemas.microsoft.com/office/drawing/2016/5/12/chartex" xmlns:cx7="http://schemas.microsoft.com/office/drawing/2016/5/13/chartex" xmlns:cx8="http://schemas.microsoft.com/office/drawing/2016/5/14/chartex" xmlns:mc="http://schemas.openxmlformats.org/markup-compatibility/2006" xmlns:aink="http://schemas.microsoft.com/office/drawing/2016/ink" xmlns:am3d="http://schemas.microsoft.com/office/drawing/2017/model3d" xmlns:o="urn:schemas-microsoft-com:office:office" xmlns:oel="http://schemas.microsoft.com/office/2019/extlst" xmlns:r="http://schemas.openxmlformats.org/officeDocument/2006/relationships" xmlns:m="http://schemas.openxmlformats.org/officeDocument/2006/math" xmlns:v="urn:schemas-microsoft-com:vml" xmlns:wp14="http://schemas.microsoft.com/office/word/2010/wordprocessingDrawing" xmlns:wp="http://schemas.openxmlformats.org/drawingml/2006/wordprocessingDrawing" xmlns:w10="urn:schemas-microsoft-com:office:word" xmlns:w="http://schemas.openxmlformats.org/wordprocessingml/2006/main" xmlns:w14="http://schemas.microsoft.com/office/word/2010/wordml" xmlns:w15="http://schemas.microsoft.com/office/word/2012/wordml" xmlns:w16cex="http://schemas.microsoft.com/office/word/2018/wordml/cex" xmlns:w16cid="http://schemas.microsoft.com/office/word/2016/wordml/cid" xmlns:w16="http://schemas.microsoft.com/office/word/2018/wordml" xmlns:w16sdtdh="http://schemas.microsoft.com/office/word/2020/wordml/sdtdatahash" xmlns:w16se="http://schemas.microsoft.com/office/word/2015/wordml/symex" xmlns:wpg="http://schemas.microsoft.com/office/word/2010/wordprocessingGroup" xmlns:wpi="http://schemas.microsoft.com/office/word/2010/wordprocessingInk" xmlns:wne="http://schemas.microsoft.com/office/word/2006/wordml" xmlns:wps="http://schemas.microsoft.com/office/word/2010/wordprocessingShape" mc:Ignorable="w14 w15 w16se w16cid w16 w16cex w16sdtdh wp14">
+<w:endnotes xmlns:wpc="http://schemas.microsoft.com/office/word/2010/wordprocessingCanvas" xmlns:cx="http://schemas.microsoft.com/office/drawing/2014/chartex" xmlns:cx1="http://schemas.microsoft.com/office/drawing/2015/9/8/chartex" xmlns:cx2="http://schemas.microsoft.com/office/drawing/2015/10/21/chartex" xmlns:cx3="http://schemas.microsoft.com/office/drawing/2016/5/9/chartex" xmlns:cx4="http://schemas.microsoft.com/office/drawing/2016/5/10/chartex" xmlns:cx5="http://schemas.microsoft.com/office/drawing/2016/5/11/chartex" xmlns:cx6="http://schemas.microsoft.com/office/drawing/2016/5/12/chartex" xmlns:cx7="http://schemas.microsoft.com/office/drawing/2016/5/13/chartex" xmlns:cx8="http://schemas.microsoft.com/office/drawing/2016/5/14/chartex" xmlns:mc="http://schemas.openxmlformats.org/markup-compatibility/2006" xmlns:aink="http://schemas.microsoft.com/office/drawing/2016/ink" xmlns:am3d="http://schemas.microsoft.com/office/drawing/2017/model3d" xmlns:o="urn:schemas-microsoft-com:office:office" xmlns:oel="http://schemas.microsoft.com/office/2019/extlst" xmlns:r="http://schemas.openxmlformats.org/officeDocument/2006/relationships" xmlns:m="http://schemas.openxmlformats.org/officeDocument/2006/math" xmlns:v="urn:schemas-microsoft-com:vml" xmlns:wp14="http://schemas.microsoft.com/office/word/2010/wordprocessingDrawing" xmlns:wp="http://schemas.openxmlformats.org/drawingml/2006/wordprocessingDrawing" xmlns:w10="urn:schemas-microsoft-com:office:word" xmlns:w="http://schemas.openxmlformats.org/wordprocessingml/2006/main" xmlns:w14="http://schemas.microsoft.com/office/word/2010/wordml" xmlns:w15="http://schemas.microsoft.com/office/word/2012/wordml" xmlns:w16cex="http://schemas.microsoft.com/office/word/2018/wordml/cex" xmlns:w16cid="http://schemas.microsoft.com/office/word/2016/wordml/cid" xmlns:w16="http://schemas.microsoft.com/office/word/2018/wordml" xmlns:w16du="http://schemas.microsoft.com/office/word/2023/wordml/word16du" xmlns:w16sdtdh="http://schemas.microsoft.com/office/word/2020/wordml/sdtdatahash" xmlns:w16se="http://schemas.microsoft.com/office/word/2015/wordml/symex" xmlns:wpg="http://schemas.microsoft.com/office/word/2010/wordprocessingGroup" xmlns:wpi="http://schemas.microsoft.com/office/word/2010/wordprocessingInk" xmlns:wne="http://schemas.microsoft.com/office/word/2006/wordml" xmlns:wps="http://schemas.microsoft.com/office/word/2010/wordprocessingShape" mc:Ignorable="w14 w15 w16se w16cid w16 w16cex w16sdtdh w16du wp14">
   <w:endnote w:type="separator" w:id="-1">
     <w:p>
       <w:pPr>
@@ -1813,8 +2723,122 @@
 </w:endnotes>
 </file>
 
+<file path=word/footer1.xml><?xml version="1.0" encoding="utf-8"?>
+<w:ftr xmlns:wpc="http://schemas.microsoft.com/office/word/2010/wordprocessingCanvas" xmlns:cx="http://schemas.microsoft.com/office/drawing/2014/chartex" xmlns:cx1="http://schemas.microsoft.com/office/drawing/2015/9/8/chartex" xmlns:cx2="http://schemas.microsoft.com/office/drawing/2015/10/21/chartex" xmlns:cx3="http://schemas.microsoft.com/office/drawing/2016/5/9/chartex" xmlns:cx4="http://schemas.microsoft.com/office/drawing/2016/5/10/chartex" xmlns:cx5="http://schemas.microsoft.com/office/drawing/2016/5/11/chartex" xmlns:cx6="http://schemas.microsoft.com/office/drawing/2016/5/12/chartex" xmlns:cx7="http://schemas.microsoft.com/office/drawing/2016/5/13/chartex" xmlns:cx8="http://schemas.microsoft.com/office/drawing/2016/5/14/chartex" xmlns:mc="http://schemas.openxmlformats.org/markup-compatibility/2006" xmlns:aink="http://schemas.microsoft.com/office/drawing/2016/ink" xmlns:am3d="http://schemas.microsoft.com/office/drawing/2017/model3d" xmlns:o="urn:schemas-microsoft-com:office:office" xmlns:oel="http://schemas.microsoft.com/office/2019/extlst" xmlns:r="http://schemas.openxmlformats.org/officeDocument/2006/relationships" xmlns:m="http://schemas.openxmlformats.org/officeDocument/2006/math" xmlns:v="urn:schemas-microsoft-com:vml" xmlns:wp14="http://schemas.microsoft.com/office/word/2010/wordprocessingDrawing" xmlns:wp="http://schemas.openxmlformats.org/drawingml/2006/wordprocessingDrawing" xmlns:w10="urn:schemas-microsoft-com:office:word" xmlns:w="http://schemas.openxmlformats.org/wordprocessingml/2006/main" xmlns:w14="http://schemas.microsoft.com/office/word/2010/wordml" xmlns:w15="http://schemas.microsoft.com/office/word/2012/wordml" xmlns:w16cex="http://schemas.microsoft.com/office/word/2018/wordml/cex" xmlns:w16cid="http://schemas.microsoft.com/office/word/2016/wordml/cid" xmlns:w16="http://schemas.microsoft.com/office/word/2018/wordml" xmlns:w16du="http://schemas.microsoft.com/office/word/2023/wordml/word16du" xmlns:w16sdtdh="http://schemas.microsoft.com/office/word/2020/wordml/sdtdatahash" xmlns:w16se="http://schemas.microsoft.com/office/word/2015/wordml/symex" xmlns:wpg="http://schemas.microsoft.com/office/word/2010/wordprocessingGroup" xmlns:wpi="http://schemas.microsoft.com/office/word/2010/wordprocessingInk" xmlns:wne="http://schemas.microsoft.com/office/word/2006/wordml" xmlns:wps="http://schemas.microsoft.com/office/word/2010/wordprocessingShape" mc:Ignorable="w14 w15 w16se w16cid w16 w16cex w16sdtdh w16du wp14">
+  <w:sdt>
+    <w:sdtPr>
+      <w:id w:val="-197790691"/>
+      <w:docPartObj>
+        <w:docPartGallery w:val="Page Numbers (Bottom of Page)"/>
+        <w:docPartUnique/>
+      </w:docPartObj>
+    </w:sdtPr>
+    <w:sdtContent>
+      <w:sdt>
+        <w:sdtPr>
+          <w:id w:val="-1769616900"/>
+          <w:docPartObj>
+            <w:docPartGallery w:val="Page Numbers (Top of Page)"/>
+            <w:docPartUnique/>
+          </w:docPartObj>
+        </w:sdtPr>
+        <w:sdtContent>
+          <w:p>
+            <w:pPr>
+              <w:pStyle w:val="Sidefod"/>
+              <w:jc w:val="right"/>
+            </w:pPr>
+            <w:r>
+              <w:t xml:space="preserve">Side </w:t>
+            </w:r>
+            <w:r>
+              <w:rPr>
+                <w:b/>
+                <w:bCs/>
+              </w:rPr>
+              <w:fldChar w:fldCharType="begin"/>
+            </w:r>
+            <w:r>
+              <w:rPr>
+                <w:b/>
+                <w:bCs/>
+              </w:rPr>
+              <w:instrText>PAGE</w:instrText>
+            </w:r>
+            <w:r>
+              <w:rPr>
+                <w:b/>
+                <w:bCs/>
+              </w:rPr>
+              <w:fldChar w:fldCharType="separate"/>
+            </w:r>
+            <w:r>
+              <w:rPr>
+                <w:b/>
+                <w:bCs/>
+              </w:rPr>
+              <w:t>2</w:t>
+            </w:r>
+            <w:r>
+              <w:rPr>
+                <w:b/>
+                <w:bCs/>
+              </w:rPr>
+              <w:fldChar w:fldCharType="end"/>
+            </w:r>
+            <w:r>
+              <w:t xml:space="preserve"> af </w:t>
+            </w:r>
+            <w:r>
+              <w:rPr>
+                <w:b/>
+                <w:bCs/>
+              </w:rPr>
+              <w:fldChar w:fldCharType="begin"/>
+            </w:r>
+            <w:r>
+              <w:rPr>
+                <w:b/>
+                <w:bCs/>
+              </w:rPr>
+              <w:instrText>NUMPAGES</w:instrText>
+            </w:r>
+            <w:r>
+              <w:rPr>
+                <w:b/>
+                <w:bCs/>
+              </w:rPr>
+              <w:fldChar w:fldCharType="separate"/>
+            </w:r>
+            <w:r>
+              <w:rPr>
+                <w:b/>
+                <w:bCs/>
+              </w:rPr>
+              <w:t>2</w:t>
+            </w:r>
+            <w:r>
+              <w:rPr>
+                <w:b/>
+                <w:bCs/>
+              </w:rPr>
+              <w:fldChar w:fldCharType="end"/>
+            </w:r>
+          </w:p>
+        </w:sdtContent>
+      </w:sdt>
+    </w:sdtContent>
+  </w:sdt>
+  <w:p>
+    <w:pPr>
+      <w:pStyle w:val="Sidefod"/>
+    </w:pPr>
+  </w:p>
+</w:ftr>
+</file>
+
 <file path=word/footnotes.xml><?xml version="1.0" encoding="utf-8"?>
-<w:footnotes xmlns:wpc="http://schemas.microsoft.com/office/word/2010/wordprocessingCanvas" xmlns:cx="http://schemas.microsoft.com/office/drawing/2014/chartex" xmlns:cx1="http://schemas.microsoft.com/office/drawing/2015/9/8/chartex" xmlns:cx2="http://schemas.microsoft.com/office/drawing/2015/10/21/chartex" xmlns:cx3="http://schemas.microsoft.com/office/drawing/2016/5/9/chartex" xmlns:cx4="http://schemas.microsoft.com/office/drawing/2016/5/10/chartex" xmlns:cx5="http://schemas.microsoft.com/office/drawing/2016/5/11/chartex" xmlns:cx6="http://schemas.microsoft.com/office/drawing/2016/5/12/chartex" xmlns:cx7="http://schemas.microsoft.com/office/drawing/2016/5/13/chartex" xmlns:cx8="http://schemas.microsoft.com/office/drawing/2016/5/14/chartex" xmlns:mc="http://schemas.openxmlformats.org/markup-compatibility/2006" xmlns:aink="http://schemas.microsoft.com/office/drawing/2016/ink" xmlns:am3d="http://schemas.microsoft.com/office/drawing/2017/model3d" xmlns:o="urn:schemas-microsoft-com:office:office" xmlns:oel="http://schemas.microsoft.com/office/2019/extlst" xmlns:r="http://schemas.openxmlformats.org/officeDocument/2006/relationships" xmlns:m="http://schemas.openxmlformats.org/officeDocument/2006/math" xmlns:v="urn:schemas-microsoft-com:vml" xmlns:wp14="http://schemas.microsoft.com/office/word/2010/wordprocessingDrawing" xmlns:wp="http://schemas.openxmlformats.org/drawingml/2006/wordprocessingDrawing" xmlns:w10="urn:schemas-microsoft-com:office:word" xmlns:w="http://schemas.openxmlformats.org/wordprocessingml/2006/main" xmlns:w14="http://schemas.microsoft.com/office/word/2010/wordml" xmlns:w15="http://schemas.microsoft.com/office/word/2012/wordml" xmlns:w16cex="http://schemas.microsoft.com/office/word/2018/wordml/cex" xmlns:w16cid="http://schemas.microsoft.com/office/word/2016/wordml/cid" xmlns:w16="http://schemas.microsoft.com/office/word/2018/wordml" xmlns:w16sdtdh="http://schemas.microsoft.com/office/word/2020/wordml/sdtdatahash" xmlns:w16se="http://schemas.microsoft.com/office/word/2015/wordml/symex" xmlns:wpg="http://schemas.microsoft.com/office/word/2010/wordprocessingGroup" xmlns:wpi="http://schemas.microsoft.com/office/word/2010/wordprocessingInk" xmlns:wne="http://schemas.microsoft.com/office/word/2006/wordml" xmlns:wps="http://schemas.microsoft.com/office/word/2010/wordprocessingShape" mc:Ignorable="w14 w15 w16se w16cid w16 w16cex w16sdtdh wp14">
+<w:footnotes xmlns:wpc="http://schemas.microsoft.com/office/word/2010/wordprocessingCanvas" xmlns:cx="http://schemas.microsoft.com/office/drawing/2014/chartex" xmlns:cx1="http://schemas.microsoft.com/office/drawing/2015/9/8/chartex" xmlns:cx2="http://schemas.microsoft.com/office/drawing/2015/10/21/chartex" xmlns:cx3="http://schemas.microsoft.com/office/drawing/2016/5/9/chartex" xmlns:cx4="http://schemas.microsoft.com/office/drawing/2016/5/10/chartex" xmlns:cx5="http://schemas.microsoft.com/office/drawing/2016/5/11/chartex" xmlns:cx6="http://schemas.microsoft.com/office/drawing/2016/5/12/chartex" xmlns:cx7="http://schemas.microsoft.com/office/drawing/2016/5/13/chartex" xmlns:cx8="http://schemas.microsoft.com/office/drawing/2016/5/14/chartex" xmlns:mc="http://schemas.openxmlformats.org/markup-compatibility/2006" xmlns:aink="http://schemas.microsoft.com/office/drawing/2016/ink" xmlns:am3d="http://schemas.microsoft.com/office/drawing/2017/model3d" xmlns:o="urn:schemas-microsoft-com:office:office" xmlns:oel="http://schemas.microsoft.com/office/2019/extlst" xmlns:r="http://schemas.openxmlformats.org/officeDocument/2006/relationships" xmlns:m="http://schemas.openxmlformats.org/officeDocument/2006/math" xmlns:v="urn:schemas-microsoft-com:vml" xmlns:wp14="http://schemas.microsoft.com/office/word/2010/wordprocessingDrawing" xmlns:wp="http://schemas.openxmlformats.org/drawingml/2006/wordprocessingDrawing" xmlns:w10="urn:schemas-microsoft-com:office:word" xmlns:w="http://schemas.openxmlformats.org/wordprocessingml/2006/main" xmlns:w14="http://schemas.microsoft.com/office/word/2010/wordml" xmlns:w15="http://schemas.microsoft.com/office/word/2012/wordml" xmlns:w16cex="http://schemas.microsoft.com/office/word/2018/wordml/cex" xmlns:w16cid="http://schemas.microsoft.com/office/word/2016/wordml/cid" xmlns:w16="http://schemas.microsoft.com/office/word/2018/wordml" xmlns:w16du="http://schemas.microsoft.com/office/word/2023/wordml/word16du" xmlns:w16sdtdh="http://schemas.microsoft.com/office/word/2020/wordml/sdtdatahash" xmlns:w16se="http://schemas.microsoft.com/office/word/2015/wordml/symex" xmlns:wpg="http://schemas.microsoft.com/office/word/2010/wordprocessingGroup" xmlns:wpi="http://schemas.microsoft.com/office/word/2010/wordprocessingInk" xmlns:wne="http://schemas.microsoft.com/office/word/2006/wordml" xmlns:wps="http://schemas.microsoft.com/office/word/2010/wordprocessingShape" mc:Ignorable="w14 w15 w16se w16cid w16 w16cex w16sdtdh w16du wp14">
   <w:footnote w:type="separator" w:id="-1">
     <w:p>
       <w:pPr>
@@ -1839,7 +2863,7 @@
 </file>
 
 <file path=word/header1.xml><?xml version="1.0" encoding="utf-8"?>
-<w:hdr xmlns:wpc="http://schemas.microsoft.com/office/word/2010/wordprocessingCanvas" xmlns:cx="http://schemas.microsoft.com/office/drawing/2014/chartex" xmlns:cx1="http://schemas.microsoft.com/office/drawing/2015/9/8/chartex" xmlns:cx2="http://schemas.microsoft.com/office/drawing/2015/10/21/chartex" xmlns:cx3="http://schemas.microsoft.com/office/drawing/2016/5/9/chartex" xmlns:cx4="http://schemas.microsoft.com/office/drawing/2016/5/10/chartex" xmlns:cx5="http://schemas.microsoft.com/office/drawing/2016/5/11/chartex" xmlns:cx6="http://schemas.microsoft.com/office/drawing/2016/5/12/chartex" xmlns:cx7="http://schemas.microsoft.com/office/drawing/2016/5/13/chartex" xmlns:cx8="http://schemas.microsoft.com/office/drawing/2016/5/14/chartex" xmlns:mc="http://schemas.openxmlformats.org/markup-compatibility/2006" xmlns:aink="http://schemas.microsoft.com/office/drawing/2016/ink" xmlns:am3d="http://schemas.microsoft.com/office/drawing/2017/model3d" xmlns:o="urn:schemas-microsoft-com:office:office" xmlns:oel="http://schemas.microsoft.com/office/2019/extlst" xmlns:r="http://schemas.openxmlformats.org/officeDocument/2006/relationships" xmlns:m="http://schemas.openxmlformats.org/officeDocument/2006/math" xmlns:v="urn:schemas-microsoft-com:vml" xmlns:wp14="http://schemas.microsoft.com/office/word/2010/wordprocessingDrawing" xmlns:wp="http://schemas.openxmlformats.org/drawingml/2006/wordprocessingDrawing" xmlns:w10="urn:schemas-microsoft-com:office:word" xmlns:w="http://schemas.openxmlformats.org/wordprocessingml/2006/main" xmlns:w14="http://schemas.microsoft.com/office/word/2010/wordml" xmlns:w15="http://schemas.microsoft.com/office/word/2012/wordml" xmlns:w16cex="http://schemas.microsoft.com/office/word/2018/wordml/cex" xmlns:w16cid="http://schemas.microsoft.com/office/word/2016/wordml/cid" xmlns:w16="http://schemas.microsoft.com/office/word/2018/wordml" xmlns:w16sdtdh="http://schemas.microsoft.com/office/word/2020/wordml/sdtdatahash" xmlns:w16se="http://schemas.microsoft.com/office/word/2015/wordml/symex" xmlns:wpg="http://schemas.microsoft.com/office/word/2010/wordprocessingGroup" xmlns:wpi="http://schemas.microsoft.com/office/word/2010/wordprocessingInk" xmlns:wne="http://schemas.microsoft.com/office/word/2006/wordml" xmlns:wps="http://schemas.microsoft.com/office/word/2010/wordprocessingShape" mc:Ignorable="w14 w15 w16se w16cid w16 w16cex w16sdtdh wp14">
+<w:hdr xmlns:wpc="http://schemas.microsoft.com/office/word/2010/wordprocessingCanvas" xmlns:cx="http://schemas.microsoft.com/office/drawing/2014/chartex" xmlns:cx1="http://schemas.microsoft.com/office/drawing/2015/9/8/chartex" xmlns:cx2="http://schemas.microsoft.com/office/drawing/2015/10/21/chartex" xmlns:cx3="http://schemas.microsoft.com/office/drawing/2016/5/9/chartex" xmlns:cx4="http://schemas.microsoft.com/office/drawing/2016/5/10/chartex" xmlns:cx5="http://schemas.microsoft.com/office/drawing/2016/5/11/chartex" xmlns:cx6="http://schemas.microsoft.com/office/drawing/2016/5/12/chartex" xmlns:cx7="http://schemas.microsoft.com/office/drawing/2016/5/13/chartex" xmlns:cx8="http://schemas.microsoft.com/office/drawing/2016/5/14/chartex" xmlns:mc="http://schemas.openxmlformats.org/markup-compatibility/2006" xmlns:aink="http://schemas.microsoft.com/office/drawing/2016/ink" xmlns:am3d="http://schemas.microsoft.com/office/drawing/2017/model3d" xmlns:o="urn:schemas-microsoft-com:office:office" xmlns:oel="http://schemas.microsoft.com/office/2019/extlst" xmlns:r="http://schemas.openxmlformats.org/officeDocument/2006/relationships" xmlns:m="http://schemas.openxmlformats.org/officeDocument/2006/math" xmlns:v="urn:schemas-microsoft-com:vml" xmlns:wp14="http://schemas.microsoft.com/office/word/2010/wordprocessingDrawing" xmlns:wp="http://schemas.openxmlformats.org/drawingml/2006/wordprocessingDrawing" xmlns:w10="urn:schemas-microsoft-com:office:word" xmlns:w="http://schemas.openxmlformats.org/wordprocessingml/2006/main" xmlns:w14="http://schemas.microsoft.com/office/word/2010/wordml" xmlns:w15="http://schemas.microsoft.com/office/word/2012/wordml" xmlns:w16cex="http://schemas.microsoft.com/office/word/2018/wordml/cex" xmlns:w16cid="http://schemas.microsoft.com/office/word/2016/wordml/cid" xmlns:w16="http://schemas.microsoft.com/office/word/2018/wordml" xmlns:w16du="http://schemas.microsoft.com/office/word/2023/wordml/word16du" xmlns:w16sdtdh="http://schemas.microsoft.com/office/word/2020/wordml/sdtdatahash" xmlns:w16se="http://schemas.microsoft.com/office/word/2015/wordml/symex" xmlns:wpg="http://schemas.microsoft.com/office/word/2010/wordprocessingGroup" xmlns:wpi="http://schemas.microsoft.com/office/word/2010/wordprocessingInk" xmlns:wne="http://schemas.microsoft.com/office/word/2006/wordml" xmlns:wps="http://schemas.microsoft.com/office/word/2010/wordprocessingShape" mc:Ignorable="w14 w15 w16se w16cid w16 w16cex w16sdtdh w16du wp14">
   <w:p>
     <w:pPr>
       <w:pStyle w:val="Sidehoved"/>
@@ -1950,7 +2974,7 @@
 </file>
 
 <file path=word/styles.xml><?xml version="1.0" encoding="utf-8"?>
-<w:styles xmlns:mc="http://schemas.openxmlformats.org/markup-compatibility/2006" xmlns:r="http://schemas.openxmlformats.org/officeDocument/2006/relationships" xmlns:w="http://schemas.openxmlformats.org/wordprocessingml/2006/main" xmlns:w14="http://schemas.microsoft.com/office/word/2010/wordml" xmlns:w15="http://schemas.microsoft.com/office/word/2012/wordml" xmlns:w16cex="http://schemas.microsoft.com/office/word/2018/wordml/cex" xmlns:w16cid="http://schemas.microsoft.com/office/word/2016/wordml/cid" xmlns:w16="http://schemas.microsoft.com/office/word/2018/wordml" xmlns:w16sdtdh="http://schemas.microsoft.com/office/word/2020/wordml/sdtdatahash" xmlns:w16se="http://schemas.microsoft.com/office/word/2015/wordml/symex" mc:Ignorable="w14 w15 w16se w16cid w16 w16cex w16sdtdh">
+<w:styles xmlns:mc="http://schemas.openxmlformats.org/markup-compatibility/2006" xmlns:r="http://schemas.openxmlformats.org/officeDocument/2006/relationships" xmlns:w="http://schemas.openxmlformats.org/wordprocessingml/2006/main" xmlns:w14="http://schemas.microsoft.com/office/word/2010/wordml" xmlns:w15="http://schemas.microsoft.com/office/word/2012/wordml" xmlns:w16cex="http://schemas.microsoft.com/office/word/2018/wordml/cex" xmlns:w16cid="http://schemas.microsoft.com/office/word/2016/wordml/cid" xmlns:w16="http://schemas.microsoft.com/office/word/2018/wordml" xmlns:w16du="http://schemas.microsoft.com/office/word/2023/wordml/word16du" xmlns:w16sdtdh="http://schemas.microsoft.com/office/word/2020/wordml/sdtdatahash" xmlns:w16se="http://schemas.microsoft.com/office/word/2015/wordml/symex" mc:Ignorable="w14 w15 w16se w16cid w16 w16cex w16sdtdh w16du">
   <w:docDefaults>
     <w:rPrDefault>
       <w:rPr>

</xml_diff>